<commit_message>
add temp anf git ignore
</commit_message>
<xml_diff>
--- a/template_factor.docx
+++ b/template_factor.docx
@@ -19,13 +19,15 @@
             <v:stroke joinstyle="miter"/>
             <v:path gradientshapeok="t" o:connecttype="rect"/>
           </v:shapetype>
-          <v:shape id="_x0000_s1030" type="#_x0000_t202" style="position:absolute;left:0;text-align:left;margin-left:428.5pt;margin-top:3.7pt;width:179.9pt;height:74.3pt;z-index:251667456;visibility:visible;mso-wrap-style:square;mso-width-percent:0;mso-wrap-distance-left:9pt;mso-wrap-distance-top:3.6pt;mso-wrap-distance-right:9pt;mso-wrap-distance-bottom:3.6pt;mso-position-horizontal-relative:text;mso-position-vertical-relative:text;mso-width-percent:0;mso-width-relative:margin;mso-height-relative:margin;v-text-anchor:top" o:gfxdata="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" filled="f" stroked="f">
+          <v:shape id="_x0000_s1030" type="#_x0000_t202" style="position:absolute;left:0;text-align:left;margin-left:428.5pt;margin-top:3.7pt;width:146.75pt;height:74.3pt;z-index:251667456;visibility:visible;mso-wrap-distance-left:9pt;mso-wrap-distance-top:3.6pt;mso-wrap-distance-right:9pt;mso-wrap-distance-bottom:3.6pt;mso-position-horizontal-relative:text;mso-position-vertical-relative:text;mso-width-relative:margin;mso-height-relative:margin;v-text-anchor:top" o:gfxdata="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" filled="f" stroked="f">
             <v:textbox style="mso-next-textbox:#_x0000_s1030">
               <w:txbxContent>
                 <w:p>
                   <w:pPr>
                     <w:rPr>
-                      <w:rFonts w:ascii="Times New Roman" w:eastAsia="Times New Roman" w:hAnsi="Times New Roman" w:cs="IRAN Sans"/>
+                      <w:rFonts w:ascii="IRANSansX Light" w:eastAsia="Times New Roman" w:hAnsi="IRANSansX Light" w:cs="IRANSansX Light"/>
+                      <w:b/>
+                      <w:bCs/>
                       <w:kern w:val="0"/>
                       <w:sz w:val="28"/>
                       <w:szCs w:val="28"/>
@@ -35,7 +37,9 @@
                   </w:pPr>
                   <w:r>
                     <w:rPr>
-                      <w:rFonts w:ascii="Times New Roman" w:eastAsia="Times New Roman" w:hAnsi="Times New Roman" w:cs="IRAN Sans"/>
+                      <w:rFonts w:ascii="IRANSansX Light" w:eastAsia="Times New Roman" w:hAnsi="IRANSansX Light" w:cs="IRANSansX Light"/>
+                      <w:b/>
+                      <w:bCs/>
                       <w:kern w:val="0"/>
                       <w:sz w:val="28"/>
                       <w:szCs w:val="28"/>
@@ -45,6 +49,9 @@
                   </w:r>
                   <w:r>
                     <w:rPr>
+                      <w:rFonts w:ascii="IRANSansX Light" w:hAnsi="IRANSansX Light" w:cs="IRANSansX Light"/>
+                      <w:b/>
+                      <w:bCs/>
                       <w:noProof/>
                     </w:rPr>
                     <w:drawing>
@@ -73,11 +80,11 @@
                                 <pic:cNvPicPr/>
                               </pic:nvPicPr>
                               <pic:blipFill>
-                                <a:blip r:embed="rId5" cstate="print">
+                                <a:blip r:embed="rId6" cstate="print">
                                   <a:extLst>
                                     <a:ext uri="{BEBA8EAE-BF5A-486C-A8C5-ECC9F3942E4B}">
                                       <a14:imgProps xmlns:a14="http://schemas.microsoft.com/office/drawing/2010/main">
-                                        <a14:imgLayer r:embed="rId6">
+                                        <a14:imgLayer r:embed="rId7">
                                           <a14:imgEffect>
                                             <a14:saturation sat="300000"/>
                                           </a14:imgEffect>
@@ -110,7 +117,9 @@
                   </w:r>
                   <w:r>
                     <w:rPr>
-                      <w:rFonts w:ascii="Times New Roman" w:eastAsia="Times New Roman" w:hAnsi="Times New Roman" w:cs="IRAN Sans"/>
+                      <w:rFonts w:ascii="IRANSansX Light" w:eastAsia="Times New Roman" w:hAnsi="IRANSansX Light" w:cs="IRANSansX Light"/>
+                      <w:b/>
+                      <w:bCs/>
                       <w:kern w:val="0"/>
                       <w:sz w:val="28"/>
                       <w:szCs w:val="28"/>
@@ -120,7 +129,9 @@
                   </w:r>
                   <w:r>
                     <w:rPr>
-                      <w:rFonts w:ascii="Times New Roman" w:eastAsia="Times New Roman" w:hAnsi="Times New Roman" w:cs="IRAN Sans" w:hint="cs"/>
+                      <w:rFonts w:ascii="IRANSansX Light" w:eastAsia="Times New Roman" w:hAnsi="IRANSansX Light" w:cs="IRANSansX Light"/>
+                      <w:b/>
+                      <w:bCs/>
                       <w:kern w:val="0"/>
                       <w:sz w:val="28"/>
                       <w:szCs w:val="28"/>
@@ -133,12 +144,14 @@
                 <w:p>
                   <w:pPr>
                     <w:rPr>
+                      <w:rFonts w:ascii="IRANSansXFaNum" w:hAnsi="IRANSansXFaNum" w:cs="IRANSansXFaNum"/>
                       <w:b/>
                       <w:bCs/>
                     </w:rPr>
                   </w:pPr>
                   <w:r>
                     <w:rPr>
+                      <w:rFonts w:ascii="IRANSansXFaNum" w:hAnsi="IRANSansXFaNum" w:cs="IRANSansXFaNum"/>
                       <w:b/>
                       <w:bCs/>
                       <w:sz w:val="28"/>
@@ -149,17 +162,28 @@
                   </w:r>
                   <w:r>
                     <w:rPr>
-                      <w:rFonts w:hint="cs"/>
+                      <w:rFonts w:ascii="IRANSansXFaNum" w:hAnsi="IRANSansXFaNum" w:cs="IRANSansXFaNum"/>
                       <w:b/>
                       <w:bCs/>
                       <w:sz w:val="28"/>
                       <w:szCs w:val="28"/>
                       <w:rtl/>
                     </w:rPr>
-                    <w:t xml:space="preserve">   </w:t>
+                    <w:t xml:space="preserve"> </w:t>
                   </w:r>
                   <w:r>
                     <w:rPr>
+                      <w:rFonts w:ascii="IRANSansXFaNum" w:hAnsi="IRANSansXFaNum" w:cs="IRANSansXFaNum"/>
+                      <w:b/>
+                      <w:bCs/>
+                      <w:sz w:val="28"/>
+                      <w:szCs w:val="28"/>
+                    </w:rPr>
+                    <w:t xml:space="preserve"> </w:t>
+                  </w:r>
+                  <w:r>
+                    <w:rPr>
+                      <w:rFonts w:ascii="IRANSansXFaNum" w:hAnsi="IRANSansXFaNum" w:cs="IRANSansXFaNum"/>
                       <w:b/>
                       <w:bCs/>
                       <w:rtl/>
@@ -178,42 +202,57 @@
           <w:noProof/>
         </w:rPr>
         <w:pict w14:anchorId="707A80E4">
-          <v:shape id="Text Box 2" o:spid="_x0000_s1026" type="#_x0000_t202" style="position:absolute;left:0;text-align:left;margin-left:0;margin-top:6.3pt;width:117pt;height:47.7pt;z-index:251659264;visibility:visible;mso-wrap-style:square;mso-width-percent:0;mso-wrap-distance-left:9pt;mso-wrap-distance-top:3.6pt;mso-wrap-distance-right:9pt;mso-wrap-distance-bottom:3.6pt;mso-position-horizontal-relative:text;mso-position-vertical-relative:text;mso-width-percent:0;mso-width-relative:margin;mso-height-relative:margin;v-text-anchor:top" o:gfxdata="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" filled="f" stroked="f">
+          <v:shape id="Text Box 2" o:spid="_x0000_s1026" type="#_x0000_t202" style="position:absolute;left:0;text-align:left;margin-left:-12.75pt;margin-top:6.3pt;width:157.5pt;height:61.2pt;z-index:251659264;visibility:visible;mso-wrap-distance-left:9pt;mso-wrap-distance-top:3.6pt;mso-wrap-distance-right:9pt;mso-wrap-distance-bottom:3.6pt;mso-position-horizontal-relative:text;mso-position-vertical-relative:text;mso-width-relative:margin;mso-height-relative:margin;v-text-anchor:top" o:gfxdata="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" filled="f" stroked="f">
             <v:textbox style="mso-next-textbox:#Text Box 2">
               <w:txbxContent>
                 <w:p>
                   <w:pPr>
                     <w:rPr>
-                      <w:rFonts w:asciiTheme="minorHAnsi" w:hAnsiTheme="minorHAnsi"/>
+                      <w:rFonts w:ascii="IRANSansXFaNum" w:hAnsi="IRANSansXFaNum" w:cs="IRANSansXFaNum"/>
                       <w:rtl/>
                     </w:rPr>
                   </w:pPr>
                   <w:r>
                     <w:rPr>
+                      <w:rFonts w:ascii="IRANSansXFaNum" w:hAnsi="IRANSansXFaNum" w:cs="IRANSansXFaNum"/>
+                      <w:b/>
+                      <w:bCs/>
                       <w:rtl/>
                     </w:rPr>
                     <w:t>تاریخ:</w:t>
                   </w:r>
                   <w:r>
                     <w:rPr>
-                      <w:rFonts w:asciiTheme="minorHAnsi" w:hAnsiTheme="minorHAnsi"/>
+                      <w:rFonts w:ascii="IRANSansXFaNum" w:hAnsi="IRANSansXFaNum" w:cs="IRANSansXFaNum"/>
                       <w:rtl/>
                     </w:rPr>
                     <w:t xml:space="preserve"> </w:t>
                   </w:r>
                   <w:r>
                     <w:rPr>
+                      <w:rFonts w:ascii="IRANSansXFaNum" w:hAnsi="IRANSansXFaNum" w:cs="IRANSansXFaNum" w:hint="cs"/>
+                      <w:rtl/>
+                    </w:rPr>
+                    <w:t xml:space="preserve">         </w:t>
+                  </w:r>
+                  <w:r>
+                    <w:rPr>
+                      <w:rFonts w:ascii="IRANSansXFaNum" w:hAnsi="IRANSansXFaNum" w:cs="IRANSansXFaNum"/>
                       <w:rtl/>
                     </w:rPr>
                     <w:t>{{</w:t>
                   </w:r>
                   <w:proofErr w:type="spellStart"/>
                   <w:r>
+                    <w:rPr>
+                      <w:rFonts w:ascii="IRANSansXFaNum" w:hAnsi="IRANSansXFaNum" w:cs="IRANSansXFaNum"/>
+                    </w:rPr>
                     <w:t>created_at</w:t>
                   </w:r>
                   <w:proofErr w:type="spellEnd"/>
                   <w:r>
                     <w:rPr>
+                      <w:rFonts w:ascii="IRANSansXFaNum" w:hAnsi="IRANSansXFaNum" w:cs="IRANSansXFaNum"/>
                       <w:rtl/>
                     </w:rPr>
                     <w:t>}}</w:t>
@@ -222,47 +261,37 @@
                 <w:p>
                   <w:pPr>
                     <w:rPr>
-                      <w:rFonts w:asciiTheme="minorHAnsi" w:hAnsiTheme="minorHAnsi"/>
+                      <w:rFonts w:ascii="IRANSansXFaNum" w:hAnsi="IRANSansXFaNum" w:cs="IRANSansXFaNum"/>
                       <w:rtl/>
                     </w:rPr>
                   </w:pPr>
                   <w:r>
                     <w:rPr>
+                      <w:rFonts w:ascii="IRANSansXFaNum" w:hAnsi="IRANSansXFaNum" w:cs="IRANSansXFaNum"/>
+                      <w:b/>
+                      <w:bCs/>
                       <w:rtl/>
                     </w:rPr>
                     <w:t>شماره:</w:t>
                   </w:r>
                   <w:r>
                     <w:rPr>
-                      <w:rFonts w:hint="cs"/>
-                      <w:rtl/>
-                    </w:rPr>
-                    <w:t xml:space="preserve"> </w:t>
-                  </w:r>
-                  <w:r>
-                    <w:rPr>
-                      <w:rFonts w:asciiTheme="minorHAnsi" w:hAnsiTheme="minorHAnsi"/>
-                      <w:sz w:val="18"/>
-                      <w:szCs w:val="18"/>
-                      <w:rtl/>
-                    </w:rPr>
-                    <w:t>{{</w:t>
+                      <w:rFonts w:ascii="IRANSansXFaNum" w:hAnsi="IRANSansXFaNum" w:cs="IRANSansXFaNum"/>
+                      <w:rtl/>
+                    </w:rPr>
+                    <w:t xml:space="preserve"> {{</w:t>
                   </w:r>
                   <w:proofErr w:type="spellStart"/>
                   <w:r>
                     <w:rPr>
-                      <w:rFonts w:asciiTheme="minorHAnsi" w:hAnsiTheme="minorHAnsi"/>
-                      <w:sz w:val="18"/>
-                      <w:szCs w:val="18"/>
+                      <w:rFonts w:ascii="IRANSansXFaNum" w:hAnsi="IRANSansXFaNum" w:cs="IRANSansXFaNum"/>
                     </w:rPr>
                     <w:t>invoice_number</w:t>
                   </w:r>
                   <w:proofErr w:type="spellEnd"/>
                   <w:r>
                     <w:rPr>
-                      <w:rFonts w:asciiTheme="minorHAnsi" w:hAnsiTheme="minorHAnsi"/>
-                      <w:sz w:val="18"/>
-                      <w:szCs w:val="18"/>
+                      <w:rFonts w:ascii="IRANSansXFaNum" w:hAnsi="IRANSansXFaNum" w:cs="IRANSansXFaNum"/>
                       <w:rtl/>
                     </w:rPr>
                     <w:t>}}</w:t>
@@ -287,47 +316,34 @@
                   <w:pPr>
                     <w:jc w:val="center"/>
                     <w:rPr>
-                      <w:b/>
-                      <w:bCs/>
+                      <w:rFonts w:ascii="IRANSansXFaNum Black" w:hAnsi="IRANSansXFaNum Black" w:cs="IRANSansXFaNum Black"/>
                     </w:rPr>
                   </w:pPr>
                   <w:r>
                     <w:rPr>
-                      <w:b/>
-                      <w:bCs/>
-                      <w:rtl/>
-                    </w:rPr>
-                    <w:t xml:space="preserve">فاکتور </w:t>
+                      <w:rFonts w:ascii="IRANSansXFaNum Black" w:hAnsi="IRANSansXFaNum Black" w:cs="IRANSansXFaNum Black"/>
+                      <w:rtl/>
+                    </w:rPr>
+                    <w:t>فاکتور فروش خدمات عمومی پایانه‌های کامیونی</w:t>
                   </w:r>
-                  <w:r>
-                    <w:rPr>
-                      <w:b/>
-                      <w:bCs/>
-                      <w:rtl/>
-                    </w:rPr>
-                    <w:t>فروش خدمات عمومی پایانه‌های کامیونی</w:t>
-                  </w:r>
                 </w:p>
                 <w:p>
                   <w:pPr>
                     <w:jc w:val="center"/>
                     <w:rPr>
-                      <w:b/>
-                      <w:bCs/>
+                      <w:rFonts w:ascii="IRANSansXFaNum Black" w:hAnsi="IRANSansXFaNum Black" w:cs="IRANSansXFaNum Black"/>
                     </w:rPr>
                   </w:pPr>
                   <w:proofErr w:type="gramStart"/>
                   <w:r>
                     <w:rPr>
-                      <w:b/>
-                      <w:bCs/>
+                      <w:rFonts w:ascii="IRANSansXFaNum Black" w:hAnsi="IRANSansXFaNum Black" w:cs="IRANSansXFaNum Black"/>
                     </w:rPr>
                     <w:t>)</w:t>
                   </w:r>
                   <w:r>
                     <w:rPr>
-                      <w:b/>
-                      <w:bCs/>
+                      <w:rFonts w:ascii="IRANSansXFaNum Black" w:hAnsi="IRANSansXFaNum Black" w:cs="IRANSansXFaNum Black"/>
                       <w:rtl/>
                     </w:rPr>
                     <w:t>بخش</w:t>
@@ -335,16 +351,14 @@
                   <w:proofErr w:type="gramEnd"/>
                   <w:r>
                     <w:rPr>
-                      <w:b/>
-                      <w:bCs/>
+                      <w:rFonts w:ascii="IRANSansXFaNum Black" w:hAnsi="IRANSansXFaNum Black" w:cs="IRANSansXFaNum Black"/>
                       <w:rtl/>
                     </w:rPr>
                     <w:t xml:space="preserve"> سکو ارزیابی</w:t>
                   </w:r>
                   <w:r>
                     <w:rPr>
-                      <w:b/>
-                      <w:bCs/>
+                      <w:rFonts w:ascii="IRANSansXFaNum Black" w:hAnsi="IRANSansXFaNum Black" w:cs="IRANSansXFaNum Black"/>
                     </w:rPr>
                     <w:t>(</w:t>
                   </w:r>
@@ -353,8 +367,7 @@
                   <w:pPr>
                     <w:jc w:val="center"/>
                     <w:rPr>
-                      <w:b/>
-                      <w:bCs/>
+                      <w:rFonts w:ascii="IRANSansXFaNum Black" w:hAnsi="IRANSansXFaNum Black" w:cs="IRANSansXFaNum Black"/>
                     </w:rPr>
                   </w:pPr>
                 </w:p>
@@ -370,7 +383,7 @@
         <w:tblStyle w:val="TableGrid"/>
         <w:tblpPr w:leftFromText="180" w:rightFromText="180" w:vertAnchor="text" w:horzAnchor="margin" w:tblpY="3841"/>
         <w:bidiVisual/>
-        <w:tblW w:w="14580" w:type="dxa"/>
+        <w:tblW w:w="14491" w:type="dxa"/>
         <w:tblLayout w:type="fixed"/>
         <w:tblCellMar>
           <w:left w:w="418" w:type="dxa"/>
@@ -379,21 +392,24 @@
         <w:tblLook w:val="04A0" w:firstRow="1" w:lastRow="0" w:firstColumn="1" w:lastColumn="0" w:noHBand="0" w:noVBand="1"/>
       </w:tblPr>
       <w:tblGrid>
-        <w:gridCol w:w="464"/>
-        <w:gridCol w:w="4904"/>
-        <w:gridCol w:w="1276"/>
-        <w:gridCol w:w="850"/>
-        <w:gridCol w:w="1570"/>
-        <w:gridCol w:w="1281"/>
-        <w:gridCol w:w="1699"/>
-        <w:gridCol w:w="1297"/>
-        <w:gridCol w:w="1239"/>
+        <w:gridCol w:w="543"/>
+        <w:gridCol w:w="4325"/>
+        <w:gridCol w:w="1440"/>
+        <w:gridCol w:w="810"/>
+        <w:gridCol w:w="1530"/>
+        <w:gridCol w:w="1170"/>
+        <w:gridCol w:w="1800"/>
+        <w:gridCol w:w="1440"/>
+        <w:gridCol w:w="1433"/>
       </w:tblGrid>
       <w:tr>
+        <w:trPr>
+          <w:trHeight w:val="980"/>
+        </w:trPr>
         <w:tc>
           <w:tcPr>
-            <w:tcW w:w="464" w:type="dxa"/>
-            <w:shd w:val="clear" w:color="auto" w:fill="D9D9D9" w:themeFill="background1" w:themeFillShade="D9"/>
+            <w:tcW w:w="543" w:type="dxa"/>
+            <w:shd w:val="clear" w:color="auto" w:fill="F2F2F2" w:themeFill="background1" w:themeFillShade="F2"/>
             <w:vAlign w:val="center"/>
           </w:tcPr>
           <w:p>
@@ -401,7 +417,7 @@
               <w:ind w:left="90" w:right="-360"/>
               <w:jc w:val="center"/>
               <w:rPr>
-                <w:rFonts w:ascii="IRANSans(FaNum)" w:hAnsi="IRANSans(FaNum)"/>
+                <w:rFonts w:ascii="IRANSansXFaNum" w:hAnsi="IRANSansXFaNum" w:cs="IRANSansXFaNum"/>
                 <w:sz w:val="16"/>
                 <w:szCs w:val="16"/>
                 <w:rtl/>
@@ -409,37 +425,19 @@
             </w:pPr>
             <w:r>
               <w:rPr>
-                <w:rFonts w:ascii="IRANSans(FaNum)" w:hAnsi="IRANSans(FaNum)"/>
+                <w:rFonts w:ascii="IRANSansXFaNum" w:hAnsi="IRANSansXFaNum" w:cs="IRANSansXFaNum"/>
                 <w:sz w:val="16"/>
                 <w:szCs w:val="16"/>
                 <w:rtl/>
               </w:rPr>
-              <w:t>رد</w:t>
-            </w:r>
-            <w:r>
-              <w:rPr>
-                <w:rFonts w:ascii="IRANSans(FaNum)" w:hAnsi="IRANSans(FaNum)" w:hint="cs"/>
-                <w:sz w:val="16"/>
-                <w:szCs w:val="16"/>
-                <w:rtl/>
-              </w:rPr>
-              <w:t>ی</w:t>
-            </w:r>
-            <w:r>
-              <w:rPr>
-                <w:rFonts w:ascii="IRANSans(FaNum)" w:hAnsi="IRANSans(FaNum)" w:hint="eastAsia"/>
-                <w:sz w:val="16"/>
-                <w:szCs w:val="16"/>
-                <w:rtl/>
-              </w:rPr>
-              <w:t>ف</w:t>
+              <w:t>ردیف</w:t>
             </w:r>
           </w:p>
         </w:tc>
         <w:tc>
           <w:tcPr>
-            <w:tcW w:w="4904" w:type="dxa"/>
-            <w:shd w:val="clear" w:color="auto" w:fill="D9D9D9" w:themeFill="background1" w:themeFillShade="D9"/>
+            <w:tcW w:w="4325" w:type="dxa"/>
+            <w:shd w:val="clear" w:color="auto" w:fill="F2F2F2" w:themeFill="background1" w:themeFillShade="F2"/>
             <w:vAlign w:val="center"/>
           </w:tcPr>
           <w:p>
@@ -447,7 +445,7 @@
               <w:ind w:left="90" w:right="-360"/>
               <w:jc w:val="center"/>
               <w:rPr>
-                <w:rFonts w:ascii="IRANSans(FaNum)" w:hAnsi="IRANSans(FaNum)"/>
+                <w:rFonts w:ascii="IRANSansXFaNum" w:hAnsi="IRANSansXFaNum" w:cs="IRANSansXFaNum"/>
                 <w:sz w:val="16"/>
                 <w:szCs w:val="16"/>
                 <w:rtl/>
@@ -455,7 +453,7 @@
             </w:pPr>
             <w:r>
               <w:rPr>
-                <w:rFonts w:ascii="IRANSans(FaNum)" w:hAnsi="IRANSans(FaNum)"/>
+                <w:rFonts w:ascii="IRANSansXFaNum" w:hAnsi="IRANSansXFaNum" w:cs="IRANSansXFaNum"/>
                 <w:sz w:val="16"/>
                 <w:szCs w:val="16"/>
                 <w:rtl/>
@@ -466,8 +464,8 @@
         </w:tc>
         <w:tc>
           <w:tcPr>
-            <w:tcW w:w="1276" w:type="dxa"/>
-            <w:shd w:val="clear" w:color="auto" w:fill="D9D9D9" w:themeFill="background1" w:themeFillShade="D9"/>
+            <w:tcW w:w="1440" w:type="dxa"/>
+            <w:shd w:val="clear" w:color="auto" w:fill="F2F2F2" w:themeFill="background1" w:themeFillShade="F2"/>
             <w:vAlign w:val="center"/>
           </w:tcPr>
           <w:p>
@@ -475,7 +473,7 @@
               <w:ind w:left="90" w:right="-360"/>
               <w:jc w:val="center"/>
               <w:rPr>
-                <w:rFonts w:ascii="IRANSans(FaNum)" w:hAnsi="IRANSans(FaNum)"/>
+                <w:rFonts w:ascii="IRANSansXFaNum" w:hAnsi="IRANSansXFaNum" w:cs="IRANSansXFaNum"/>
                 <w:sz w:val="16"/>
                 <w:szCs w:val="16"/>
                 <w:rtl/>
@@ -483,46 +481,19 @@
             </w:pPr>
             <w:r>
               <w:rPr>
-                <w:rFonts w:ascii="IRANSans(FaNum)" w:hAnsi="IRANSans(FaNum)"/>
+                <w:rFonts w:ascii="IRANSansXFaNum" w:hAnsi="IRANSansXFaNum" w:cs="IRANSansXFaNum"/>
                 <w:sz w:val="16"/>
                 <w:szCs w:val="16"/>
                 <w:rtl/>
               </w:rPr>
-              <w:t>مبلغ واحد (ر</w:t>
-            </w:r>
-            <w:r>
-              <w:rPr>
-                <w:rFonts w:ascii="IRANSans(FaNum)" w:hAnsi="IRANSans(FaNum)" w:hint="cs"/>
-                <w:sz w:val="16"/>
-                <w:szCs w:val="16"/>
-                <w:rtl/>
-              </w:rPr>
-              <w:t>ی</w:t>
-            </w:r>
-            <w:r>
-              <w:rPr>
-                <w:rFonts w:ascii="IRANSans(FaNum)" w:hAnsi="IRANSans(FaNum)" w:hint="eastAsia"/>
-                <w:sz w:val="16"/>
-                <w:szCs w:val="16"/>
-                <w:rtl/>
-              </w:rPr>
-              <w:t>ال</w:t>
-            </w:r>
-            <w:r>
-              <w:rPr>
-                <w:rFonts w:ascii="IRANSans(FaNum)" w:hAnsi="IRANSans(FaNum)"/>
-                <w:sz w:val="16"/>
-                <w:szCs w:val="16"/>
-                <w:rtl/>
-              </w:rPr>
-              <w:t>)</w:t>
+              <w:t>مبلغ واحد (ریال)</w:t>
             </w:r>
           </w:p>
         </w:tc>
         <w:tc>
           <w:tcPr>
-            <w:tcW w:w="850" w:type="dxa"/>
-            <w:shd w:val="clear" w:color="auto" w:fill="D9D9D9" w:themeFill="background1" w:themeFillShade="D9"/>
+            <w:tcW w:w="810" w:type="dxa"/>
+            <w:shd w:val="clear" w:color="auto" w:fill="F2F2F2" w:themeFill="background1" w:themeFillShade="F2"/>
             <w:vAlign w:val="center"/>
           </w:tcPr>
           <w:p>
@@ -530,7 +501,7 @@
               <w:ind w:left="90" w:right="-360"/>
               <w:jc w:val="center"/>
               <w:rPr>
-                <w:rFonts w:ascii="IRANSans(FaNum)" w:hAnsi="IRANSans(FaNum)"/>
+                <w:rFonts w:ascii="IRANSansXFaNum" w:hAnsi="IRANSansXFaNum" w:cs="IRANSansXFaNum"/>
                 <w:sz w:val="16"/>
                 <w:szCs w:val="16"/>
                 <w:rtl/>
@@ -538,7 +509,7 @@
             </w:pPr>
             <w:r>
               <w:rPr>
-                <w:rFonts w:ascii="IRANSans(FaNum)" w:hAnsi="IRANSans(FaNum)"/>
+                <w:rFonts w:ascii="IRANSansXFaNum" w:hAnsi="IRANSansXFaNum" w:cs="IRANSansXFaNum"/>
                 <w:sz w:val="16"/>
                 <w:szCs w:val="16"/>
                 <w:rtl/>
@@ -549,8 +520,8 @@
         </w:tc>
         <w:tc>
           <w:tcPr>
-            <w:tcW w:w="1570" w:type="dxa"/>
-            <w:shd w:val="clear" w:color="auto" w:fill="D9D9D9" w:themeFill="background1" w:themeFillShade="D9"/>
+            <w:tcW w:w="1530" w:type="dxa"/>
+            <w:shd w:val="clear" w:color="auto" w:fill="F2F2F2" w:themeFill="background1" w:themeFillShade="F2"/>
             <w:vAlign w:val="center"/>
           </w:tcPr>
           <w:p>
@@ -558,7 +529,7 @@
               <w:ind w:left="90" w:right="-360"/>
               <w:jc w:val="center"/>
               <w:rPr>
-                <w:rFonts w:ascii="IRANSans(FaNum)" w:hAnsi="IRANSans(FaNum)"/>
+                <w:rFonts w:ascii="IRANSansXFaNum" w:hAnsi="IRANSansXFaNum" w:cs="IRANSansXFaNum"/>
                 <w:sz w:val="16"/>
                 <w:szCs w:val="16"/>
                 <w:rtl/>
@@ -566,46 +537,19 @@
             </w:pPr>
             <w:r>
               <w:rPr>
-                <w:rFonts w:ascii="IRANSans(FaNum)" w:hAnsi="IRANSans(FaNum)"/>
+                <w:rFonts w:ascii="IRANSansXFaNum" w:hAnsi="IRANSansXFaNum" w:cs="IRANSansXFaNum"/>
                 <w:sz w:val="16"/>
                 <w:szCs w:val="16"/>
                 <w:rtl/>
               </w:rPr>
-              <w:t>مبلغ (ر</w:t>
-            </w:r>
-            <w:r>
-              <w:rPr>
-                <w:rFonts w:ascii="IRANSans(FaNum)" w:hAnsi="IRANSans(FaNum)" w:hint="cs"/>
-                <w:sz w:val="16"/>
-                <w:szCs w:val="16"/>
-                <w:rtl/>
-              </w:rPr>
-              <w:t>ی</w:t>
-            </w:r>
-            <w:r>
-              <w:rPr>
-                <w:rFonts w:ascii="IRANSans(FaNum)" w:hAnsi="IRANSans(FaNum)" w:hint="eastAsia"/>
-                <w:sz w:val="16"/>
-                <w:szCs w:val="16"/>
-                <w:rtl/>
-              </w:rPr>
-              <w:t>ال</w:t>
-            </w:r>
-            <w:r>
-              <w:rPr>
-                <w:rFonts w:ascii="IRANSans(FaNum)" w:hAnsi="IRANSans(FaNum)"/>
-                <w:sz w:val="16"/>
-                <w:szCs w:val="16"/>
-                <w:rtl/>
-              </w:rPr>
-              <w:t>)</w:t>
+              <w:t>مبلغ (ریال)</w:t>
             </w:r>
           </w:p>
         </w:tc>
         <w:tc>
           <w:tcPr>
-            <w:tcW w:w="1281" w:type="dxa"/>
-            <w:shd w:val="clear" w:color="auto" w:fill="D9D9D9" w:themeFill="background1" w:themeFillShade="D9"/>
+            <w:tcW w:w="1170" w:type="dxa"/>
+            <w:shd w:val="clear" w:color="auto" w:fill="F2F2F2" w:themeFill="background1" w:themeFillShade="F2"/>
             <w:vAlign w:val="center"/>
           </w:tcPr>
           <w:p>
@@ -613,7 +557,7 @@
               <w:ind w:left="90" w:right="-360"/>
               <w:jc w:val="center"/>
               <w:rPr>
-                <w:rFonts w:ascii="IRANSans(FaNum)" w:hAnsi="IRANSans(FaNum)"/>
+                <w:rFonts w:ascii="IRANSansXFaNum" w:hAnsi="IRANSansXFaNum" w:cs="IRANSansXFaNum"/>
                 <w:sz w:val="16"/>
                 <w:szCs w:val="16"/>
                 <w:rtl/>
@@ -621,37 +565,19 @@
             </w:pPr>
             <w:r>
               <w:rPr>
-                <w:rFonts w:ascii="IRANSans(FaNum)" w:hAnsi="IRANSans(FaNum)"/>
+                <w:rFonts w:ascii="IRANSansXFaNum" w:hAnsi="IRANSansXFaNum" w:cs="IRANSansXFaNum"/>
                 <w:sz w:val="16"/>
                 <w:szCs w:val="16"/>
                 <w:rtl/>
               </w:rPr>
-              <w:t>تخف</w:t>
-            </w:r>
-            <w:r>
-              <w:rPr>
-                <w:rFonts w:ascii="IRANSans(FaNum)" w:hAnsi="IRANSans(FaNum)" w:hint="cs"/>
-                <w:sz w:val="16"/>
-                <w:szCs w:val="16"/>
-                <w:rtl/>
-              </w:rPr>
-              <w:t>ی</w:t>
-            </w:r>
-            <w:r>
-              <w:rPr>
-                <w:rFonts w:ascii="IRANSans(FaNum)" w:hAnsi="IRANSans(FaNum)" w:hint="eastAsia"/>
-                <w:sz w:val="16"/>
-                <w:szCs w:val="16"/>
-                <w:rtl/>
-              </w:rPr>
-              <w:t>ف</w:t>
+              <w:t>تخفیف</w:t>
             </w:r>
           </w:p>
         </w:tc>
         <w:tc>
           <w:tcPr>
-            <w:tcW w:w="1699" w:type="dxa"/>
-            <w:shd w:val="clear" w:color="auto" w:fill="D9D9D9" w:themeFill="background1" w:themeFillShade="D9"/>
+            <w:tcW w:w="1800" w:type="dxa"/>
+            <w:shd w:val="clear" w:color="auto" w:fill="F2F2F2" w:themeFill="background1" w:themeFillShade="F2"/>
             <w:vAlign w:val="center"/>
           </w:tcPr>
           <w:p>
@@ -659,7 +585,7 @@
               <w:ind w:left="90" w:right="-360"/>
               <w:jc w:val="center"/>
               <w:rPr>
-                <w:rFonts w:ascii="IRANSans(FaNum)" w:hAnsi="IRANSans(FaNum)"/>
+                <w:rFonts w:ascii="IRANSansXFaNum" w:hAnsi="IRANSansXFaNum" w:cs="IRANSansXFaNum"/>
                 <w:sz w:val="16"/>
                 <w:szCs w:val="16"/>
                 <w:rtl/>
@@ -667,73 +593,19 @@
             </w:pPr>
             <w:r>
               <w:rPr>
-                <w:rFonts w:ascii="IRANSans(FaNum)" w:hAnsi="IRANSans(FaNum)"/>
+                <w:rFonts w:ascii="IRANSansXFaNum" w:hAnsi="IRANSansXFaNum" w:cs="IRANSansXFaNum"/>
                 <w:sz w:val="16"/>
                 <w:szCs w:val="16"/>
                 <w:rtl/>
               </w:rPr>
-              <w:t>مبلغ کل پس از تخف</w:t>
-            </w:r>
-            <w:r>
-              <w:rPr>
-                <w:rFonts w:ascii="IRANSans(FaNum)" w:hAnsi="IRANSans(FaNum)" w:hint="cs"/>
-                <w:sz w:val="16"/>
-                <w:szCs w:val="16"/>
-                <w:rtl/>
-              </w:rPr>
-              <w:t>ی</w:t>
-            </w:r>
-            <w:r>
-              <w:rPr>
-                <w:rFonts w:ascii="IRANSans(FaNum)" w:hAnsi="IRANSans(FaNum)" w:hint="eastAsia"/>
-                <w:sz w:val="16"/>
-                <w:szCs w:val="16"/>
-                <w:rtl/>
-              </w:rPr>
-              <w:t>ف</w:t>
-            </w:r>
-            <w:r>
-              <w:rPr>
-                <w:rFonts w:ascii="IRANSans(FaNum)" w:hAnsi="IRANSans(FaNum)"/>
-                <w:sz w:val="16"/>
-                <w:szCs w:val="16"/>
-                <w:rtl/>
-              </w:rPr>
-              <w:t xml:space="preserve"> (ر</w:t>
-            </w:r>
-            <w:r>
-              <w:rPr>
-                <w:rFonts w:ascii="IRANSans(FaNum)" w:hAnsi="IRANSans(FaNum)" w:hint="cs"/>
-                <w:sz w:val="16"/>
-                <w:szCs w:val="16"/>
-                <w:rtl/>
-              </w:rPr>
-              <w:t>ی</w:t>
-            </w:r>
-            <w:r>
-              <w:rPr>
-                <w:rFonts w:ascii="IRANSans(FaNum)" w:hAnsi="IRANSans(FaNum)" w:hint="eastAsia"/>
-                <w:sz w:val="16"/>
-                <w:szCs w:val="16"/>
-                <w:rtl/>
-              </w:rPr>
-              <w:t>ال</w:t>
-            </w:r>
-            <w:r>
-              <w:rPr>
-                <w:rFonts w:ascii="IRANSans(FaNum)" w:hAnsi="IRANSans(FaNum)"/>
-                <w:sz w:val="16"/>
-                <w:szCs w:val="16"/>
-                <w:rtl/>
-              </w:rPr>
-              <w:t>)</w:t>
+              <w:t>مبلغ کل پس از تخفیف (ریال)</w:t>
             </w:r>
           </w:p>
         </w:tc>
         <w:tc>
           <w:tcPr>
-            <w:tcW w:w="1297" w:type="dxa"/>
-            <w:shd w:val="clear" w:color="auto" w:fill="D9D9D9" w:themeFill="background1" w:themeFillShade="D9"/>
+            <w:tcW w:w="1440" w:type="dxa"/>
+            <w:shd w:val="clear" w:color="auto" w:fill="F2F2F2" w:themeFill="background1" w:themeFillShade="F2"/>
             <w:vAlign w:val="center"/>
           </w:tcPr>
           <w:p>
@@ -741,7 +613,7 @@
               <w:ind w:left="90" w:right="-360"/>
               <w:jc w:val="center"/>
               <w:rPr>
-                <w:rFonts w:ascii="IRANSans(FaNum)" w:hAnsi="IRANSans(FaNum)"/>
+                <w:rFonts w:ascii="IRANSansXFaNum" w:hAnsi="IRANSansXFaNum" w:cs="IRANSansXFaNum"/>
                 <w:sz w:val="16"/>
                 <w:szCs w:val="16"/>
                 <w:rtl/>
@@ -749,73 +621,19 @@
             </w:pPr>
             <w:r>
               <w:rPr>
-                <w:rFonts w:ascii="IRANSans(FaNum)" w:hAnsi="IRANSans(FaNum)"/>
+                <w:rFonts w:ascii="IRANSansXFaNum" w:hAnsi="IRANSansXFaNum" w:cs="IRANSansXFaNum"/>
                 <w:sz w:val="16"/>
                 <w:szCs w:val="16"/>
                 <w:rtl/>
               </w:rPr>
-              <w:t>مال</w:t>
-            </w:r>
-            <w:r>
-              <w:rPr>
-                <w:rFonts w:ascii="IRANSans(FaNum)" w:hAnsi="IRANSans(FaNum)" w:hint="cs"/>
-                <w:sz w:val="16"/>
-                <w:szCs w:val="16"/>
-                <w:rtl/>
-              </w:rPr>
-              <w:t>ی</w:t>
-            </w:r>
-            <w:r>
-              <w:rPr>
-                <w:rFonts w:ascii="IRANSans(FaNum)" w:hAnsi="IRANSans(FaNum)" w:hint="eastAsia"/>
-                <w:sz w:val="16"/>
-                <w:szCs w:val="16"/>
-                <w:rtl/>
-              </w:rPr>
-              <w:t>ات</w:t>
-            </w:r>
-            <w:r>
-              <w:rPr>
-                <w:rFonts w:ascii="IRANSans(FaNum)" w:hAnsi="IRANSans(FaNum)"/>
-                <w:sz w:val="16"/>
-                <w:szCs w:val="16"/>
-                <w:rtl/>
-              </w:rPr>
-              <w:t xml:space="preserve"> و عوارض (ر</w:t>
-            </w:r>
-            <w:r>
-              <w:rPr>
-                <w:rFonts w:ascii="IRANSans(FaNum)" w:hAnsi="IRANSans(FaNum)" w:hint="cs"/>
-                <w:sz w:val="16"/>
-                <w:szCs w:val="16"/>
-                <w:rtl/>
-              </w:rPr>
-              <w:t>ی</w:t>
-            </w:r>
-            <w:r>
-              <w:rPr>
-                <w:rFonts w:ascii="IRANSans(FaNum)" w:hAnsi="IRANSans(FaNum)" w:hint="eastAsia"/>
-                <w:sz w:val="16"/>
-                <w:szCs w:val="16"/>
-                <w:rtl/>
-              </w:rPr>
-              <w:t>ال</w:t>
-            </w:r>
-            <w:r>
-              <w:rPr>
-                <w:rFonts w:ascii="IRANSans(FaNum)" w:hAnsi="IRANSans(FaNum)"/>
-                <w:sz w:val="16"/>
-                <w:szCs w:val="16"/>
-                <w:rtl/>
-              </w:rPr>
-              <w:t>)</w:t>
+              <w:t>مالیات و عوارض (ریال)</w:t>
             </w:r>
           </w:p>
         </w:tc>
         <w:tc>
           <w:tcPr>
-            <w:tcW w:w="1239" w:type="dxa"/>
-            <w:shd w:val="clear" w:color="auto" w:fill="D9D9D9" w:themeFill="background1" w:themeFillShade="D9"/>
+            <w:tcW w:w="1433" w:type="dxa"/>
+            <w:shd w:val="clear" w:color="auto" w:fill="F2F2F2" w:themeFill="background1" w:themeFillShade="F2"/>
             <w:vAlign w:val="center"/>
           </w:tcPr>
           <w:p>
@@ -823,7 +641,7 @@
               <w:ind w:left="90" w:right="-360"/>
               <w:jc w:val="center"/>
               <w:rPr>
-                <w:rFonts w:ascii="IRANSans(FaNum)" w:hAnsi="IRANSans(FaNum)"/>
+                <w:rFonts w:ascii="IRANSansXFaNum" w:hAnsi="IRANSansXFaNum" w:cs="IRANSansXFaNum"/>
                 <w:sz w:val="16"/>
                 <w:szCs w:val="16"/>
                 <w:rtl/>
@@ -831,93 +649,12 @@
             </w:pPr>
             <w:r>
               <w:rPr>
-                <w:rFonts w:ascii="IRANSans(FaNum)" w:hAnsi="IRANSans(FaNum)"/>
+                <w:rFonts w:ascii="IRANSansXFaNum" w:hAnsi="IRANSansXFaNum" w:cs="IRANSansXFaNum"/>
                 <w:sz w:val="16"/>
                 <w:szCs w:val="16"/>
                 <w:rtl/>
               </w:rPr>
-              <w:t>جمع کل پس از تخف</w:t>
-            </w:r>
-            <w:r>
-              <w:rPr>
-                <w:rFonts w:ascii="IRANSans(FaNum)" w:hAnsi="IRANSans(FaNum)" w:hint="cs"/>
-                <w:sz w:val="16"/>
-                <w:szCs w:val="16"/>
-                <w:rtl/>
-              </w:rPr>
-              <w:t>ی</w:t>
-            </w:r>
-            <w:r>
-              <w:rPr>
-                <w:rFonts w:ascii="IRANSans(FaNum)" w:hAnsi="IRANSans(FaNum)" w:hint="eastAsia"/>
-                <w:sz w:val="16"/>
-                <w:szCs w:val="16"/>
-                <w:rtl/>
-              </w:rPr>
-              <w:t>ف</w:t>
-            </w:r>
-            <w:r>
-              <w:rPr>
-                <w:rFonts w:ascii="IRANSans(FaNum)" w:hAnsi="IRANSans(FaNum)"/>
-                <w:sz w:val="16"/>
-                <w:szCs w:val="16"/>
-                <w:rtl/>
-              </w:rPr>
-              <w:t xml:space="preserve"> و مال</w:t>
-            </w:r>
-            <w:r>
-              <w:rPr>
-                <w:rFonts w:ascii="IRANSans(FaNum)" w:hAnsi="IRANSans(FaNum)" w:hint="cs"/>
-                <w:sz w:val="16"/>
-                <w:szCs w:val="16"/>
-                <w:rtl/>
-              </w:rPr>
-              <w:t>ی</w:t>
-            </w:r>
-            <w:r>
-              <w:rPr>
-                <w:rFonts w:ascii="IRANSans(FaNum)" w:hAnsi="IRANSans(FaNum)" w:hint="eastAsia"/>
-                <w:sz w:val="16"/>
-                <w:szCs w:val="16"/>
-                <w:rtl/>
-              </w:rPr>
-              <w:t>ات</w:t>
-            </w:r>
-            <w:r>
-              <w:rPr>
-                <w:rFonts w:ascii="IRANSans(FaNum)" w:hAnsi="IRANSans(FaNum)"/>
-                <w:sz w:val="16"/>
-                <w:szCs w:val="16"/>
-                <w:rtl/>
-              </w:rPr>
-              <w:t xml:space="preserve"> و عوارض (ر</w:t>
-            </w:r>
-            <w:r>
-              <w:rPr>
-                <w:rFonts w:ascii="IRANSans(FaNum)" w:hAnsi="IRANSans(FaNum)" w:hint="cs"/>
-                <w:sz w:val="16"/>
-                <w:szCs w:val="16"/>
-                <w:rtl/>
-              </w:rPr>
-              <w:t>ی</w:t>
-            </w:r>
-            <w:r>
-              <w:rPr>
-                <w:rFonts w:ascii="IRANSans(FaNum)" w:hAnsi="IRANSans(FaNum)" w:hint="eastAsia"/>
-                <w:sz w:val="16"/>
-                <w:szCs w:val="16"/>
-                <w:rtl/>
-              </w:rPr>
-              <w:t>ال</w:t>
-            </w:r>
-            <w:r>
-              <w:rPr>
-                <w:rFonts w:ascii="IRANSans(FaNum)" w:hAnsi="IRANSans(FaNum)"/>
-                <w:sz w:val="16"/>
-                <w:szCs w:val="16"/>
-                <w:rtl/>
-              </w:rPr>
-              <w:t>)</w:t>
+              <w:t>جمع کل پس از تخفیف و مالیات و عوارض (ریال)</w:t>
             </w:r>
           </w:p>
         </w:tc>
@@ -925,7 +662,7 @@
       <w:tr>
         <w:tc>
           <w:tcPr>
-            <w:tcW w:w="14580" w:type="dxa"/>
+            <w:tcW w:w="14491" w:type="dxa"/>
             <w:gridSpan w:val="9"/>
           </w:tcPr>
           <w:p>
@@ -933,30 +670,52 @@
               <w:ind w:left="90" w:right="-360"/>
               <w:jc w:val="center"/>
               <w:rPr>
-                <w:rFonts w:asciiTheme="minorHAnsi" w:hAnsiTheme="minorHAnsi" w:cs="IRANSans(FaNum)"/>
+                <w:rFonts w:ascii="IRANSansXFaNum Light" w:hAnsi="IRANSansXFaNum Light" w:cs="IRANSansXFaNum Light"/>
                 <w:rtl/>
               </w:rPr>
             </w:pPr>
             <w:r>
+              <w:rPr>
+                <w:rFonts w:ascii="IRANSansXFaNum Light" w:hAnsi="IRANSansXFaNum Light" w:cs="IRANSansXFaNum Light"/>
+                <w:sz w:val="20"/>
+                <w:szCs w:val="20"/>
+              </w:rPr>
               <w:t xml:space="preserve">{%tr for item in </w:t>
             </w:r>
             <w:proofErr w:type="spellStart"/>
             <w:r>
               <w:rPr>
-                <w:rFonts w:ascii="Calibri" w:hAnsi="Calibri" w:cs="Calibri"/>
+                <w:rFonts w:ascii="IRANSansXFaNum Light" w:hAnsi="IRANSansXFaNum Light" w:cs="IRANSansXFaNum Light"/>
+                <w:sz w:val="20"/>
+                <w:szCs w:val="20"/>
               </w:rPr>
               <w:t>invoice_</w:t>
             </w:r>
             <w:proofErr w:type="gramStart"/>
             <w:r>
+              <w:rPr>
+                <w:rFonts w:ascii="IRANSansXFaNum Light" w:hAnsi="IRANSansXFaNum Light" w:cs="IRANSansXFaNum Light"/>
+                <w:sz w:val="20"/>
+                <w:szCs w:val="20"/>
+              </w:rPr>
               <w:t>items</w:t>
             </w:r>
             <w:proofErr w:type="spellEnd"/>
             <w:r>
+              <w:rPr>
+                <w:rFonts w:ascii="IRANSansXFaNum Light" w:hAnsi="IRANSansXFaNum Light" w:cs="IRANSansXFaNum Light"/>
+                <w:sz w:val="20"/>
+                <w:szCs w:val="20"/>
+              </w:rPr>
               <w:t xml:space="preserve">  %</w:t>
             </w:r>
             <w:proofErr w:type="gramEnd"/>
             <w:r>
+              <w:rPr>
+                <w:rFonts w:ascii="IRANSansXFaNum Light" w:hAnsi="IRANSansXFaNum Light" w:cs="IRANSansXFaNum Light"/>
+                <w:sz w:val="20"/>
+                <w:szCs w:val="20"/>
+              </w:rPr>
               <w:t>}</w:t>
             </w:r>
           </w:p>
@@ -965,20 +724,25 @@
       <w:tr>
         <w:tc>
           <w:tcPr>
-            <w:tcW w:w="464" w:type="dxa"/>
+            <w:tcW w:w="543" w:type="dxa"/>
+            <w:vAlign w:val="center"/>
           </w:tcPr>
           <w:p>
             <w:pPr>
               <w:ind w:left="90" w:right="-360"/>
-              <w:jc w:val="both"/>
-              <w:rPr>
-                <w:rFonts w:ascii="IRANSans(FaNum)" w:hAnsi="IRANSans(FaNum)" w:cs="IRANSans(FaNum)"/>
+              <w:jc w:val="center"/>
+              <w:rPr>
+                <w:rFonts w:ascii="IRANSansXFaNum Light" w:hAnsi="IRANSansXFaNum Light" w:cs="IRANSansXFaNum Light"/>
+                <w:sz w:val="20"/>
+                <w:szCs w:val="20"/>
                 <w:rtl/>
               </w:rPr>
             </w:pPr>
             <w:r>
               <w:rPr>
-                <w:rFonts w:ascii="IRANSans(FaNum)" w:hAnsi="IRANSans(FaNum)" w:cs="IRANSans(FaNum)"/>
+                <w:rFonts w:ascii="IRANSansXFaNum Light" w:hAnsi="IRANSansXFaNum Light" w:cs="IRANSansXFaNum Light"/>
+                <w:sz w:val="20"/>
+                <w:szCs w:val="20"/>
               </w:rPr>
               <w:t>{{</w:t>
             </w:r>
@@ -986,13 +750,17 @@
             <w:proofErr w:type="gramStart"/>
             <w:r>
               <w:rPr>
-                <w:rFonts w:ascii="IRANSans(FaNum)" w:hAnsi="IRANSans(FaNum)" w:cs="IRANSans(FaNum)"/>
+                <w:rFonts w:ascii="IRANSansXFaNum Light" w:hAnsi="IRANSansXFaNum Light" w:cs="IRANSansXFaNum Light"/>
+                <w:sz w:val="20"/>
+                <w:szCs w:val="20"/>
               </w:rPr>
               <w:t>item.</w:t>
             </w:r>
             <w:r>
               <w:rPr>
-                <w:rFonts w:ascii="IRANSans(FaNum)" w:hAnsi="IRANSans(FaNum)" w:cs="IRANSans(FaNum)"/>
+                <w:rFonts w:ascii="IRANSansXFaNum Light" w:hAnsi="IRANSansXFaNum Light" w:cs="IRANSansXFaNum Light"/>
+                <w:sz w:val="20"/>
+                <w:szCs w:val="20"/>
               </w:rPr>
               <w:t>index</w:t>
             </w:r>
@@ -1000,7 +768,9 @@
             <w:proofErr w:type="gramEnd"/>
             <w:r>
               <w:rPr>
-                <w:rFonts w:ascii="IRANSans(FaNum)" w:hAnsi="IRANSans(FaNum)" w:cs="IRANSans(FaNum)"/>
+                <w:rFonts w:ascii="IRANSansXFaNum Light" w:hAnsi="IRANSansXFaNum Light" w:cs="IRANSansXFaNum Light"/>
+                <w:sz w:val="20"/>
+                <w:szCs w:val="20"/>
               </w:rPr>
               <w:t>}}</w:t>
             </w:r>
@@ -1008,112 +778,187 @@
         </w:tc>
         <w:tc>
           <w:tcPr>
-            <w:tcW w:w="4904" w:type="dxa"/>
+            <w:tcW w:w="4325" w:type="dxa"/>
+            <w:vAlign w:val="center"/>
           </w:tcPr>
           <w:p>
             <w:pPr>
               <w:ind w:left="90" w:right="-360"/>
-              <w:jc w:val="both"/>
-              <w:rPr>
-                <w:rFonts w:ascii="IRANSans(FaNum)" w:hAnsi="IRANSans(FaNum)" w:cs="IRANSans(FaNum)"/>
+              <w:jc w:val="center"/>
+              <w:rPr>
+                <w:rFonts w:ascii="IRANSansXFaNum Light" w:hAnsi="IRANSansXFaNum Light" w:cs="IRANSansXFaNum Light"/>
+                <w:sz w:val="20"/>
+                <w:szCs w:val="20"/>
                 <w:rtl/>
               </w:rPr>
             </w:pPr>
             <w:proofErr w:type="gramStart"/>
             <w:r>
+              <w:rPr>
+                <w:rFonts w:ascii="IRANSansXFaNum Light" w:hAnsi="IRANSansXFaNum Light" w:cs="IRANSansXFaNum Light"/>
+                <w:sz w:val="20"/>
+                <w:szCs w:val="20"/>
+              </w:rPr>
               <w:t xml:space="preserve">{{ </w:t>
             </w:r>
             <w:proofErr w:type="spellStart"/>
             <w:r>
+              <w:rPr>
+                <w:rFonts w:ascii="IRANSansXFaNum Light" w:hAnsi="IRANSansXFaNum Light" w:cs="IRANSansXFaNum Light"/>
+                <w:sz w:val="20"/>
+                <w:szCs w:val="20"/>
+              </w:rPr>
               <w:t>item</w:t>
             </w:r>
             <w:proofErr w:type="gramEnd"/>
             <w:r>
+              <w:rPr>
+                <w:rFonts w:ascii="IRANSansXFaNum Light" w:hAnsi="IRANSansXFaNum Light" w:cs="IRANSansXFaNum Light"/>
+                <w:sz w:val="20"/>
+                <w:szCs w:val="20"/>
+              </w:rPr>
               <w:t>.item_name</w:t>
             </w:r>
             <w:proofErr w:type="spellEnd"/>
             <w:r>
+              <w:rPr>
+                <w:rFonts w:ascii="IRANSansXFaNum Light" w:hAnsi="IRANSansXFaNum Light" w:cs="IRANSansXFaNum Light"/>
+                <w:sz w:val="20"/>
+                <w:szCs w:val="20"/>
+              </w:rPr>
               <w:t xml:space="preserve"> }}</w:t>
             </w:r>
           </w:p>
         </w:tc>
         <w:tc>
           <w:tcPr>
-            <w:tcW w:w="1276" w:type="dxa"/>
+            <w:tcW w:w="1440" w:type="dxa"/>
+            <w:vAlign w:val="center"/>
           </w:tcPr>
           <w:p>
             <w:pPr>
               <w:ind w:left="90" w:right="-360"/>
-              <w:jc w:val="both"/>
-              <w:rPr>
-                <w:rFonts w:ascii="IRANSans(FaNum)" w:hAnsi="IRANSans(FaNum)" w:cs="IRANSans(FaNum)"/>
+              <w:jc w:val="center"/>
+              <w:rPr>
+                <w:rFonts w:ascii="IRANSansXFaNum Light" w:hAnsi="IRANSansXFaNum Light" w:cs="IRANSansXFaNum Light"/>
+                <w:sz w:val="20"/>
+                <w:szCs w:val="20"/>
                 <w:rtl/>
               </w:rPr>
             </w:pPr>
             <w:proofErr w:type="gramStart"/>
             <w:r>
+              <w:rPr>
+                <w:rFonts w:ascii="IRANSansXFaNum Light" w:hAnsi="IRANSansXFaNum Light" w:cs="IRANSansXFaNum Light"/>
+                <w:sz w:val="20"/>
+                <w:szCs w:val="20"/>
+              </w:rPr>
               <w:t xml:space="preserve">{{ </w:t>
             </w:r>
             <w:proofErr w:type="spellStart"/>
             <w:r>
+              <w:rPr>
+                <w:rFonts w:ascii="IRANSansXFaNum Light" w:hAnsi="IRANSansXFaNum Light" w:cs="IRANSansXFaNum Light"/>
+                <w:sz w:val="20"/>
+                <w:szCs w:val="20"/>
+              </w:rPr>
               <w:t>item</w:t>
             </w:r>
             <w:proofErr w:type="gramEnd"/>
             <w:r>
+              <w:rPr>
+                <w:rFonts w:ascii="IRANSansXFaNum Light" w:hAnsi="IRANSansXFaNum Light" w:cs="IRANSansXFaNum Light"/>
+                <w:sz w:val="20"/>
+                <w:szCs w:val="20"/>
+              </w:rPr>
               <w:t>.item_unit</w:t>
             </w:r>
             <w:proofErr w:type="spellEnd"/>
             <w:r>
+              <w:rPr>
+                <w:rFonts w:ascii="IRANSansXFaNum Light" w:hAnsi="IRANSansXFaNum Light" w:cs="IRANSansXFaNum Light"/>
+                <w:sz w:val="20"/>
+                <w:szCs w:val="20"/>
+              </w:rPr>
               <w:t xml:space="preserve"> }}</w:t>
             </w:r>
           </w:p>
         </w:tc>
         <w:tc>
           <w:tcPr>
-            <w:tcW w:w="850" w:type="dxa"/>
+            <w:tcW w:w="810" w:type="dxa"/>
+            <w:vAlign w:val="center"/>
           </w:tcPr>
           <w:p>
             <w:pPr>
               <w:ind w:left="90" w:right="-360"/>
-              <w:jc w:val="both"/>
-              <w:rPr>
-                <w:rFonts w:ascii="IRANSans(FaNum)" w:hAnsi="IRANSans(FaNum)" w:cs="IRANSans(FaNum)"/>
+              <w:jc w:val="center"/>
+              <w:rPr>
+                <w:rFonts w:ascii="IRANSansXFaNum Light" w:hAnsi="IRANSansXFaNum Light" w:cs="IRANSansXFaNum Light"/>
+                <w:sz w:val="20"/>
+                <w:szCs w:val="20"/>
                 <w:rtl/>
               </w:rPr>
             </w:pPr>
             <w:proofErr w:type="gramStart"/>
             <w:r>
+              <w:rPr>
+                <w:rFonts w:ascii="IRANSansXFaNum Light" w:hAnsi="IRANSansXFaNum Light" w:cs="IRANSansXFaNum Light"/>
+                <w:sz w:val="20"/>
+                <w:szCs w:val="20"/>
+              </w:rPr>
               <w:t xml:space="preserve">{{ </w:t>
             </w:r>
             <w:proofErr w:type="spellStart"/>
             <w:r>
+              <w:rPr>
+                <w:rFonts w:ascii="IRANSansXFaNum Light" w:hAnsi="IRANSansXFaNum Light" w:cs="IRANSansXFaNum Light"/>
+                <w:sz w:val="20"/>
+                <w:szCs w:val="20"/>
+              </w:rPr>
               <w:t>item</w:t>
             </w:r>
             <w:proofErr w:type="gramEnd"/>
             <w:r>
+              <w:rPr>
+                <w:rFonts w:ascii="IRANSansXFaNum Light" w:hAnsi="IRANSansXFaNum Light" w:cs="IRANSansXFaNum Light"/>
+                <w:sz w:val="20"/>
+                <w:szCs w:val="20"/>
+              </w:rPr>
               <w:t>.item_number</w:t>
             </w:r>
             <w:proofErr w:type="spellEnd"/>
             <w:r>
+              <w:rPr>
+                <w:rFonts w:ascii="IRANSansXFaNum Light" w:hAnsi="IRANSansXFaNum Light" w:cs="IRANSansXFaNum Light"/>
+                <w:sz w:val="20"/>
+                <w:szCs w:val="20"/>
+              </w:rPr>
               <w:t xml:space="preserve"> }}</w:t>
             </w:r>
           </w:p>
         </w:tc>
         <w:tc>
           <w:tcPr>
-            <w:tcW w:w="1570" w:type="dxa"/>
+            <w:tcW w:w="1530" w:type="dxa"/>
+            <w:vAlign w:val="center"/>
           </w:tcPr>
           <w:p>
             <w:pPr>
               <w:ind w:left="90" w:right="-360"/>
-              <w:jc w:val="both"/>
-              <w:rPr>
-                <w:rFonts w:ascii="IRANSans(FaNum)" w:hAnsi="IRANSans(FaNum)" w:cs="IRANSans(FaNum)"/>
+              <w:jc w:val="center"/>
+              <w:rPr>
+                <w:rFonts w:ascii="IRANSansXFaNum Light" w:hAnsi="IRANSansXFaNum Light" w:cs="IRANSansXFaNum Light"/>
+                <w:sz w:val="20"/>
+                <w:szCs w:val="20"/>
                 <w:rtl/>
               </w:rPr>
             </w:pPr>
             <w:r>
               <w:rPr>
+                <w:rFonts w:ascii="IRANSansXFaNum Light" w:hAnsi="IRANSansXFaNum Light" w:cs="IRANSansXFaNum Light"/>
+                <w:sz w:val="20"/>
+                <w:szCs w:val="20"/>
                 <w:rtl/>
               </w:rPr>
               <w:t>{{</w:t>
@@ -1121,13 +966,18 @@
             <w:proofErr w:type="spellStart"/>
             <w:r>
               <w:rPr>
-                <w:rFonts w:ascii="Calibri" w:hAnsi="Calibri" w:cs="Calibri"/>
+                <w:rFonts w:ascii="IRANSansXFaNum Light" w:hAnsi="IRANSansXFaNum Light" w:cs="IRANSansXFaNum Light"/>
+                <w:sz w:val="20"/>
+                <w:szCs w:val="20"/>
               </w:rPr>
               <w:t>item.price</w:t>
             </w:r>
             <w:proofErr w:type="spellEnd"/>
             <w:r>
               <w:rPr>
+                <w:rFonts w:ascii="IRANSansXFaNum Light" w:hAnsi="IRANSansXFaNum Light" w:cs="IRANSansXFaNum Light"/>
+                <w:sz w:val="20"/>
+                <w:szCs w:val="20"/>
                 <w:rtl/>
               </w:rPr>
               <w:t>}}</w:t>
@@ -1136,19 +986,25 @@
         </w:tc>
         <w:tc>
           <w:tcPr>
-            <w:tcW w:w="1281" w:type="dxa"/>
+            <w:tcW w:w="1170" w:type="dxa"/>
+            <w:vAlign w:val="center"/>
           </w:tcPr>
           <w:p>
             <w:pPr>
               <w:ind w:left="90" w:right="-360"/>
-              <w:jc w:val="both"/>
-              <w:rPr>
-                <w:rFonts w:ascii="IRANSans(FaNum)" w:hAnsi="IRANSans(FaNum)" w:cs="IRANSans(FaNum)"/>
+              <w:jc w:val="center"/>
+              <w:rPr>
+                <w:rFonts w:ascii="IRANSansXFaNum" w:hAnsi="IRANSansXFaNum" w:cs="IRANSansXFaNum"/>
+                <w:sz w:val="20"/>
+                <w:szCs w:val="20"/>
                 <w:rtl/>
               </w:rPr>
             </w:pPr>
             <w:r>
               <w:rPr>
+                <w:rFonts w:ascii="IRANSansXFaNum" w:hAnsi="IRANSansXFaNum" w:cs="IRANSansXFaNum"/>
+                <w:sz w:val="20"/>
+                <w:szCs w:val="20"/>
                 <w:rtl/>
               </w:rPr>
               <w:t>{{</w:t>
@@ -1156,13 +1012,18 @@
             <w:proofErr w:type="spellStart"/>
             <w:r>
               <w:rPr>
-                <w:rFonts w:ascii="Calibri" w:hAnsi="Calibri" w:cs="Calibri"/>
+                <w:rFonts w:ascii="IRANSansXFaNum" w:hAnsi="IRANSansXFaNum" w:cs="IRANSansXFaNum"/>
+                <w:sz w:val="20"/>
+                <w:szCs w:val="20"/>
               </w:rPr>
               <w:t>item.off</w:t>
             </w:r>
             <w:proofErr w:type="spellEnd"/>
             <w:r>
               <w:rPr>
+                <w:rFonts w:ascii="IRANSansXFaNum" w:hAnsi="IRANSansXFaNum" w:cs="IRANSansXFaNum"/>
+                <w:sz w:val="20"/>
+                <w:szCs w:val="20"/>
                 <w:rtl/>
               </w:rPr>
               <w:t>}}</w:t>
@@ -1171,19 +1032,25 @@
         </w:tc>
         <w:tc>
           <w:tcPr>
-            <w:tcW w:w="1699" w:type="dxa"/>
+            <w:tcW w:w="1800" w:type="dxa"/>
+            <w:vAlign w:val="center"/>
           </w:tcPr>
           <w:p>
             <w:pPr>
               <w:ind w:left="90" w:right="-360"/>
-              <w:jc w:val="both"/>
-              <w:rPr>
-                <w:rFonts w:ascii="IRANSans(FaNum)" w:hAnsi="IRANSans(FaNum)" w:cs="IRANSans(FaNum)"/>
+              <w:jc w:val="center"/>
+              <w:rPr>
+                <w:rFonts w:ascii="IRANSansXFaNum" w:hAnsi="IRANSansXFaNum" w:cs="IRANSansXFaNum"/>
+                <w:sz w:val="20"/>
+                <w:szCs w:val="20"/>
                 <w:rtl/>
               </w:rPr>
             </w:pPr>
             <w:r>
               <w:rPr>
+                <w:rFonts w:ascii="IRANSansXFaNum" w:hAnsi="IRANSansXFaNum" w:cs="IRANSansXFaNum"/>
+                <w:sz w:val="20"/>
+                <w:szCs w:val="20"/>
                 <w:rtl/>
               </w:rPr>
               <w:t>{{</w:t>
@@ -1191,19 +1058,26 @@
             <w:proofErr w:type="spellStart"/>
             <w:r>
               <w:rPr>
-                <w:rFonts w:ascii="Calibri" w:hAnsi="Calibri" w:cs="Calibri"/>
+                <w:rFonts w:ascii="IRANSansXFaNum" w:hAnsi="IRANSansXFaNum" w:cs="IRANSansXFaNum"/>
+                <w:sz w:val="20"/>
+                <w:szCs w:val="20"/>
               </w:rPr>
               <w:t>item.</w:t>
             </w:r>
             <w:r>
               <w:rPr>
-                <w:rFonts w:ascii="Calibri" w:hAnsi="Calibri" w:cs="Calibri"/>
+                <w:rFonts w:ascii="IRANSansXFaNum" w:hAnsi="IRANSansXFaNum" w:cs="IRANSansXFaNum"/>
+                <w:sz w:val="20"/>
+                <w:szCs w:val="20"/>
               </w:rPr>
               <w:t>afterOff</w:t>
             </w:r>
             <w:proofErr w:type="spellEnd"/>
             <w:r>
               <w:rPr>
+                <w:rFonts w:ascii="IRANSansXFaNum" w:hAnsi="IRANSansXFaNum" w:cs="IRANSansXFaNum"/>
+                <w:sz w:val="20"/>
+                <w:szCs w:val="20"/>
                 <w:rtl/>
               </w:rPr>
               <w:t>}}</w:t>
@@ -1212,19 +1086,25 @@
         </w:tc>
         <w:tc>
           <w:tcPr>
-            <w:tcW w:w="1297" w:type="dxa"/>
+            <w:tcW w:w="1440" w:type="dxa"/>
+            <w:vAlign w:val="center"/>
           </w:tcPr>
           <w:p>
             <w:pPr>
               <w:ind w:left="90" w:right="-360"/>
-              <w:jc w:val="both"/>
-              <w:rPr>
-                <w:rFonts w:ascii="IRANSans(FaNum)" w:hAnsi="IRANSans(FaNum)" w:cs="IRANSans(FaNum)"/>
+              <w:jc w:val="center"/>
+              <w:rPr>
+                <w:rFonts w:ascii="IRANSansXFaNum" w:hAnsi="IRANSansXFaNum" w:cs="IRANSansXFaNum"/>
+                <w:sz w:val="20"/>
+                <w:szCs w:val="20"/>
                 <w:rtl/>
               </w:rPr>
             </w:pPr>
             <w:r>
               <w:rPr>
+                <w:rFonts w:ascii="IRANSansXFaNum" w:hAnsi="IRANSansXFaNum" w:cs="IRANSansXFaNum"/>
+                <w:sz w:val="20"/>
+                <w:szCs w:val="20"/>
                 <w:rtl/>
               </w:rPr>
               <w:t>{{</w:t>
@@ -1232,16 +1112,18 @@
             <w:proofErr w:type="spellStart"/>
             <w:r>
               <w:rPr>
-                <w:rFonts w:ascii="Calibri" w:hAnsi="Calibri" w:cs="Calibri"/>
-              </w:rPr>
-              <w:t>item.</w:t>
-            </w:r>
-            <w:r>
-              <w:t>vat</w:t>
+                <w:rFonts w:ascii="IRANSansXFaNum" w:hAnsi="IRANSansXFaNum" w:cs="IRANSansXFaNum"/>
+                <w:sz w:val="20"/>
+                <w:szCs w:val="20"/>
+              </w:rPr>
+              <w:t>item.vat</w:t>
             </w:r>
             <w:proofErr w:type="spellEnd"/>
             <w:r>
               <w:rPr>
+                <w:rFonts w:ascii="IRANSansXFaNum" w:hAnsi="IRANSansXFaNum" w:cs="IRANSansXFaNum"/>
+                <w:sz w:val="20"/>
+                <w:szCs w:val="20"/>
                 <w:rtl/>
               </w:rPr>
               <w:t>}}</w:t>
@@ -1250,19 +1132,25 @@
         </w:tc>
         <w:tc>
           <w:tcPr>
-            <w:tcW w:w="1239" w:type="dxa"/>
+            <w:tcW w:w="1433" w:type="dxa"/>
+            <w:vAlign w:val="center"/>
           </w:tcPr>
           <w:p>
             <w:pPr>
               <w:ind w:left="90" w:right="-360"/>
-              <w:jc w:val="both"/>
-              <w:rPr>
-                <w:rFonts w:ascii="IRANSans(FaNum)" w:hAnsi="IRANSans(FaNum)" w:cs="IRANSans(FaNum)"/>
+              <w:jc w:val="center"/>
+              <w:rPr>
+                <w:rFonts w:ascii="IRANSansXFaNum" w:hAnsi="IRANSansXFaNum" w:cs="IRANSansXFaNum"/>
+                <w:sz w:val="20"/>
+                <w:szCs w:val="20"/>
                 <w:rtl/>
               </w:rPr>
             </w:pPr>
             <w:r>
               <w:rPr>
+                <w:rFonts w:ascii="IRANSansXFaNum" w:hAnsi="IRANSansXFaNum" w:cs="IRANSansXFaNum"/>
+                <w:sz w:val="20"/>
+                <w:szCs w:val="20"/>
                 <w:rtl/>
               </w:rPr>
               <w:t>{{</w:t>
@@ -1270,16 +1158,18 @@
             <w:proofErr w:type="spellStart"/>
             <w:r>
               <w:rPr>
-                <w:rFonts w:ascii="Calibri" w:hAnsi="Calibri" w:cs="Calibri"/>
-              </w:rPr>
-              <w:t>item.</w:t>
-            </w:r>
-            <w:r>
-              <w:t>all</w:t>
+                <w:rFonts w:ascii="IRANSansXFaNum" w:hAnsi="IRANSansXFaNum" w:cs="IRANSansXFaNum"/>
+                <w:sz w:val="20"/>
+                <w:szCs w:val="20"/>
+              </w:rPr>
+              <w:t>item.all</w:t>
             </w:r>
             <w:proofErr w:type="spellEnd"/>
             <w:r>
               <w:rPr>
+                <w:rFonts w:ascii="IRANSansXFaNum" w:hAnsi="IRANSansXFaNum" w:cs="IRANSansXFaNum"/>
+                <w:sz w:val="20"/>
+                <w:szCs w:val="20"/>
                 <w:rtl/>
               </w:rPr>
               <w:t>}}</w:t>
@@ -1290,14 +1180,14 @@
       <w:tr>
         <w:tc>
           <w:tcPr>
-            <w:tcW w:w="464" w:type="dxa"/>
+            <w:tcW w:w="543" w:type="dxa"/>
           </w:tcPr>
           <w:p>
             <w:pPr>
               <w:ind w:left="90" w:right="-360"/>
               <w:jc w:val="both"/>
               <w:rPr>
-                <w:rFonts w:ascii="IRANSans(FaNum)" w:hAnsi="IRANSans(FaNum)" w:cs="IRANSans(FaNum)"/>
+                <w:rFonts w:ascii="IRANSansXFaNum Light" w:hAnsi="IRANSansXFaNum Light" w:cs="IRANSansXFaNum Light"/>
                 <w:rtl/>
               </w:rPr>
             </w:pPr>
@@ -1305,7 +1195,7 @@
         </w:tc>
         <w:tc>
           <w:tcPr>
-            <w:tcW w:w="14116" w:type="dxa"/>
+            <w:tcW w:w="13948" w:type="dxa"/>
             <w:gridSpan w:val="8"/>
           </w:tcPr>
           <w:p>
@@ -1313,20 +1203,404 @@
               <w:ind w:left="90" w:right="-360"/>
               <w:jc w:val="center"/>
               <w:rPr>
-                <w:rFonts w:ascii="IRANSans(FaNum)" w:hAnsi="IRANSans(FaNum)" w:cs="IRANSans(FaNum)"/>
+                <w:rFonts w:ascii="IRANSansXFaNum Light" w:hAnsi="IRANSansXFaNum Light" w:cs="IRANSansXFaNum Light"/>
                 <w:rtl/>
               </w:rPr>
             </w:pPr>
             <w:r>
+              <w:rPr>
+                <w:rFonts w:ascii="IRANSansXFaNum Light" w:hAnsi="IRANSansXFaNum Light" w:cs="IRANSansXFaNum Light"/>
+                <w:sz w:val="20"/>
+                <w:szCs w:val="20"/>
+              </w:rPr>
               <w:t xml:space="preserve">{%tr </w:t>
             </w:r>
             <w:proofErr w:type="spellStart"/>
             <w:r>
+              <w:rPr>
+                <w:rFonts w:ascii="IRANSansXFaNum Light" w:hAnsi="IRANSansXFaNum Light" w:cs="IRANSansXFaNum Light"/>
+                <w:sz w:val="20"/>
+                <w:szCs w:val="20"/>
+              </w:rPr>
               <w:t>endfor</w:t>
             </w:r>
             <w:proofErr w:type="spellEnd"/>
             <w:r>
+              <w:rPr>
+                <w:rFonts w:ascii="IRANSansXFaNum Light" w:hAnsi="IRANSansXFaNum Light" w:cs="IRANSansXFaNum Light"/>
+                <w:sz w:val="20"/>
+                <w:szCs w:val="20"/>
+              </w:rPr>
               <w:t xml:space="preserve"> %}</w:t>
+            </w:r>
+          </w:p>
+        </w:tc>
+      </w:tr>
+      <w:tr>
+        <w:trPr>
+          <w:trHeight w:val="560"/>
+        </w:trPr>
+        <w:tc>
+          <w:tcPr>
+            <w:tcW w:w="6308" w:type="dxa"/>
+            <w:gridSpan w:val="3"/>
+            <w:shd w:val="clear" w:color="auto" w:fill="F2F2F2" w:themeFill="background1" w:themeFillShade="F2"/>
+            <w:vAlign w:val="center"/>
+          </w:tcPr>
+          <w:p>
+            <w:pPr>
+              <w:ind w:left="90" w:right="-360"/>
+              <w:jc w:val="center"/>
+              <w:rPr>
+                <w:rFonts w:ascii="IRANSansXFaNum" w:hAnsi="IRANSansXFaNum" w:cs="IRANSansXFaNum"/>
+                <w:b/>
+                <w:bCs/>
+                <w:sz w:val="20"/>
+                <w:szCs w:val="20"/>
+                <w:rtl/>
+              </w:rPr>
+            </w:pPr>
+            <w:r>
+              <w:rPr>
+                <w:rFonts w:ascii="IRANSansXFaNum" w:hAnsi="IRANSansXFaNum" w:cs="IRANSansXFaNum"/>
+                <w:b/>
+                <w:bCs/>
+                <w:sz w:val="20"/>
+                <w:szCs w:val="20"/>
+                <w:rtl/>
+              </w:rPr>
+              <w:t>جمع کل</w:t>
+            </w:r>
+          </w:p>
+        </w:tc>
+        <w:tc>
+          <w:tcPr>
+            <w:tcW w:w="810" w:type="dxa"/>
+            <w:shd w:val="clear" w:color="auto" w:fill="F2F2F2" w:themeFill="background1" w:themeFillShade="F2"/>
+            <w:vAlign w:val="center"/>
+          </w:tcPr>
+          <w:p>
+            <w:pPr>
+              <w:ind w:left="90" w:right="-360"/>
+              <w:jc w:val="center"/>
+              <w:rPr>
+                <w:rFonts w:ascii="IRANSansXFaNum Light" w:hAnsi="IRANSansXFaNum Light" w:cs="IRANSansXFaNum Light"/>
+                <w:sz w:val="20"/>
+                <w:szCs w:val="20"/>
+                <w:rtl/>
+              </w:rPr>
+            </w:pPr>
+            <w:r>
+              <w:rPr>
+                <w:rFonts w:ascii="IRANSansXFaNum Light" w:hAnsi="IRANSansXFaNum Light" w:cs="IRANSansXFaNum Light"/>
+                <w:sz w:val="20"/>
+                <w:szCs w:val="20"/>
+                <w:rtl/>
+              </w:rPr>
+              <w:t>{{</w:t>
+            </w:r>
+            <w:proofErr w:type="spellStart"/>
+            <w:r>
+              <w:rPr>
+                <w:rFonts w:ascii="IRANSansXFaNum Light" w:hAnsi="IRANSansXFaNum Light" w:cs="IRANSansXFaNum Light"/>
+                <w:sz w:val="20"/>
+                <w:szCs w:val="20"/>
+              </w:rPr>
+              <w:t>sN</w:t>
+            </w:r>
+            <w:proofErr w:type="spellEnd"/>
+            <w:r>
+              <w:rPr>
+                <w:rFonts w:ascii="IRANSansXFaNum Light" w:hAnsi="IRANSansXFaNum Light" w:cs="IRANSansXFaNum Light"/>
+                <w:sz w:val="20"/>
+                <w:szCs w:val="20"/>
+                <w:rtl/>
+              </w:rPr>
+              <w:t>}}</w:t>
+            </w:r>
+          </w:p>
+        </w:tc>
+        <w:tc>
+          <w:tcPr>
+            <w:tcW w:w="1530" w:type="dxa"/>
+            <w:shd w:val="clear" w:color="auto" w:fill="F2F2F2" w:themeFill="background1" w:themeFillShade="F2"/>
+            <w:vAlign w:val="center"/>
+          </w:tcPr>
+          <w:p>
+            <w:pPr>
+              <w:ind w:left="90" w:right="-360"/>
+              <w:jc w:val="center"/>
+              <w:rPr>
+                <w:rFonts w:ascii="IRANSansXFaNum Light" w:hAnsi="IRANSansXFaNum Light" w:cs="IRANSansXFaNum Light"/>
+                <w:rtl/>
+              </w:rPr>
+            </w:pPr>
+            <w:r>
+              <w:rPr>
+                <w:rFonts w:ascii="IRANSansXFaNum Light" w:hAnsi="IRANSansXFaNum Light" w:cs="IRANSansXFaNum Light"/>
+                <w:rtl/>
+              </w:rPr>
+              <w:t>{{</w:t>
+            </w:r>
+            <w:proofErr w:type="spellStart"/>
+            <w:r>
+              <w:rPr>
+                <w:rFonts w:ascii="IRANSansXFaNum Light" w:hAnsi="IRANSansXFaNum Light" w:cs="IRANSansXFaNum Light"/>
+              </w:rPr>
+              <w:t>sumPrice</w:t>
+            </w:r>
+            <w:proofErr w:type="spellEnd"/>
+            <w:r>
+              <w:rPr>
+                <w:rFonts w:ascii="IRANSansXFaNum Light" w:hAnsi="IRANSansXFaNum Light" w:cs="IRANSansXFaNum Light"/>
+                <w:rtl/>
+              </w:rPr>
+              <w:t>}}</w:t>
+            </w:r>
+          </w:p>
+        </w:tc>
+        <w:tc>
+          <w:tcPr>
+            <w:tcW w:w="1170" w:type="dxa"/>
+            <w:shd w:val="clear" w:color="auto" w:fill="F2F2F2" w:themeFill="background1" w:themeFillShade="F2"/>
+            <w:vAlign w:val="center"/>
+          </w:tcPr>
+          <w:p>
+            <w:pPr>
+              <w:ind w:left="90" w:right="-360"/>
+              <w:jc w:val="center"/>
+              <w:rPr>
+                <w:rFonts w:ascii="IRANSansXFaNum Light" w:hAnsi="IRANSansXFaNum Light" w:cs="IRANSansXFaNum Light"/>
+                <w:rtl/>
+              </w:rPr>
+            </w:pPr>
+            <w:r>
+              <w:rPr>
+                <w:rFonts w:ascii="IRANSansXFaNum Light" w:hAnsi="IRANSansXFaNum Light" w:cs="IRANSansXFaNum Light"/>
+                <w:rtl/>
+              </w:rPr>
+              <w:t>{{</w:t>
+            </w:r>
+            <w:proofErr w:type="spellStart"/>
+            <w:r>
+              <w:rPr>
+                <w:rFonts w:ascii="IRANSansXFaNum Light" w:hAnsi="IRANSansXFaNum Light" w:cs="IRANSansXFaNum Light"/>
+              </w:rPr>
+              <w:t>sumOff</w:t>
+            </w:r>
+            <w:proofErr w:type="spellEnd"/>
+            <w:r>
+              <w:rPr>
+                <w:rFonts w:ascii="IRANSansXFaNum Light" w:hAnsi="IRANSansXFaNum Light" w:cs="IRANSansXFaNum Light"/>
+                <w:rtl/>
+              </w:rPr>
+              <w:t>}}</w:t>
+            </w:r>
+          </w:p>
+        </w:tc>
+        <w:tc>
+          <w:tcPr>
+            <w:tcW w:w="1800" w:type="dxa"/>
+            <w:shd w:val="clear" w:color="auto" w:fill="F2F2F2" w:themeFill="background1" w:themeFillShade="F2"/>
+            <w:vAlign w:val="center"/>
+          </w:tcPr>
+          <w:p>
+            <w:pPr>
+              <w:ind w:left="90" w:right="-360"/>
+              <w:jc w:val="center"/>
+              <w:rPr>
+                <w:rFonts w:ascii="IRANSansXFaNum Light" w:hAnsi="IRANSansXFaNum Light" w:cs="IRANSansXFaNum Light"/>
+                <w:rtl/>
+              </w:rPr>
+            </w:pPr>
+            <w:r>
+              <w:rPr>
+                <w:rFonts w:ascii="IRANSansXFaNum Light" w:hAnsi="IRANSansXFaNum Light" w:cs="IRANSansXFaNum Light"/>
+                <w:rtl/>
+              </w:rPr>
+              <w:t>{{</w:t>
+            </w:r>
+            <w:proofErr w:type="spellStart"/>
+            <w:r>
+              <w:rPr>
+                <w:rFonts w:ascii="IRANSansXFaNum Light" w:hAnsi="IRANSansXFaNum Light" w:cs="IRANSansXFaNum Light"/>
+              </w:rPr>
+              <w:t>afterOff</w:t>
+            </w:r>
+            <w:proofErr w:type="spellEnd"/>
+            <w:r>
+              <w:rPr>
+                <w:rFonts w:ascii="IRANSansXFaNum Light" w:hAnsi="IRANSansXFaNum Light" w:cs="IRANSansXFaNum Light"/>
+                <w:rtl/>
+              </w:rPr>
+              <w:t>}}</w:t>
+            </w:r>
+          </w:p>
+        </w:tc>
+        <w:tc>
+          <w:tcPr>
+            <w:tcW w:w="1440" w:type="dxa"/>
+            <w:shd w:val="clear" w:color="auto" w:fill="F2F2F2" w:themeFill="background1" w:themeFillShade="F2"/>
+            <w:vAlign w:val="center"/>
+          </w:tcPr>
+          <w:p>
+            <w:pPr>
+              <w:ind w:left="90" w:right="-360"/>
+              <w:jc w:val="center"/>
+              <w:rPr>
+                <w:rFonts w:ascii="IRANSansXFaNum Light" w:hAnsi="IRANSansXFaNum Light" w:cs="IRANSansXFaNum Light"/>
+                <w:rtl/>
+              </w:rPr>
+            </w:pPr>
+            <w:r>
+              <w:rPr>
+                <w:rFonts w:ascii="IRANSansXFaNum Light" w:hAnsi="IRANSansXFaNum Light" w:cs="IRANSansXFaNum Light"/>
+                <w:rtl/>
+              </w:rPr>
+              <w:t>{{</w:t>
+            </w:r>
+            <w:proofErr w:type="spellStart"/>
+            <w:r>
+              <w:rPr>
+                <w:rFonts w:ascii="IRANSansXFaNum Light" w:hAnsi="IRANSansXFaNum Light" w:cs="IRANSansXFaNum Light"/>
+              </w:rPr>
+              <w:t>sumTax</w:t>
+            </w:r>
+            <w:proofErr w:type="spellEnd"/>
+            <w:r>
+              <w:rPr>
+                <w:rFonts w:ascii="IRANSansXFaNum Light" w:hAnsi="IRANSansXFaNum Light" w:cs="IRANSansXFaNum Light"/>
+                <w:rtl/>
+              </w:rPr>
+              <w:t>}}</w:t>
+            </w:r>
+          </w:p>
+        </w:tc>
+        <w:tc>
+          <w:tcPr>
+            <w:tcW w:w="1433" w:type="dxa"/>
+            <w:shd w:val="clear" w:color="auto" w:fill="F2F2F2" w:themeFill="background1" w:themeFillShade="F2"/>
+            <w:vAlign w:val="center"/>
+          </w:tcPr>
+          <w:p>
+            <w:pPr>
+              <w:ind w:left="90" w:right="-360"/>
+              <w:jc w:val="center"/>
+              <w:rPr>
+                <w:rFonts w:ascii="IRANSansXFaNum Light" w:hAnsi="IRANSansXFaNum Light" w:cs="IRANSansXFaNum Light"/>
+                <w:rtl/>
+              </w:rPr>
+            </w:pPr>
+            <w:r>
+              <w:rPr>
+                <w:rFonts w:ascii="IRANSansXFaNum Light" w:hAnsi="IRANSansXFaNum Light" w:cs="IRANSansXFaNum Light"/>
+                <w:rtl/>
+              </w:rPr>
+              <w:t>{{</w:t>
+            </w:r>
+            <w:r>
+              <w:rPr>
+                <w:rFonts w:ascii="IRANSansXFaNum Light" w:hAnsi="IRANSansXFaNum Light" w:cs="IRANSansXFaNum Light"/>
+              </w:rPr>
+              <w:t>total</w:t>
+            </w:r>
+            <w:r>
+              <w:rPr>
+                <w:rFonts w:ascii="IRANSansXFaNum Light" w:hAnsi="IRANSansXFaNum Light" w:cs="IRANSansXFaNum Light"/>
+                <w:rtl/>
+              </w:rPr>
+              <w:t>}}</w:t>
+            </w:r>
+          </w:p>
+        </w:tc>
+      </w:tr>
+      <w:tr>
+        <w:trPr>
+          <w:trHeight w:val="443"/>
+        </w:trPr>
+        <w:tc>
+          <w:tcPr>
+            <w:tcW w:w="6308" w:type="dxa"/>
+            <w:gridSpan w:val="3"/>
+            <w:shd w:val="clear" w:color="auto" w:fill="auto"/>
+            <w:vAlign w:val="center"/>
+          </w:tcPr>
+          <w:p>
+            <w:pPr>
+              <w:ind w:left="90" w:right="-360"/>
+              <w:jc w:val="center"/>
+              <w:rPr>
+                <w:rFonts w:ascii="IRANSansXFaNum" w:hAnsi="IRANSansXFaNum" w:cs="IRANSansXFaNum"/>
+                <w:sz w:val="20"/>
+                <w:szCs w:val="20"/>
+                <w:rtl/>
+              </w:rPr>
+            </w:pPr>
+            <w:r>
+              <w:rPr>
+                <w:rFonts w:ascii="IRANSansXFaNum" w:hAnsi="IRANSansXFaNum" w:cs="IRANSansXFaNum"/>
+                <w:sz w:val="20"/>
+                <w:szCs w:val="20"/>
+                <w:rtl/>
+              </w:rPr>
+              <w:t>جمع کل به حرف</w:t>
+            </w:r>
+          </w:p>
+        </w:tc>
+        <w:tc>
+          <w:tcPr>
+            <w:tcW w:w="8183" w:type="dxa"/>
+            <w:gridSpan w:val="6"/>
+            <w:shd w:val="clear" w:color="auto" w:fill="auto"/>
+            <w:vAlign w:val="center"/>
+          </w:tcPr>
+          <w:p>
+            <w:pPr>
+              <w:ind w:left="90" w:right="-360"/>
+              <w:jc w:val="center"/>
+              <w:rPr>
+                <w:rFonts w:ascii="IRANSansXFaNum" w:hAnsi="IRANSansXFaNum" w:cs="IRANSansXFaNum"/>
+                <w:sz w:val="20"/>
+                <w:szCs w:val="20"/>
+                <w:rtl/>
+              </w:rPr>
+            </w:pPr>
+            <w:r>
+              <w:rPr>
+                <w:rFonts w:ascii="IRANSansXFaNum" w:hAnsi="IRANSansXFaNum" w:cs="IRANSansXFaNum"/>
+                <w:sz w:val="20"/>
+                <w:szCs w:val="20"/>
+                <w:rtl/>
+              </w:rPr>
+              <w:t>{{</w:t>
+            </w:r>
+            <w:proofErr w:type="spellStart"/>
+            <w:r>
+              <w:rPr>
+                <w:rFonts w:ascii="IRANSansXFaNum" w:hAnsi="IRANSansXFaNum" w:cs="IRANSansXFaNum"/>
+                <w:sz w:val="20"/>
+                <w:szCs w:val="20"/>
+              </w:rPr>
+              <w:t>perian</w:t>
+            </w:r>
+            <w:proofErr w:type="spellEnd"/>
+            <w:r>
+              <w:rPr>
+                <w:rFonts w:ascii="IRANSansXFaNum" w:hAnsi="IRANSansXFaNum" w:cs="IRANSansXFaNum"/>
+                <w:sz w:val="20"/>
+                <w:szCs w:val="20"/>
+                <w:rtl/>
+              </w:rPr>
+              <w:t>}}</w:t>
+            </w:r>
+            <w:r>
+              <w:rPr>
+                <w:rFonts w:ascii="IRANSansXFaNum" w:hAnsi="IRANSansXFaNum" w:cs="IRANSansXFaNum"/>
+                <w:sz w:val="20"/>
+                <w:szCs w:val="20"/>
+                <w:rtl/>
+              </w:rPr>
+              <w:t xml:space="preserve"> ریال</w:t>
             </w:r>
           </w:p>
         </w:tc>
@@ -1334,298 +1608,78 @@
       <w:tr>
         <w:tc>
           <w:tcPr>
-            <w:tcW w:w="6644" w:type="dxa"/>
-            <w:gridSpan w:val="3"/>
+            <w:tcW w:w="14491" w:type="dxa"/>
+            <w:gridSpan w:val="9"/>
+            <w:vAlign w:val="center"/>
           </w:tcPr>
           <w:p>
             <w:pPr>
-              <w:jc w:val="center"/>
-              <w:rPr>
-                <w:rFonts w:ascii="IRANSans(FaNum)" w:hAnsi="IRANSans(FaNum)" w:cs="IRANSans(FaNum)"/>
-                <w:rtl/>
+              <w:pStyle w:val="ListParagraph"/>
+              <w:numPr>
+                <w:ilvl w:val="0"/>
+                <w:numId w:val="1"/>
+              </w:numPr>
+              <w:shd w:val="clear" w:color="auto" w:fill="FFFFFF"/>
+              <w:spacing w:before="240"/>
+              <w:ind w:left="267" w:firstLine="180"/>
+              <w:rPr>
+                <w:rFonts w:ascii="IRANSansXFaNum Light" w:eastAsia="Times New Roman" w:hAnsi="IRANSansXFaNum Light" w:cs="IRANSansXFaNum Light"/>
+                <w:kern w:val="0"/>
+                <w:sz w:val="21"/>
+                <w:szCs w:val="21"/>
+                <w:rtl/>
+                <w:lang w:bidi="ar-SA"/>
+                <w14:ligatures w14:val="none"/>
               </w:rPr>
             </w:pPr>
             <w:r>
               <w:rPr>
-                <w:shd w:val="clear" w:color="auto" w:fill="FFFFFF"/>
-                <w:rtl/>
-              </w:rPr>
-              <w:t>جمع کل</w:t>
+                <w:rFonts w:ascii="IRANSansXFaNum Light" w:eastAsia="Times New Roman" w:hAnsi="IRANSansXFaNum Light" w:cs="IRANSansXFaNum Light"/>
+                <w:kern w:val="0"/>
+                <w:sz w:val="21"/>
+                <w:szCs w:val="21"/>
+                <w:rtl/>
+                <w:lang w:bidi="ar-SA"/>
+                <w14:ligatures w14:val="none"/>
+              </w:rPr>
+              <w:t xml:space="preserve">بابت کانیتر به شماره </w:t>
+            </w:r>
+            <w:r>
+              <w:rPr>
+                <w:rFonts w:ascii="IRANSansXFaNum Light" w:eastAsia="Times New Roman" w:hAnsi="IRANSansXFaNum Light" w:cs="IRANSansXFaNum Light"/>
+                <w:kern w:val="0"/>
+                <w:sz w:val="21"/>
+                <w:szCs w:val="21"/>
+                <w14:ligatures w14:val="none"/>
+              </w:rPr>
+              <w:t>{{</w:t>
+            </w:r>
+            <w:proofErr w:type="spellStart"/>
+            <w:r>
+              <w:rPr>
+                <w:rFonts w:ascii="IRANSansXFaNum Light" w:eastAsia="Times New Roman" w:hAnsi="IRANSansXFaNum Light" w:cs="IRANSansXFaNum Light"/>
+                <w:kern w:val="0"/>
+                <w:sz w:val="21"/>
+                <w:szCs w:val="21"/>
+                <w14:ligatures w14:val="none"/>
+              </w:rPr>
+              <w:t>cN</w:t>
+            </w:r>
+            <w:proofErr w:type="spellEnd"/>
+            <w:r>
+              <w:rPr>
+                <w:rFonts w:ascii="IRANSansXFaNum Light" w:eastAsia="Times New Roman" w:hAnsi="IRANSansXFaNum Light" w:cs="IRANSansXFaNum Light"/>
+                <w:kern w:val="0"/>
+                <w:sz w:val="21"/>
+                <w:szCs w:val="21"/>
+                <w14:ligatures w14:val="none"/>
+              </w:rPr>
+              <w:t>}}</w:t>
             </w:r>
           </w:p>
-        </w:tc>
-        <w:tc>
-          <w:tcPr>
-            <w:tcW w:w="850" w:type="dxa"/>
-          </w:tcPr>
-          <w:p>
-            <w:pPr>
-              <w:ind w:left="90" w:right="-360"/>
-              <w:jc w:val="both"/>
-              <w:rPr>
-                <w:rFonts w:ascii="IRANSans(FaNum)" w:hAnsi="IRANSans(FaNum)" w:cs="IRANSans(FaNum)"/>
-                <w:rtl/>
-              </w:rPr>
-            </w:pPr>
-            <w:r>
-              <w:rPr>
-                <w:rtl/>
-              </w:rPr>
-              <w:t>{{</w:t>
-            </w:r>
-            <w:proofErr w:type="spellStart"/>
-            <w:r>
-              <w:t>sumNumber</w:t>
-            </w:r>
-            <w:proofErr w:type="spellEnd"/>
-            <w:r>
-              <w:rPr>
-                <w:rtl/>
-              </w:rPr>
-              <w:t>}}</w:t>
-            </w:r>
-          </w:p>
-        </w:tc>
-        <w:tc>
-          <w:tcPr>
-            <w:tcW w:w="1570" w:type="dxa"/>
-          </w:tcPr>
-          <w:p>
-            <w:pPr>
-              <w:ind w:left="90" w:right="-360"/>
-              <w:jc w:val="both"/>
-              <w:rPr>
-                <w:rFonts w:ascii="IRANSans(FaNum)" w:hAnsi="IRANSans(FaNum)" w:cs="IRANSans(FaNum)"/>
-                <w:rtl/>
-              </w:rPr>
-            </w:pPr>
-            <w:r>
-              <w:rPr>
-                <w:rtl/>
-              </w:rPr>
-              <w:t>{{</w:t>
-            </w:r>
-            <w:proofErr w:type="spellStart"/>
-            <w:r>
-              <w:t>sumPrice</w:t>
-            </w:r>
-            <w:proofErr w:type="spellEnd"/>
-            <w:r>
-              <w:rPr>
-                <w:rtl/>
-              </w:rPr>
-              <w:t>}}</w:t>
-            </w:r>
-          </w:p>
-        </w:tc>
-        <w:tc>
-          <w:tcPr>
-            <w:tcW w:w="1281" w:type="dxa"/>
-          </w:tcPr>
-          <w:p>
-            <w:pPr>
-              <w:ind w:left="90" w:right="-360"/>
-              <w:jc w:val="both"/>
-              <w:rPr>
-                <w:rFonts w:ascii="IRANSans(FaNum)" w:hAnsi="IRANSans(FaNum)" w:cs="IRANSans(FaNum)"/>
-                <w:rtl/>
-              </w:rPr>
-            </w:pPr>
-            <w:r>
-              <w:rPr>
-                <w:rtl/>
-              </w:rPr>
-              <w:t>{{</w:t>
-            </w:r>
-            <w:proofErr w:type="spellStart"/>
-            <w:r>
-              <w:t>sumOff</w:t>
-            </w:r>
-            <w:proofErr w:type="spellEnd"/>
-            <w:r>
-              <w:rPr>
-                <w:rtl/>
-              </w:rPr>
-              <w:t>}}</w:t>
-            </w:r>
-          </w:p>
-        </w:tc>
-        <w:tc>
-          <w:tcPr>
-            <w:tcW w:w="1699" w:type="dxa"/>
-          </w:tcPr>
-          <w:p>
-            <w:pPr>
-              <w:ind w:left="90" w:right="-360"/>
-              <w:jc w:val="both"/>
-              <w:rPr>
-                <w:rFonts w:ascii="IRANSans(FaNum)" w:hAnsi="IRANSans(FaNum)" w:cs="IRANSans(FaNum)"/>
-                <w:rtl/>
-              </w:rPr>
-            </w:pPr>
-            <w:r>
-              <w:rPr>
-                <w:rtl/>
-              </w:rPr>
-              <w:t>{{</w:t>
-            </w:r>
-            <w:proofErr w:type="spellStart"/>
-            <w:r>
-              <w:t>afterOff</w:t>
-            </w:r>
-            <w:proofErr w:type="spellEnd"/>
-            <w:r>
-              <w:rPr>
-                <w:rtl/>
-              </w:rPr>
-              <w:t>}}</w:t>
-            </w:r>
-          </w:p>
-        </w:tc>
-        <w:tc>
-          <w:tcPr>
-            <w:tcW w:w="1297" w:type="dxa"/>
-          </w:tcPr>
-          <w:p>
-            <w:pPr>
-              <w:ind w:left="90" w:right="-360"/>
-              <w:jc w:val="both"/>
-              <w:rPr>
-                <w:rFonts w:ascii="IRANSans(FaNum)" w:hAnsi="IRANSans(FaNum)" w:cs="IRANSans(FaNum)"/>
-                <w:rtl/>
-              </w:rPr>
-            </w:pPr>
-            <w:r>
-              <w:rPr>
-                <w:rtl/>
-              </w:rPr>
-              <w:t>{{</w:t>
-            </w:r>
-            <w:proofErr w:type="spellStart"/>
-            <w:r>
-              <w:t>sumTax</w:t>
-            </w:r>
-            <w:proofErr w:type="spellEnd"/>
-            <w:r>
-              <w:rPr>
-                <w:rtl/>
-              </w:rPr>
-              <w:t>}}</w:t>
-            </w:r>
-          </w:p>
-        </w:tc>
-        <w:tc>
-          <w:tcPr>
-            <w:tcW w:w="1239" w:type="dxa"/>
-          </w:tcPr>
-          <w:p>
-            <w:pPr>
-              <w:ind w:left="90" w:right="-360"/>
-              <w:jc w:val="both"/>
-              <w:rPr>
-                <w:rFonts w:ascii="IRANSans(FaNum)" w:hAnsi="IRANSans(FaNum)" w:cs="IRANSans(FaNum)"/>
-                <w:rtl/>
-              </w:rPr>
-            </w:pPr>
-            <w:r>
-              <w:rPr>
-                <w:rtl/>
-              </w:rPr>
-              <w:t>{{</w:t>
-            </w:r>
-            <w:r>
-              <w:t>total</w:t>
-            </w:r>
-            <w:r>
-              <w:rPr>
-                <w:rtl/>
-              </w:rPr>
-              <w:t>}}</w:t>
-            </w:r>
-          </w:p>
-        </w:tc>
-      </w:tr>
-      <w:tr>
-        <w:tc>
-          <w:tcPr>
-            <w:tcW w:w="6644" w:type="dxa"/>
-            <w:gridSpan w:val="3"/>
-          </w:tcPr>
-          <w:p>
-            <w:pPr>
-              <w:jc w:val="center"/>
-              <w:rPr>
-                <w:rFonts w:ascii="IRANSans(FaNum)" w:hAnsi="IRANSans(FaNum)" w:cs="IRANSans(FaNum)"/>
-                <w:rtl/>
-              </w:rPr>
-            </w:pPr>
-            <w:r>
-              <w:rPr>
-                <w:shd w:val="clear" w:color="auto" w:fill="FFFFFF"/>
-                <w:rtl/>
-              </w:rPr>
-              <w:t>جمع کل به حرف</w:t>
-            </w:r>
-          </w:p>
-        </w:tc>
-        <w:tc>
-          <w:tcPr>
-            <w:tcW w:w="7936" w:type="dxa"/>
-            <w:gridSpan w:val="6"/>
-          </w:tcPr>
-          <w:p>
-            <w:pPr>
-              <w:ind w:left="90" w:right="-360"/>
-              <w:jc w:val="center"/>
-              <w:rPr>
-                <w:rFonts w:ascii="IRANSans(FaNum)" w:hAnsi="IRANSans(FaNum)" w:cs="IRANSans(FaNum)"/>
-                <w:rtl/>
-              </w:rPr>
-            </w:pPr>
-            <w:r>
-              <w:rPr>
-                <w:rtl/>
-              </w:rPr>
-              <w:t>{{</w:t>
-            </w:r>
-            <w:proofErr w:type="spellStart"/>
-            <w:r>
-              <w:t>perian</w:t>
-            </w:r>
-            <w:proofErr w:type="spellEnd"/>
-            <w:r>
-              <w:rPr>
-                <w:rtl/>
-              </w:rPr>
-              <w:t>}}</w:t>
-            </w:r>
-            <w:r>
-              <w:rPr>
-                <w:rFonts w:ascii="IRANSans(FaNum)" w:hAnsi="IRANSans(FaNum)" w:cs="IRANSans(FaNum)" w:hint="cs"/>
-                <w:rtl/>
-              </w:rPr>
-              <w:t xml:space="preserve"> </w:t>
-            </w:r>
-            <w:r>
-              <w:rPr>
-                <w:rFonts w:hint="cs"/>
-                <w:rtl/>
-              </w:rPr>
-              <w:t>ریال</w:t>
-            </w:r>
-          </w:p>
-        </w:tc>
-      </w:tr>
-      <w:tr>
-        <w:tc>
-          <w:tcPr>
-            <w:tcW w:w="14580" w:type="dxa"/>
-            <w:gridSpan w:val="9"/>
-          </w:tcPr>
           <w:p>
             <w:pPr>
               <w:shd w:val="clear" w:color="auto" w:fill="FFFFFF"/>
-              <w:bidi w:val="0"/>
               <w:ind w:left="90"/>
               <w:jc w:val="center"/>
               <w:rPr>
@@ -1638,6 +1692,113 @@
                 <w14:ligatures w14:val="none"/>
               </w:rPr>
             </w:pPr>
+          </w:p>
+          <w:p>
+            <w:pPr>
+              <w:shd w:val="clear" w:color="auto" w:fill="FFFFFF"/>
+              <w:ind w:left="90"/>
+              <w:jc w:val="center"/>
+              <w:rPr>
+                <w:rFonts w:ascii="IRANSansXFaNum" w:eastAsia="Times New Roman" w:hAnsi="IRANSansXFaNum" w:cs="IRANSansXFaNum"/>
+                <w:kern w:val="0"/>
+                <w:sz w:val="21"/>
+                <w:szCs w:val="21"/>
+                <w:rtl/>
+                <w14:ligatures w14:val="none"/>
+              </w:rPr>
+            </w:pPr>
+            <w:r>
+              <w:rPr>
+                <w:rFonts w:ascii="IRANSansXFaNum" w:eastAsia="Times New Roman" w:hAnsi="IRANSansXFaNum" w:cs="IRANSansXFaNum"/>
+                <w:kern w:val="0"/>
+                <w:sz w:val="21"/>
+                <w:szCs w:val="21"/>
+                <w:rtl/>
+                <w:lang w:bidi="ar-SA"/>
+                <w14:ligatures w14:val="none"/>
+              </w:rPr>
+              <w:t xml:space="preserve">مهر و امضای فروشنده                                    </w:t>
+            </w:r>
+            <w:r>
+              <w:rPr>
+                <w:rFonts w:ascii="IRANSansXFaNum" w:eastAsia="Times New Roman" w:hAnsi="IRANSansXFaNum" w:cs="IRANSansXFaNum"/>
+                <w:kern w:val="0"/>
+                <w:sz w:val="21"/>
+                <w:szCs w:val="21"/>
+                <w:lang w:bidi="ar-SA"/>
+                <w14:ligatures w14:val="none"/>
+              </w:rPr>
+              <w:t xml:space="preserve">            </w:t>
+            </w:r>
+            <w:r>
+              <w:rPr>
+                <w:rFonts w:ascii="IRANSansXFaNum" w:eastAsia="Times New Roman" w:hAnsi="IRANSansXFaNum" w:cs="IRANSansXFaNum" w:hint="cs"/>
+                <w:kern w:val="0"/>
+                <w:sz w:val="21"/>
+                <w:szCs w:val="21"/>
+                <w:rtl/>
+                <w:lang w:bidi="ar-SA"/>
+                <w14:ligatures w14:val="none"/>
+              </w:rPr>
+              <w:t xml:space="preserve">    </w:t>
+            </w:r>
+            <w:r>
+              <w:rPr>
+                <w:rFonts w:ascii="IRANSansXFaNum" w:eastAsia="Times New Roman" w:hAnsi="IRANSansXFaNum" w:cs="IRANSansXFaNum"/>
+                <w:kern w:val="0"/>
+                <w:sz w:val="21"/>
+                <w:szCs w:val="21"/>
+                <w:lang w:bidi="ar-SA"/>
+                <w14:ligatures w14:val="none"/>
+              </w:rPr>
+              <w:t xml:space="preserve">                    </w:t>
+            </w:r>
+            <w:r>
+              <w:rPr>
+                <w:rFonts w:ascii="IRANSansXFaNum" w:eastAsia="Times New Roman" w:hAnsi="IRANSansXFaNum" w:cs="IRANSansXFaNum" w:hint="cs"/>
+                <w:kern w:val="0"/>
+                <w:sz w:val="21"/>
+                <w:szCs w:val="21"/>
+                <w:rtl/>
+                <w:lang w:bidi="ar-SA"/>
+                <w14:ligatures w14:val="none"/>
+              </w:rPr>
+              <w:t xml:space="preserve">        </w:t>
+            </w:r>
+            <w:r>
+              <w:rPr>
+                <w:rFonts w:ascii="IRANSansXFaNum" w:eastAsia="Times New Roman" w:hAnsi="IRANSansXFaNum" w:cs="IRANSansXFaNum"/>
+                <w:kern w:val="0"/>
+                <w:sz w:val="21"/>
+                <w:szCs w:val="21"/>
+                <w:lang w:bidi="ar-SA"/>
+                <w14:ligatures w14:val="none"/>
+              </w:rPr>
+              <w:t xml:space="preserve">       </w:t>
+            </w:r>
+            <w:r>
+              <w:rPr>
+                <w:rFonts w:ascii="IRANSansXFaNum" w:eastAsia="Times New Roman" w:hAnsi="IRANSansXFaNum" w:cs="IRANSansXFaNum"/>
+                <w:kern w:val="0"/>
+                <w:sz w:val="21"/>
+                <w:szCs w:val="21"/>
+                <w:rtl/>
+                <w:lang w:bidi="ar-SA"/>
+                <w14:ligatures w14:val="none"/>
+              </w:rPr>
+              <w:t xml:space="preserve">                             مهر و امضای خریدا</w:t>
+            </w:r>
+            <w:r>
+              <w:rPr>
+                <w:rFonts w:ascii="IRANSansXFaNum" w:eastAsia="Times New Roman" w:hAnsi="IRANSansXFaNum" w:cs="IRANSansXFaNum" w:hint="cs"/>
+                <w:kern w:val="0"/>
+                <w:sz w:val="21"/>
+                <w:szCs w:val="21"/>
+                <w:rtl/>
+                <w14:ligatures w14:val="none"/>
+              </w:rPr>
+              <w:t>ر</w:t>
+            </w:r>
           </w:p>
           <w:p>
             <w:pPr>
@@ -1650,7 +1811,6 @@
                 <w:kern w:val="0"/>
                 <w:sz w:val="21"/>
                 <w:szCs w:val="21"/>
-                <w:rtl/>
                 <w:lang w:bidi="ar-SA"/>
                 <w14:ligatures w14:val="none"/>
               </w:rPr>
@@ -1658,85 +1818,7 @@
           </w:p>
           <w:p>
             <w:pPr>
-              <w:shd w:val="clear" w:color="auto" w:fill="FFFFFF"/>
-              <w:bidi w:val="0"/>
-              <w:ind w:left="90"/>
-              <w:jc w:val="center"/>
-              <w:rPr>
-                <w:rFonts w:ascii="IRANSans" w:eastAsia="Times New Roman" w:hAnsi="IRANSans" w:cs="IRANSans"/>
-                <w:kern w:val="0"/>
-                <w:sz w:val="21"/>
-                <w:szCs w:val="21"/>
-                <w:lang w:bidi="ar-SA"/>
-                <w14:ligatures w14:val="none"/>
-              </w:rPr>
-            </w:pPr>
-            <w:r>
-              <w:rPr>
-                <w:rFonts w:ascii="IRANSans" w:eastAsia="Times New Roman" w:hAnsi="IRANSans" w:cs="IRANSans"/>
-                <w:kern w:val="0"/>
-                <w:sz w:val="21"/>
-                <w:szCs w:val="21"/>
-                <w:rtl/>
-                <w:lang w:bidi="ar-SA"/>
-                <w14:ligatures w14:val="none"/>
-              </w:rPr>
-              <w:t>مهر و امضای فروشنده</w:t>
-            </w:r>
-            <w:r>
-              <w:rPr>
-                <w:rFonts w:ascii="IRANSans" w:eastAsia="Times New Roman" w:hAnsi="IRANSans" w:cs="IRANSans" w:hint="cs"/>
-                <w:kern w:val="0"/>
-                <w:sz w:val="21"/>
-                <w:szCs w:val="21"/>
-                <w:rtl/>
-                <w:lang w:bidi="ar-SA"/>
-                <w14:ligatures w14:val="none"/>
-              </w:rPr>
-              <w:t xml:space="preserve">                                                                 </w:t>
-            </w:r>
-            <w:r>
-              <w:rPr>
-                <w:rFonts w:ascii="IRANSans" w:eastAsia="Times New Roman" w:hAnsi="IRANSans" w:cs="IRANSans"/>
-                <w:kern w:val="0"/>
-                <w:sz w:val="21"/>
-                <w:szCs w:val="21"/>
-                <w:rtl/>
-                <w:lang w:bidi="ar-SA"/>
-                <w14:ligatures w14:val="none"/>
-              </w:rPr>
-              <w:t>مهر و امضای خریدار</w:t>
-            </w:r>
-          </w:p>
-          <w:p>
-            <w:pPr>
-              <w:shd w:val="clear" w:color="auto" w:fill="FFFFFF"/>
-              <w:bidi w:val="0"/>
-              <w:ind w:left="90"/>
-              <w:rPr>
-                <w:rFonts w:ascii="IRANSans" w:eastAsia="Times New Roman" w:hAnsi="IRANSans" w:cs="IRANSans"/>
-                <w:kern w:val="0"/>
-                <w:sz w:val="21"/>
-                <w:szCs w:val="21"/>
-                <w:lang w:bidi="ar-SA"/>
-                <w14:ligatures w14:val="none"/>
-              </w:rPr>
-            </w:pPr>
-          </w:p>
-          <w:p>
-            <w:pPr>
-              <w:ind w:left="90" w:right="-360"/>
-              <w:jc w:val="both"/>
-              <w:rPr>
-                <w:rFonts w:ascii="IRANSans(FaNum)" w:hAnsi="IRANSans(FaNum)" w:cs="IRANSans(FaNum)"/>
-                <w:rtl/>
-              </w:rPr>
-            </w:pPr>
-          </w:p>
-          <w:p>
-            <w:pPr>
-              <w:ind w:left="90" w:right="-360"/>
-              <w:jc w:val="both"/>
+              <w:ind w:right="-360"/>
               <w:rPr>
                 <w:rFonts w:ascii="IRANSans(FaNum)" w:hAnsi="IRANSans(FaNum)" w:cs="IRANSans(FaNum)"/>
                 <w:rtl/>
@@ -1759,22 +1841,63 @@
           <w:noProof/>
         </w:rPr>
         <w:pict w14:anchorId="28A23D64">
-          <v:shape id="_x0000_s1031" type="#_x0000_t202" style="position:absolute;left:0;text-align:left;margin-left:562.5pt;margin-top:49.45pt;width:40.5pt;height:67pt;z-index:251669504;visibility:visible;mso-wrap-distance-left:9pt;mso-wrap-distance-top:3.6pt;mso-wrap-distance-right:9pt;mso-wrap-distance-bottom:3.6pt;mso-position-horizontal-relative:text;mso-position-vertical-relative:text;mso-width-relative:margin;mso-height-relative:margin;v-text-anchor:top" fillcolor="#d8d8d8 [2732]" strokecolor="#272727 [2749]">
+          <v:shape id="_x0000_s1031" type="#_x0000_t202" style="position:absolute;left:0;text-align:left;margin-left:525pt;margin-top:48.35pt;width:45.75pt;height:67.15pt;z-index:251669504;visibility:visible;mso-wrap-distance-left:9pt;mso-wrap-distance-top:3.6pt;mso-wrap-distance-right:9pt;mso-wrap-distance-bottom:3.6pt;mso-position-horizontal-relative:text;mso-position-vertical-relative:text;mso-width-relative:margin;mso-height-relative:margin;v-text-anchor:top" fillcolor="#f2f2f2 [3052]" strokecolor="#272727 [2749]">
             <v:textbox style="layout-flow:vertical;mso-layout-flow-alt:bottom-to-top;mso-next-textbox:#_x0000_s1031">
               <w:txbxContent>
                 <w:p>
                   <w:pPr>
+                    <w:shd w:val="clear" w:color="auto" w:fill="F2F2F2" w:themeFill="background1" w:themeFillShade="F2"/>
                     <w:jc w:val="center"/>
                     <w:rPr>
+                      <w:rFonts w:ascii="IRANSansXFaNum" w:hAnsi="IRANSansXFaNum" w:cs="IRANSansXFaNum"/>
+                      <w:b/>
+                      <w:bCs/>
                       <w:rtl/>
                     </w:rPr>
                   </w:pPr>
                   <w:r>
                     <w:rPr>
-                      <w:rFonts w:hint="cs"/>
+                      <w:rFonts w:ascii="IRANSansXFaNum" w:hAnsi="IRANSansXFaNum" w:cs="IRANSansXFaNum"/>
+                      <w:b/>
+                      <w:bCs/>
                       <w:rtl/>
                     </w:rPr>
                     <w:t>فروشنده</w:t>
+                  </w:r>
+                </w:p>
+              </w:txbxContent>
+            </v:textbox>
+            <w10:wrap type="square"/>
+          </v:shape>
+        </w:pict>
+      </w:r>
+      <w:r>
+        <w:rPr>
+          <w:rFonts w:ascii="IRANSans(FaNum)" w:hAnsi="IRANSans(FaNum)" w:cs="IRANSans(FaNum)"/>
+          <w:noProof/>
+        </w:rPr>
+        <w:pict w14:anchorId="28A23D64">
+          <v:shape id="_x0000_s1035" type="#_x0000_t202" style="position:absolute;left:0;text-align:left;margin-left:525pt;margin-top:120.15pt;width:45.75pt;height:66pt;z-index:251672576;visibility:visible;mso-wrap-distance-left:9pt;mso-wrap-distance-top:3.6pt;mso-wrap-distance-right:9pt;mso-wrap-distance-bottom:3.6pt;mso-position-horizontal-relative:text;mso-position-vertical-relative:text;mso-width-relative:margin;mso-height-relative:margin;v-text-anchor:top" fillcolor="#f2f2f2 [3052]" strokecolor="#272727 [2749]">
+            <v:textbox style="layout-flow:vertical;mso-layout-flow-alt:bottom-to-top;mso-next-textbox:#_x0000_s1035">
+              <w:txbxContent>
+                <w:p>
+                  <w:pPr>
+                    <w:jc w:val="center"/>
+                    <w:rPr>
+                      <w:rFonts w:ascii="IRANSansXFaNum" w:hAnsi="IRANSansXFaNum" w:cs="IRANSansXFaNum"/>
+                      <w:b/>
+                      <w:bCs/>
+                      <w:rtl/>
+                    </w:rPr>
+                  </w:pPr>
+                  <w:r>
+                    <w:rPr>
+                      <w:rFonts w:ascii="IRANSansXFaNum" w:hAnsi="IRANSansXFaNum" w:cs="IRANSansXFaNum"/>
+                      <w:b/>
+                      <w:bCs/>
+                      <w:rtl/>
+                    </w:rPr>
+                    <w:t>خریدار</w:t>
                   </w:r>
                 </w:p>
               </w:txbxContent>
@@ -1789,7 +1912,7 @@
           <w:noProof/>
         </w:rPr>
         <w:pict w14:anchorId="67ECE1C6">
-          <v:shape id="_x0000_s1032" type="#_x0000_t202" style="position:absolute;left:0;text-align:left;margin-left:-126pt;margin-top:48.5pt;width:684pt;height:67pt;z-index:251671552;visibility:visible;mso-wrap-distance-left:9pt;mso-wrap-distance-top:3.6pt;mso-wrap-distance-right:9pt;mso-wrap-distance-bottom:3.6pt;mso-position-horizontal-relative:text;mso-position-vertical-relative:text;mso-width-relative:margin;mso-height-relative:margin;v-text-anchor:top" o:gfxdata="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">
+          <v:shape id="_x0000_s1032" type="#_x0000_t202" style="position:absolute;left:0;text-align:left;margin-left:-153.75pt;margin-top:48.5pt;width:675pt;height:67pt;z-index:251671552;visibility:visible;mso-wrap-distance-left:9pt;mso-wrap-distance-top:3.6pt;mso-wrap-distance-right:9pt;mso-wrap-distance-bottom:3.6pt;mso-position-horizontal-relative:text;mso-position-vertical-relative:text;mso-width-relative:margin;mso-height-relative:margin;v-text-anchor:top" o:gfxdata="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">
             <v:textbox style="mso-next-textbox:#_x0000_s1032">
               <w:txbxContent>
                 <w:tbl>
@@ -1800,10 +1923,10 @@
                     <w:tblLook w:val="04A0" w:firstRow="1" w:lastRow="0" w:firstColumn="1" w:lastColumn="0" w:noHBand="0" w:noVBand="1"/>
                   </w:tblPr>
                   <w:tblGrid>
-                    <w:gridCol w:w="3396"/>
-                    <w:gridCol w:w="3981"/>
-                    <w:gridCol w:w="2813"/>
-                    <w:gridCol w:w="3402"/>
+                    <w:gridCol w:w="3354"/>
+                    <w:gridCol w:w="3927"/>
+                    <w:gridCol w:w="2782"/>
+                    <w:gridCol w:w="3365"/>
                   </w:tblGrid>
                   <w:tr>
                     <w:tc>
@@ -1818,14 +1941,16 @@
                       </w:tcPr>
                       <w:p>
                         <w:pPr>
-                          <w:rPr>
+                          <w:spacing w:line="480" w:lineRule="auto"/>
+                          <w:rPr>
+                            <w:rFonts w:ascii="IRANSansXFaNum" w:hAnsi="IRANSansXFaNum" w:cs="IRANSansXFaNum"/>
                             <w:rtl/>
                           </w:rPr>
                         </w:pPr>
                         <w:r>
                           <w:rPr>
                             <w:rStyle w:val="label"/>
-                            <w:rFonts w:ascii="IRANSans" w:hAnsi="IRANSans"/>
+                            <w:rFonts w:ascii="IRANSansXFaNum" w:hAnsi="IRANSansXFaNum" w:cs="IRANSansXFaNum"/>
                             <w:b/>
                             <w:bCs/>
                             <w:sz w:val="21"/>
@@ -1833,42 +1958,30 @@
                             <w:shd w:val="clear" w:color="auto" w:fill="FFFFFF"/>
                             <w:rtl/>
                           </w:rPr>
-                          <w:t xml:space="preserve">نام </w:t>
+                          <w:t>نام شخص</w:t>
                         </w:r>
                         <w:r>
                           <w:rPr>
                             <w:rStyle w:val="label"/>
-                            <w:rFonts w:ascii="IRANSans" w:hAnsi="IRANSans"/>
+                            <w:rFonts w:ascii="IRANSansXFaNum" w:hAnsi="IRANSansXFaNum" w:cs="IRANSansXFaNum"/>
                             <w:b/>
                             <w:bCs/>
                             <w:sz w:val="21"/>
                             <w:szCs w:val="21"/>
                             <w:shd w:val="clear" w:color="auto" w:fill="FFFFFF"/>
-                            <w:rtl/>
-                          </w:rPr>
-                          <w:t>شخص</w:t>
-                        </w:r>
-                        <w:r>
-                          <w:rPr>
-                            <w:rStyle w:val="label"/>
-                            <w:rFonts w:ascii="IRANSans" w:hAnsi="IRANSans"/>
-                            <w:b/>
-                            <w:bCs/>
-                            <w:sz w:val="21"/>
-                            <w:szCs w:val="21"/>
+                          </w:rPr>
+                          <w:t>:</w:t>
+                        </w:r>
+                        <w:r>
+                          <w:rPr>
+                            <w:rFonts w:ascii="IRANSansXFaNum" w:hAnsi="IRANSansXFaNum" w:cs="IRANSansXFaNum"/>
                             <w:shd w:val="clear" w:color="auto" w:fill="FFFFFF"/>
                           </w:rPr>
-                          <w:t>:</w:t>
-                        </w:r>
-                        <w:r>
-                          <w:rPr>
-                            <w:rFonts w:ascii="IRANSans" w:hAnsi="IRANSans"/>
-                            <w:shd w:val="clear" w:color="auto" w:fill="FFFFFF"/>
-                          </w:rPr>
                           <w:t> </w:t>
                         </w:r>
                         <w:r>
                           <w:rPr>
+                            <w:rFonts w:ascii="IRANSansXFaNum" w:hAnsi="IRANSansXFaNum" w:cs="IRANSansXFaNum"/>
                             <w:shd w:val="clear" w:color="auto" w:fill="FFFFFF"/>
                             <w:rtl/>
                           </w:rPr>
@@ -1888,14 +2001,16 @@
                       </w:tcPr>
                       <w:p>
                         <w:pPr>
-                          <w:rPr>
+                          <w:spacing w:line="480" w:lineRule="auto"/>
+                          <w:rPr>
+                            <w:rFonts w:ascii="IRANSansXFaNum" w:hAnsi="IRANSansXFaNum" w:cs="IRANSansXFaNum"/>
                             <w:rtl/>
                           </w:rPr>
                         </w:pPr>
                         <w:r>
                           <w:rPr>
                             <w:rStyle w:val="label"/>
-                            <w:rFonts w:ascii="IRANSans" w:hAnsi="IRANSans"/>
+                            <w:rFonts w:ascii="IRANSansXFaNum" w:hAnsi="IRANSansXFaNum" w:cs="IRANSansXFaNum"/>
                             <w:b/>
                             <w:bCs/>
                             <w:sz w:val="21"/>
@@ -1908,7 +2023,7 @@
                         <w:r>
                           <w:rPr>
                             <w:rStyle w:val="label"/>
-                            <w:rFonts w:ascii="IRANSans" w:hAnsi="IRANSans" w:hint="cs"/>
+                            <w:rFonts w:ascii="IRANSansXFaNum" w:hAnsi="IRANSansXFaNum" w:cs="IRANSansXFaNum"/>
                             <w:b/>
                             <w:bCs/>
                             <w:sz w:val="21"/>
@@ -1920,13 +2035,14 @@
                         </w:r>
                         <w:r>
                           <w:rPr>
+                            <w:rFonts w:ascii="IRANSansXFaNum" w:hAnsi="IRANSansXFaNum" w:cs="IRANSansXFaNum"/>
                             <w:shd w:val="clear" w:color="auto" w:fill="FFFFFF"/>
                           </w:rPr>
                           <w:t>10320150546</w:t>
                         </w:r>
                         <w:r>
                           <w:rPr>
-                            <w:rFonts w:hint="cs"/>
+                            <w:rFonts w:ascii="IRANSansXFaNum" w:hAnsi="IRANSansXFaNum" w:cs="IRANSansXFaNum"/>
                             <w:color w:val="3B3838" w:themeColor="background2" w:themeShade="40"/>
                             <w:shd w:val="clear" w:color="auto" w:fill="FFFFFF"/>
                             <w:rtl/>
@@ -1935,7 +2051,7 @@
                         </w:r>
                         <w:r>
                           <w:rPr>
-                            <w:rFonts w:ascii="IRANSans" w:hAnsi="IRANSans" w:hint="cs"/>
+                            <w:rFonts w:ascii="IRANSansXFaNum" w:hAnsi="IRANSansXFaNum" w:cs="IRANSansXFaNum"/>
                             <w:shd w:val="clear" w:color="auto" w:fill="FFFFFF"/>
                             <w:rtl/>
                           </w:rPr>
@@ -1955,48 +2071,32 @@
                       </w:tcPr>
                       <w:p>
                         <w:pPr>
-                          <w:rPr>
-                            <w:rFonts w:ascii="IRANSans" w:eastAsia="Times New Roman" w:hAnsi="IRANSans"/>
+                          <w:spacing w:line="480" w:lineRule="auto"/>
+                          <w:rPr>
+                            <w:rFonts w:ascii="IRANSansXFaNum" w:eastAsia="Times New Roman" w:hAnsi="IRANSansXFaNum" w:cs="IRANSansXFaNum"/>
+                            <w:rtl/>
                             <w:lang w:bidi="ar-SA"/>
                           </w:rPr>
                         </w:pPr>
                         <w:r>
                           <w:rPr>
                             <w:rStyle w:val="label"/>
-                            <w:rFonts w:ascii="IRANSans" w:hAnsi="IRANSans"/>
+                            <w:rFonts w:ascii="IRANSansXFaNum" w:hAnsi="IRANSansXFaNum" w:cs="IRANSansXFaNum"/>
                             <w:b/>
                             <w:bCs/>
                             <w:sz w:val="21"/>
                             <w:szCs w:val="21"/>
                             <w:rtl/>
                           </w:rPr>
-                          <w:t>شماره ثبت</w:t>
-                        </w:r>
-                        <w:r>
-                          <w:rPr>
-                            <w:rStyle w:val="label"/>
-                            <w:rFonts w:ascii="IRANSans" w:hAnsi="IRANSans" w:hint="cs"/>
-                            <w:b/>
-                            <w:bCs/>
-                            <w:sz w:val="21"/>
-                            <w:szCs w:val="21"/>
-                            <w:rtl/>
-                          </w:rPr>
-                          <w:t xml:space="preserve">: </w:t>
-                        </w:r>
-                        <w:r>
-                          <w:rPr>
+                          <w:t xml:space="preserve">شماره ثبت: </w:t>
+                        </w:r>
+                        <w:r>
+                          <w:rPr>
+                            <w:rFonts w:ascii="IRANSansXFaNum" w:hAnsi="IRANSansXFaNum" w:cs="IRANSansXFaNum"/>
                             <w:shd w:val="clear" w:color="auto" w:fill="FFFFFF"/>
                           </w:rPr>
                           <w:t>343448</w:t>
                         </w:r>
-                      </w:p>
-                      <w:p>
-                        <w:pPr>
-                          <w:rPr>
-                            <w:rtl/>
-                          </w:rPr>
-                        </w:pPr>
                       </w:p>
                     </w:tc>
                     <w:tc>
@@ -2011,14 +2111,16 @@
                       </w:tcPr>
                       <w:p>
                         <w:pPr>
-                          <w:rPr>
+                          <w:spacing w:line="480" w:lineRule="auto"/>
+                          <w:rPr>
+                            <w:rFonts w:ascii="IRANSansXFaNum" w:hAnsi="IRANSansXFaNum" w:cs="IRANSansXFaNum"/>
                             <w:rtl/>
                           </w:rPr>
                         </w:pPr>
                         <w:r>
                           <w:rPr>
                             <w:rStyle w:val="label"/>
-                            <w:rFonts w:ascii="IRANSans" w:hAnsi="IRANSans"/>
+                            <w:rFonts w:ascii="IRANSansXFaNum" w:hAnsi="IRANSansXFaNum" w:cs="IRANSansXFaNum"/>
                             <w:b/>
                             <w:bCs/>
                             <w:sz w:val="21"/>
@@ -2026,33 +2128,14 @@
                             <w:shd w:val="clear" w:color="auto" w:fill="FFFFFF"/>
                             <w:rtl/>
                           </w:rPr>
-                          <w:t>کد اقتصادی</w:t>
-                        </w:r>
-                        <w:r>
-                          <w:rPr>
-                            <w:rStyle w:val="label"/>
-                            <w:rFonts w:ascii="IRANSans(FaNum)" w:hAnsi="IRANSans(FaNum)"/>
-                            <w:b/>
-                            <w:bCs/>
-                            <w:sz w:val="21"/>
-                            <w:szCs w:val="21"/>
+                          <w:t xml:space="preserve">کد اقتصادی: </w:t>
+                        </w:r>
+                        <w:r>
+                          <w:rPr>
+                            <w:rFonts w:ascii="IRANSansXFaNum" w:hAnsi="IRANSansXFaNum" w:cs="IRANSansXFaNum"/>
                             <w:shd w:val="clear" w:color="auto" w:fill="FFFFFF"/>
-                            <w:rtl/>
-                          </w:rPr>
-                          <w:t xml:space="preserve">: </w:t>
-                        </w:r>
-                        <w:r>
-                          <w:rPr>
-                            <w:rFonts w:ascii="Calibri" w:hAnsi="Calibri" w:cs="Calibri"/>
-                            <w:shd w:val="clear" w:color="auto" w:fill="FFFFFF"/>
-                          </w:rPr>
-                          <w:t> </w:t>
-                        </w:r>
-                        <w:r>
-                          <w:rPr>
-                            <w:shd w:val="clear" w:color="auto" w:fill="FFFFFF"/>
-                          </w:rPr>
-                          <w:t>411396158664</w:t>
+                          </w:rPr>
+                          <w:t> 411396158664</w:t>
                         </w:r>
                       </w:p>
                     </w:tc>
@@ -2071,13 +2154,15 @@
                       </w:tcPr>
                       <w:p>
                         <w:pPr>
-                          <w:rPr>
+                          <w:spacing w:line="480" w:lineRule="auto"/>
+                          <w:rPr>
+                            <w:rFonts w:ascii="IRANSansXFaNum" w:hAnsi="IRANSansXFaNum" w:cs="IRANSansXFaNum"/>
                             <w:rtl/>
                           </w:rPr>
                         </w:pPr>
                         <w:r>
                           <w:rPr>
-                            <w:rFonts w:ascii="IRANSans" w:hAnsi="IRANSans"/>
+                            <w:rFonts w:ascii="IRANSansXFaNum" w:hAnsi="IRANSansXFaNum" w:cs="IRANSansXFaNum"/>
                             <w:b/>
                             <w:bCs/>
                             <w:shd w:val="clear" w:color="auto" w:fill="FFFFFF"/>
@@ -2087,7 +2172,7 @@
                         </w:r>
                         <w:r>
                           <w:rPr>
-                            <w:rFonts w:ascii="IRANSans" w:hAnsi="IRANSans"/>
+                            <w:rFonts w:ascii="IRANSansXFaNum" w:hAnsi="IRANSansXFaNum" w:cs="IRANSansXFaNum"/>
                             <w:b/>
                             <w:bCs/>
                             <w:shd w:val="clear" w:color="auto" w:fill="FFFFFF"/>
@@ -2096,7 +2181,7 @@
                         </w:r>
                         <w:r>
                           <w:rPr>
-                            <w:rFonts w:ascii="IRANSans" w:hAnsi="IRANSans" w:hint="cs"/>
+                            <w:rFonts w:ascii="IRANSansXFaNum" w:hAnsi="IRANSansXFaNum" w:cs="IRANSansXFaNum"/>
                             <w:b/>
                             <w:bCs/>
                             <w:shd w:val="clear" w:color="auto" w:fill="FFFFFF"/>
@@ -2106,6 +2191,7 @@
                         </w:r>
                         <w:r>
                           <w:rPr>
+                            <w:rFonts w:ascii="IRANSansXFaNum" w:hAnsi="IRANSansXFaNum" w:cs="IRANSansXFaNum"/>
                             <w:shd w:val="clear" w:color="auto" w:fill="FFFFFF"/>
                             <w:rtl/>
                           </w:rPr>
@@ -2125,14 +2211,16 @@
                       </w:tcPr>
                       <w:p>
                         <w:pPr>
-                          <w:rPr>
+                          <w:spacing w:line="480" w:lineRule="auto"/>
+                          <w:rPr>
+                            <w:rFonts w:ascii="IRANSansXFaNum" w:hAnsi="IRANSansXFaNum" w:cs="IRANSansXFaNum"/>
                             <w:rtl/>
                           </w:rPr>
                         </w:pPr>
                         <w:r>
                           <w:rPr>
                             <w:rStyle w:val="label"/>
-                            <w:rFonts w:ascii="IRANSans" w:hAnsi="IRANSans"/>
+                            <w:rFonts w:ascii="IRANSansXFaNum" w:hAnsi="IRANSansXFaNum" w:cs="IRANSansXFaNum"/>
                             <w:b/>
                             <w:bCs/>
                             <w:sz w:val="21"/>
@@ -2144,7 +2232,7 @@
                         <w:r>
                           <w:rPr>
                             <w:rStyle w:val="label"/>
-                            <w:rFonts w:ascii="IRANSans" w:hAnsi="IRANSans"/>
+                            <w:rFonts w:ascii="IRANSansXFaNum" w:hAnsi="IRANSansXFaNum" w:cs="IRANSansXFaNum"/>
                             <w:b/>
                             <w:bCs/>
                             <w:sz w:val="21"/>
@@ -2155,7 +2243,7 @@
                         <w:r>
                           <w:rPr>
                             <w:rStyle w:val="label"/>
-                            <w:rFonts w:ascii="IRANSans" w:hAnsi="IRANSans" w:hint="cs"/>
+                            <w:rFonts w:ascii="IRANSansXFaNum" w:hAnsi="IRANSansXFaNum" w:cs="IRANSansXFaNum"/>
                             <w:b/>
                             <w:bCs/>
                             <w:sz w:val="21"/>
@@ -2166,6 +2254,7 @@
                         </w:r>
                         <w:r>
                           <w:rPr>
+                            <w:rFonts w:ascii="IRANSansXFaNum" w:hAnsi="IRANSansXFaNum" w:cs="IRANSansXFaNum"/>
                             <w:shd w:val="clear" w:color="auto" w:fill="FFFFFF"/>
                           </w:rPr>
                           <w:t>7917183799</w:t>
@@ -2184,13 +2273,15 @@
                       </w:tcPr>
                       <w:p>
                         <w:pPr>
-                          <w:rPr>
+                          <w:spacing w:line="480" w:lineRule="auto"/>
+                          <w:rPr>
+                            <w:rFonts w:ascii="IRANSansXFaNum" w:hAnsi="IRANSansXFaNum" w:cs="IRANSansXFaNum"/>
                             <w:rtl/>
                           </w:rPr>
                         </w:pPr>
                         <w:r>
                           <w:rPr>
-                            <w:rFonts w:ascii="IRANSans" w:hAnsi="IRANSans"/>
+                            <w:rFonts w:ascii="IRANSansXFaNum" w:hAnsi="IRANSansXFaNum" w:cs="IRANSansXFaNum"/>
                             <w:b/>
                             <w:bCs/>
                             <w:shd w:val="clear" w:color="auto" w:fill="FFFFFF"/>
@@ -2200,7 +2291,7 @@
                         </w:r>
                         <w:r>
                           <w:rPr>
-                            <w:rFonts w:ascii="IRANSans" w:hAnsi="IRANSans"/>
+                            <w:rFonts w:ascii="IRANSansXFaNum" w:hAnsi="IRANSansXFaNum" w:cs="IRANSansXFaNum"/>
                             <w:b/>
                             <w:bCs/>
                             <w:shd w:val="clear" w:color="auto" w:fill="FFFFFF"/>
@@ -2209,7 +2300,7 @@
                         </w:r>
                         <w:r>
                           <w:rPr>
-                            <w:rFonts w:ascii="IRANSans" w:hAnsi="IRANSans" w:hint="cs"/>
+                            <w:rFonts w:ascii="IRANSansXFaNum" w:hAnsi="IRANSansXFaNum" w:cs="IRANSansXFaNum"/>
                             <w:b/>
                             <w:bCs/>
                             <w:shd w:val="clear" w:color="auto" w:fill="FFFFFF"/>
@@ -2219,16 +2310,10 @@
                         </w:r>
                         <w:r>
                           <w:rPr>
-                            <w:rFonts w:ascii="IRANSans" w:hAnsi="IRANSans"/>
+                            <w:rFonts w:ascii="IRANSansXFaNum" w:hAnsi="IRANSansXFaNum" w:cs="IRANSansXFaNum"/>
                             <w:shd w:val="clear" w:color="auto" w:fill="FFFFFF"/>
                           </w:rPr>
-                          <w:t> </w:t>
-                        </w:r>
-                        <w:r>
-                          <w:rPr>
-                            <w:shd w:val="clear" w:color="auto" w:fill="FFFFFF"/>
-                          </w:rPr>
-                          <w:t>076 - 33524538</w:t>
+                          <w:t> 076 - 33524538</w:t>
                         </w:r>
                       </w:p>
                     </w:tc>
@@ -2236,257 +2321,336 @@
                 </w:tbl>
                 <w:p>
                   <w:pPr>
-                    <w:rPr>
-                      <w:rtl/>
-                    </w:rPr>
-                  </w:pPr>
-                </w:p>
-                <w:p>
-                  <w:pPr>
-                    <w:rPr>
-                      <w:rtl/>
-                    </w:rPr>
-                  </w:pPr>
-                </w:p>
-                <w:p>
-                  <w:pPr>
-                    <w:rPr>
-                      <w:rtl/>
-                    </w:rPr>
-                  </w:pPr>
-                </w:p>
-                <w:p>
-                  <w:pPr>
-                    <w:rPr>
-                      <w:rtl/>
-                    </w:rPr>
-                  </w:pPr>
-                </w:p>
-                <w:p>
-                  <w:pPr>
-                    <w:rPr>
-                      <w:rtl/>
-                    </w:rPr>
-                  </w:pPr>
-                </w:p>
-                <w:p>
-                  <w:pPr>
-                    <w:rPr>
-                      <w:rtl/>
-                    </w:rPr>
-                  </w:pPr>
-                </w:p>
-                <w:p>
-                  <w:pPr>
-                    <w:rPr>
-                      <w:rtl/>
-                    </w:rPr>
-                  </w:pPr>
-                </w:p>
-                <w:p>
-                  <w:pPr>
-                    <w:rPr>
-                      <w:rtl/>
-                    </w:rPr>
-                  </w:pPr>
-                </w:p>
-                <w:p>
-                  <w:pPr>
-                    <w:rPr>
-                      <w:rtl/>
-                    </w:rPr>
-                  </w:pPr>
-                </w:p>
-                <w:p>
-                  <w:pPr>
-                    <w:rPr>
-                      <w:rtl/>
-                    </w:rPr>
-                  </w:pPr>
-                </w:p>
-                <w:p>
-                  <w:pPr>
-                    <w:rPr>
-                      <w:rtl/>
-                    </w:rPr>
-                  </w:pPr>
-                </w:p>
-                <w:p>
-                  <w:pPr>
-                    <w:rPr>
-                      <w:rtl/>
-                    </w:rPr>
-                  </w:pPr>
-                </w:p>
-                <w:p>
-                  <w:pPr>
-                    <w:rPr>
-                      <w:rtl/>
-                    </w:rPr>
-                  </w:pPr>
-                </w:p>
-                <w:p>
-                  <w:pPr>
-                    <w:rPr>
-                      <w:rtl/>
-                    </w:rPr>
-                  </w:pPr>
-                </w:p>
-                <w:p>
-                  <w:pPr>
-                    <w:rPr>
-                      <w:rtl/>
-                    </w:rPr>
-                  </w:pPr>
-                </w:p>
-                <w:p>
-                  <w:pPr>
-                    <w:rPr>
-                      <w:rtl/>
-                    </w:rPr>
-                  </w:pPr>
-                </w:p>
-                <w:p>
-                  <w:pPr>
-                    <w:rPr>
-                      <w:rtl/>
-                    </w:rPr>
-                  </w:pPr>
-                </w:p>
-                <w:p>
-                  <w:pPr>
-                    <w:rPr>
-                      <w:rtl/>
-                    </w:rPr>
-                  </w:pPr>
-                </w:p>
-                <w:p>
-                  <w:pPr>
-                    <w:rPr>
-                      <w:rtl/>
-                    </w:rPr>
-                  </w:pPr>
-                </w:p>
-                <w:p>
-                  <w:pPr>
-                    <w:rPr>
-                      <w:rtl/>
-                    </w:rPr>
-                  </w:pPr>
-                </w:p>
-                <w:p>
-                  <w:pPr>
-                    <w:rPr>
-                      <w:rtl/>
-                    </w:rPr>
-                  </w:pPr>
-                </w:p>
-                <w:p>
-                  <w:pPr>
-                    <w:rPr>
-                      <w:rtl/>
-                    </w:rPr>
-                  </w:pPr>
-                </w:p>
-                <w:p>
-                  <w:pPr>
-                    <w:rPr>
-                      <w:rtl/>
-                    </w:rPr>
-                  </w:pPr>
-                </w:p>
-                <w:p>
-                  <w:pPr>
-                    <w:rPr>
-                      <w:rtl/>
-                    </w:rPr>
-                  </w:pPr>
-                </w:p>
-                <w:p>
-                  <w:pPr>
-                    <w:rPr>
-                      <w:rtl/>
-                    </w:rPr>
-                  </w:pPr>
-                </w:p>
-                <w:p>
-                  <w:pPr>
-                    <w:rPr>
-                      <w:rtl/>
-                    </w:rPr>
-                  </w:pPr>
-                </w:p>
-                <w:p>
-                  <w:pPr>
-                    <w:rPr>
-                      <w:rtl/>
-                    </w:rPr>
-                  </w:pPr>
-                </w:p>
-                <w:p>
-                  <w:pPr>
-                    <w:rPr>
-                      <w:rtl/>
-                    </w:rPr>
-                  </w:pPr>
-                </w:p>
-                <w:p>
-                  <w:pPr>
-                    <w:rPr>
-                      <w:rtl/>
-                    </w:rPr>
-                  </w:pPr>
-                </w:p>
-                <w:p>
-                  <w:pPr>
-                    <w:rPr>
-                      <w:rtl/>
-                    </w:rPr>
-                  </w:pPr>
-                </w:p>
-                <w:p>
-                  <w:pPr>
-                    <w:rPr>
-                      <w:rtl/>
-                    </w:rPr>
-                  </w:pPr>
-                </w:p>
-                <w:p>
-                  <w:pPr>
-                    <w:rPr>
-                      <w:rtl/>
-                    </w:rPr>
-                  </w:pPr>
-                </w:p>
-                <w:p>
-                  <w:pPr>
-                    <w:rPr>
-                      <w:rtl/>
-                    </w:rPr>
-                  </w:pPr>
-                </w:p>
-                <w:p>
-                  <w:pPr>
-                    <w:rPr>
-                      <w:rtl/>
-                    </w:rPr>
-                  </w:pPr>
-                </w:p>
-                <w:p>
-                  <w:pPr>
-                    <w:rPr>
-                      <w:rtl/>
-                    </w:rPr>
-                  </w:pPr>
-                </w:p>
-                <w:p>
-                  <w:pPr>
-                    <w:rPr>
-                      <w:rtl/>
-                    </w:rPr>
-                  </w:pPr>
-                </w:p>
-                <w:p/>
+                    <w:spacing w:line="480" w:lineRule="auto"/>
+                    <w:rPr>
+                      <w:rFonts w:ascii="IRANSansXFaNum" w:hAnsi="IRANSansXFaNum" w:cs="IRANSansXFaNum"/>
+                      <w:rtl/>
+                    </w:rPr>
+                  </w:pPr>
+                </w:p>
+                <w:p>
+                  <w:pPr>
+                    <w:spacing w:line="480" w:lineRule="auto"/>
+                    <w:rPr>
+                      <w:rFonts w:ascii="IRANSansXFaNum" w:hAnsi="IRANSansXFaNum" w:cs="IRANSansXFaNum"/>
+                      <w:rtl/>
+                    </w:rPr>
+                  </w:pPr>
+                </w:p>
+                <w:p>
+                  <w:pPr>
+                    <w:spacing w:line="480" w:lineRule="auto"/>
+                    <w:rPr>
+                      <w:rFonts w:ascii="IRANSansXFaNum" w:hAnsi="IRANSansXFaNum" w:cs="IRANSansXFaNum"/>
+                      <w:rtl/>
+                    </w:rPr>
+                  </w:pPr>
+                </w:p>
+                <w:p>
+                  <w:pPr>
+                    <w:spacing w:line="480" w:lineRule="auto"/>
+                    <w:rPr>
+                      <w:rFonts w:ascii="IRANSansXFaNum" w:hAnsi="IRANSansXFaNum" w:cs="IRANSansXFaNum"/>
+                      <w:rtl/>
+                    </w:rPr>
+                  </w:pPr>
+                </w:p>
+                <w:p>
+                  <w:pPr>
+                    <w:spacing w:line="480" w:lineRule="auto"/>
+                    <w:rPr>
+                      <w:rFonts w:ascii="IRANSansXFaNum" w:hAnsi="IRANSansXFaNum" w:cs="IRANSansXFaNum"/>
+                      <w:rtl/>
+                    </w:rPr>
+                  </w:pPr>
+                </w:p>
+                <w:p>
+                  <w:pPr>
+                    <w:spacing w:line="480" w:lineRule="auto"/>
+                    <w:rPr>
+                      <w:rFonts w:ascii="IRANSansXFaNum" w:hAnsi="IRANSansXFaNum" w:cs="IRANSansXFaNum"/>
+                      <w:rtl/>
+                    </w:rPr>
+                  </w:pPr>
+                </w:p>
+                <w:p>
+                  <w:pPr>
+                    <w:spacing w:line="480" w:lineRule="auto"/>
+                    <w:rPr>
+                      <w:rFonts w:ascii="IRANSansXFaNum" w:hAnsi="IRANSansXFaNum" w:cs="IRANSansXFaNum"/>
+                      <w:rtl/>
+                    </w:rPr>
+                  </w:pPr>
+                </w:p>
+                <w:p>
+                  <w:pPr>
+                    <w:spacing w:line="480" w:lineRule="auto"/>
+                    <w:rPr>
+                      <w:rFonts w:ascii="IRANSansXFaNum" w:hAnsi="IRANSansXFaNum" w:cs="IRANSansXFaNum"/>
+                      <w:rtl/>
+                    </w:rPr>
+                  </w:pPr>
+                </w:p>
+                <w:p>
+                  <w:pPr>
+                    <w:spacing w:line="480" w:lineRule="auto"/>
+                    <w:rPr>
+                      <w:rFonts w:ascii="IRANSansXFaNum" w:hAnsi="IRANSansXFaNum" w:cs="IRANSansXFaNum"/>
+                      <w:rtl/>
+                    </w:rPr>
+                  </w:pPr>
+                </w:p>
+                <w:p>
+                  <w:pPr>
+                    <w:spacing w:line="480" w:lineRule="auto"/>
+                    <w:rPr>
+                      <w:rFonts w:ascii="IRANSansXFaNum" w:hAnsi="IRANSansXFaNum" w:cs="IRANSansXFaNum"/>
+                      <w:rtl/>
+                    </w:rPr>
+                  </w:pPr>
+                </w:p>
+                <w:p>
+                  <w:pPr>
+                    <w:spacing w:line="480" w:lineRule="auto"/>
+                    <w:rPr>
+                      <w:rFonts w:ascii="IRANSansXFaNum" w:hAnsi="IRANSansXFaNum" w:cs="IRANSansXFaNum"/>
+                      <w:rtl/>
+                    </w:rPr>
+                  </w:pPr>
+                </w:p>
+                <w:p>
+                  <w:pPr>
+                    <w:spacing w:line="480" w:lineRule="auto"/>
+                    <w:rPr>
+                      <w:rFonts w:ascii="IRANSansXFaNum" w:hAnsi="IRANSansXFaNum" w:cs="IRANSansXFaNum"/>
+                      <w:rtl/>
+                    </w:rPr>
+                  </w:pPr>
+                </w:p>
+                <w:p>
+                  <w:pPr>
+                    <w:spacing w:line="480" w:lineRule="auto"/>
+                    <w:rPr>
+                      <w:rFonts w:ascii="IRANSansXFaNum" w:hAnsi="IRANSansXFaNum" w:cs="IRANSansXFaNum"/>
+                      <w:rtl/>
+                    </w:rPr>
+                  </w:pPr>
+                </w:p>
+                <w:p>
+                  <w:pPr>
+                    <w:spacing w:line="480" w:lineRule="auto"/>
+                    <w:rPr>
+                      <w:rFonts w:ascii="IRANSansXFaNum" w:hAnsi="IRANSansXFaNum" w:cs="IRANSansXFaNum"/>
+                      <w:rtl/>
+                    </w:rPr>
+                  </w:pPr>
+                </w:p>
+                <w:p>
+                  <w:pPr>
+                    <w:spacing w:line="480" w:lineRule="auto"/>
+                    <w:rPr>
+                      <w:rFonts w:ascii="IRANSansXFaNum" w:hAnsi="IRANSansXFaNum" w:cs="IRANSansXFaNum"/>
+                      <w:rtl/>
+                    </w:rPr>
+                  </w:pPr>
+                </w:p>
+                <w:p>
+                  <w:pPr>
+                    <w:spacing w:line="480" w:lineRule="auto"/>
+                    <w:rPr>
+                      <w:rFonts w:ascii="IRANSansXFaNum" w:hAnsi="IRANSansXFaNum" w:cs="IRANSansXFaNum"/>
+                      <w:rtl/>
+                    </w:rPr>
+                  </w:pPr>
+                </w:p>
+                <w:p>
+                  <w:pPr>
+                    <w:spacing w:line="480" w:lineRule="auto"/>
+                    <w:rPr>
+                      <w:rFonts w:ascii="IRANSansXFaNum" w:hAnsi="IRANSansXFaNum" w:cs="IRANSansXFaNum"/>
+                      <w:rtl/>
+                    </w:rPr>
+                  </w:pPr>
+                </w:p>
+                <w:p>
+                  <w:pPr>
+                    <w:spacing w:line="480" w:lineRule="auto"/>
+                    <w:rPr>
+                      <w:rFonts w:ascii="IRANSansXFaNum" w:hAnsi="IRANSansXFaNum" w:cs="IRANSansXFaNum"/>
+                      <w:rtl/>
+                    </w:rPr>
+                  </w:pPr>
+                </w:p>
+                <w:p>
+                  <w:pPr>
+                    <w:spacing w:line="480" w:lineRule="auto"/>
+                    <w:rPr>
+                      <w:rFonts w:ascii="IRANSansXFaNum" w:hAnsi="IRANSansXFaNum" w:cs="IRANSansXFaNum"/>
+                      <w:rtl/>
+                    </w:rPr>
+                  </w:pPr>
+                </w:p>
+                <w:p>
+                  <w:pPr>
+                    <w:spacing w:line="480" w:lineRule="auto"/>
+                    <w:rPr>
+                      <w:rFonts w:ascii="IRANSansXFaNum" w:hAnsi="IRANSansXFaNum" w:cs="IRANSansXFaNum"/>
+                      <w:rtl/>
+                    </w:rPr>
+                  </w:pPr>
+                </w:p>
+                <w:p>
+                  <w:pPr>
+                    <w:spacing w:line="480" w:lineRule="auto"/>
+                    <w:rPr>
+                      <w:rFonts w:ascii="IRANSansXFaNum" w:hAnsi="IRANSansXFaNum" w:cs="IRANSansXFaNum"/>
+                      <w:rtl/>
+                    </w:rPr>
+                  </w:pPr>
+                </w:p>
+                <w:p>
+                  <w:pPr>
+                    <w:spacing w:line="480" w:lineRule="auto"/>
+                    <w:rPr>
+                      <w:rFonts w:ascii="IRANSansXFaNum" w:hAnsi="IRANSansXFaNum" w:cs="IRANSansXFaNum"/>
+                      <w:rtl/>
+                    </w:rPr>
+                  </w:pPr>
+                </w:p>
+                <w:p>
+                  <w:pPr>
+                    <w:spacing w:line="480" w:lineRule="auto"/>
+                    <w:rPr>
+                      <w:rFonts w:ascii="IRANSansXFaNum" w:hAnsi="IRANSansXFaNum" w:cs="IRANSansXFaNum"/>
+                      <w:rtl/>
+                    </w:rPr>
+                  </w:pPr>
+                </w:p>
+                <w:p>
+                  <w:pPr>
+                    <w:spacing w:line="480" w:lineRule="auto"/>
+                    <w:rPr>
+                      <w:rFonts w:ascii="IRANSansXFaNum" w:hAnsi="IRANSansXFaNum" w:cs="IRANSansXFaNum"/>
+                      <w:rtl/>
+                    </w:rPr>
+                  </w:pPr>
+                </w:p>
+                <w:p>
+                  <w:pPr>
+                    <w:spacing w:line="480" w:lineRule="auto"/>
+                    <w:rPr>
+                      <w:rFonts w:ascii="IRANSansXFaNum" w:hAnsi="IRANSansXFaNum" w:cs="IRANSansXFaNum"/>
+                      <w:rtl/>
+                    </w:rPr>
+                  </w:pPr>
+                </w:p>
+                <w:p>
+                  <w:pPr>
+                    <w:spacing w:line="480" w:lineRule="auto"/>
+                    <w:rPr>
+                      <w:rFonts w:ascii="IRANSansXFaNum" w:hAnsi="IRANSansXFaNum" w:cs="IRANSansXFaNum"/>
+                      <w:rtl/>
+                    </w:rPr>
+                  </w:pPr>
+                </w:p>
+                <w:p>
+                  <w:pPr>
+                    <w:spacing w:line="480" w:lineRule="auto"/>
+                    <w:rPr>
+                      <w:rFonts w:ascii="IRANSansXFaNum" w:hAnsi="IRANSansXFaNum" w:cs="IRANSansXFaNum"/>
+                      <w:rtl/>
+                    </w:rPr>
+                  </w:pPr>
+                </w:p>
+                <w:p>
+                  <w:pPr>
+                    <w:spacing w:line="480" w:lineRule="auto"/>
+                    <w:rPr>
+                      <w:rFonts w:ascii="IRANSansXFaNum" w:hAnsi="IRANSansXFaNum" w:cs="IRANSansXFaNum"/>
+                      <w:rtl/>
+                    </w:rPr>
+                  </w:pPr>
+                </w:p>
+                <w:p>
+                  <w:pPr>
+                    <w:spacing w:line="480" w:lineRule="auto"/>
+                    <w:rPr>
+                      <w:rFonts w:ascii="IRANSansXFaNum" w:hAnsi="IRANSansXFaNum" w:cs="IRANSansXFaNum"/>
+                      <w:rtl/>
+                    </w:rPr>
+                  </w:pPr>
+                </w:p>
+                <w:p>
+                  <w:pPr>
+                    <w:spacing w:line="480" w:lineRule="auto"/>
+                    <w:rPr>
+                      <w:rFonts w:ascii="IRANSansXFaNum" w:hAnsi="IRANSansXFaNum" w:cs="IRANSansXFaNum"/>
+                      <w:rtl/>
+                    </w:rPr>
+                  </w:pPr>
+                </w:p>
+                <w:p>
+                  <w:pPr>
+                    <w:spacing w:line="480" w:lineRule="auto"/>
+                    <w:rPr>
+                      <w:rFonts w:ascii="IRANSansXFaNum" w:hAnsi="IRANSansXFaNum" w:cs="IRANSansXFaNum"/>
+                      <w:rtl/>
+                    </w:rPr>
+                  </w:pPr>
+                </w:p>
+                <w:p>
+                  <w:pPr>
+                    <w:spacing w:line="480" w:lineRule="auto"/>
+                    <w:rPr>
+                      <w:rFonts w:ascii="IRANSansXFaNum" w:hAnsi="IRANSansXFaNum" w:cs="IRANSansXFaNum"/>
+                      <w:rtl/>
+                    </w:rPr>
+                  </w:pPr>
+                </w:p>
+                <w:p>
+                  <w:pPr>
+                    <w:spacing w:line="480" w:lineRule="auto"/>
+                    <w:rPr>
+                      <w:rFonts w:ascii="IRANSansXFaNum" w:hAnsi="IRANSansXFaNum" w:cs="IRANSansXFaNum"/>
+                      <w:rtl/>
+                    </w:rPr>
+                  </w:pPr>
+                </w:p>
+                <w:p>
+                  <w:pPr>
+                    <w:spacing w:line="480" w:lineRule="auto"/>
+                    <w:rPr>
+                      <w:rFonts w:ascii="IRANSansXFaNum" w:hAnsi="IRANSansXFaNum" w:cs="IRANSansXFaNum"/>
+                      <w:rtl/>
+                    </w:rPr>
+                  </w:pPr>
+                </w:p>
+                <w:p>
+                  <w:pPr>
+                    <w:spacing w:line="480" w:lineRule="auto"/>
+                    <w:rPr>
+                      <w:rFonts w:ascii="IRANSansXFaNum" w:hAnsi="IRANSansXFaNum" w:cs="IRANSansXFaNum"/>
+                      <w:rtl/>
+                    </w:rPr>
+                  </w:pPr>
+                </w:p>
+                <w:p>
+                  <w:pPr>
+                    <w:spacing w:line="480" w:lineRule="auto"/>
+                    <w:rPr>
+                      <w:rFonts w:ascii="IRANSansXFaNum" w:hAnsi="IRANSansXFaNum" w:cs="IRANSansXFaNum"/>
+                      <w:rtl/>
+                    </w:rPr>
+                  </w:pPr>
+                </w:p>
+                <w:p>
+                  <w:pPr>
+                    <w:spacing w:line="480" w:lineRule="auto"/>
+                    <w:rPr>
+                      <w:rFonts w:ascii="IRANSansXFaNum" w:hAnsi="IRANSansXFaNum" w:cs="IRANSansXFaNum"/>
+                    </w:rPr>
+                  </w:pPr>
+                </w:p>
               </w:txbxContent>
             </v:textbox>
             <w10:wrap type="square"/>
@@ -2499,7 +2663,7 @@
           <w:noProof/>
         </w:rPr>
         <w:pict w14:anchorId="67ECE1C6">
-          <v:shape id="_x0000_s1036" type="#_x0000_t202" style="position:absolute;left:0;text-align:left;margin-left:-126pt;margin-top:119.9pt;width:684pt;height:66pt;z-index:251673600;visibility:visible;mso-wrap-distance-left:9pt;mso-wrap-distance-top:3.6pt;mso-wrap-distance-right:9pt;mso-wrap-distance-bottom:3.6pt;mso-position-horizontal-relative:text;mso-position-vertical-relative:text;mso-width-relative:margin;mso-height-relative:margin;v-text-anchor:top">
+          <v:shape id="_x0000_s1036" type="#_x0000_t202" style="position:absolute;left:0;text-align:left;margin-left:-153.75pt;margin-top:119.9pt;width:675pt;height:66pt;z-index:251673600;visibility:visible;mso-wrap-distance-left:9pt;mso-wrap-distance-top:3.6pt;mso-wrap-distance-right:9pt;mso-wrap-distance-bottom:3.6pt;mso-position-horizontal-relative:text;mso-position-vertical-relative:text;mso-width-relative:margin;mso-height-relative:margin;v-text-anchor:top">
             <v:textbox style="mso-next-textbox:#_x0000_s1036">
               <w:txbxContent>
                 <w:tbl>
@@ -2507,18 +2671,19 @@
                     <w:tblStyle w:val="TableGrid"/>
                     <w:bidiVisual/>
                     <w:tblW w:w="0" w:type="auto"/>
+                    <w:tblInd w:w="165" w:type="dxa"/>
                     <w:tblLook w:val="04A0" w:firstRow="1" w:lastRow="0" w:firstColumn="1" w:lastColumn="0" w:noHBand="0" w:noVBand="1"/>
                   </w:tblPr>
                   <w:tblGrid>
-                    <w:gridCol w:w="3395"/>
-                    <w:gridCol w:w="3983"/>
-                    <w:gridCol w:w="2811"/>
-                    <w:gridCol w:w="3403"/>
+                    <w:gridCol w:w="3210"/>
+                    <w:gridCol w:w="3918"/>
+                    <w:gridCol w:w="2780"/>
+                    <w:gridCol w:w="3355"/>
                   </w:tblGrid>
                   <w:tr>
                     <w:tc>
                       <w:tcPr>
-                        <w:tcW w:w="3395" w:type="dxa"/>
+                        <w:tcW w:w="3230" w:type="dxa"/>
                         <w:tcBorders>
                           <w:top w:val="nil"/>
                           <w:left w:val="nil"/>
@@ -2527,11 +2692,21 @@
                         </w:tcBorders>
                       </w:tcPr>
                       <w:p>
-                        <w:r>
-                          <w:rPr>
-                            <w:rFonts w:hint="cs"/>
+                        <w:pPr>
+                          <w:rPr>
+                            <w:rFonts w:ascii="IRANSansXFaNum" w:hAnsi="IRANSansXFaNum" w:cs="IRANSansXFaNum"/>
+                            <w:sz w:val="20"/>
+                            <w:szCs w:val="20"/>
+                            <w:rtl/>
+                          </w:rPr>
+                        </w:pPr>
+                        <w:r>
+                          <w:rPr>
+                            <w:rFonts w:ascii="IRANSansXFaNum" w:hAnsi="IRANSansXFaNum" w:cs="IRANSansXFaNum"/>
                             <w:b/>
                             <w:bCs/>
+                            <w:sz w:val="20"/>
+                            <w:szCs w:val="20"/>
                             <w:rtl/>
                           </w:rPr>
                           <w:t>خریدار</w:t>
@@ -2539,11 +2714,11 @@
                         <w:r>
                           <w:rPr>
                             <w:rStyle w:val="label"/>
-                            <w:rFonts w:ascii="IRANSans" w:hAnsi="IRANSans" w:cs="IRANSans" w:hint="cs"/>
+                            <w:rFonts w:ascii="IRANSansXFaNum" w:hAnsi="IRANSansXFaNum" w:cs="IRANSansXFaNum"/>
                             <w:b/>
                             <w:bCs/>
-                            <w:sz w:val="21"/>
-                            <w:szCs w:val="21"/>
+                            <w:sz w:val="20"/>
+                            <w:szCs w:val="20"/>
                             <w:shd w:val="clear" w:color="auto" w:fill="FFFFFF"/>
                             <w:rtl/>
                           </w:rPr>
@@ -2551,35 +2726,50 @@
                         </w:r>
                         <w:r>
                           <w:rPr>
-                            <w:rFonts w:ascii="IRANSans" w:hAnsi="IRANSans" w:cs="IRANSans"/>
+                            <w:rFonts w:ascii="IRANSansXFaNum" w:hAnsi="IRANSansXFaNum" w:cs="IRANSansXFaNum"/>
+                            <w:sz w:val="20"/>
+                            <w:szCs w:val="20"/>
                             <w:shd w:val="clear" w:color="auto" w:fill="FFFFFF"/>
                           </w:rPr>
                           <w:t> </w:t>
                         </w:r>
                         <w:r>
                           <w:rPr>
-                            <w:rtl/>
-                          </w:rPr>
-                          <w:t>{{</w:t>
+                            <w:rFonts w:ascii="IRANSansXFaNum" w:hAnsi="IRANSansXFaNum" w:cs="IRANSansXFaNum"/>
+                            <w:sz w:val="20"/>
+                            <w:szCs w:val="20"/>
+                            <w:rtl/>
+                          </w:rPr>
+                          <w:t>{</w:t>
+                        </w:r>
+                        <w:r>
+                          <w:rPr>
+                            <w:rFonts w:ascii="IRANSansXFaNum Light" w:hAnsi="IRANSansXFaNum Light" w:cs="IRANSansXFaNum Light"/>
+                            <w:sz w:val="20"/>
+                            <w:szCs w:val="20"/>
+                            <w:rtl/>
+                          </w:rPr>
+                          <w:t>{</w:t>
                         </w:r>
                         <w:proofErr w:type="spellStart"/>
                         <w:r>
+                          <w:rPr>
+                            <w:rFonts w:ascii="IRANSansXFaNum Light" w:hAnsi="IRANSansXFaNum Light" w:cs="IRANSansXFaNum Light"/>
+                            <w:sz w:val="20"/>
+                            <w:szCs w:val="20"/>
+                          </w:rPr>
                           <w:t>customer_name</w:t>
                         </w:r>
                         <w:proofErr w:type="spellEnd"/>
                         <w:r>
                           <w:rPr>
+                            <w:rFonts w:ascii="IRANSansXFaNum Light" w:hAnsi="IRANSansXFaNum Light" w:cs="IRANSansXFaNum Light"/>
+                            <w:sz w:val="20"/>
+                            <w:szCs w:val="20"/>
                             <w:rtl/>
                           </w:rPr>
                           <w:t>}}</w:t>
                         </w:r>
-                      </w:p>
-                      <w:p>
-                        <w:pPr>
-                          <w:rPr>
-                            <w:rtl/>
-                          </w:rPr>
-                        </w:pPr>
                       </w:p>
                     </w:tc>
                     <w:tc>
@@ -2595,20 +2785,28 @@
                       <w:p>
                         <w:pPr>
                           <w:rPr>
+                            <w:rFonts w:ascii="IRANSansXFaNum" w:hAnsi="IRANSansXFaNum" w:cs="IRANSansXFaNum"/>
+                            <w:sz w:val="20"/>
+                            <w:szCs w:val="20"/>
                             <w:rtl/>
                           </w:rPr>
                         </w:pPr>
                         <w:r>
                           <w:rPr>
+                            <w:rFonts w:ascii="IRANSansXFaNum" w:hAnsi="IRANSansXFaNum" w:cs="IRANSansXFaNum"/>
                             <w:b/>
                             <w:bCs/>
+                            <w:sz w:val="20"/>
+                            <w:szCs w:val="20"/>
                             <w:rtl/>
                           </w:rPr>
                           <w:t>شماره‌اقتصادی</w:t>
                         </w:r>
                         <w:r>
                           <w:rPr>
-                            <w:rFonts w:hint="cs"/>
+                            <w:rFonts w:ascii="IRANSansXFaNum" w:hAnsi="IRANSansXFaNum" w:cs="IRANSansXFaNum"/>
+                            <w:sz w:val="20"/>
+                            <w:szCs w:val="20"/>
                             <w:rtl/>
                           </w:rPr>
                           <w:t xml:space="preserve"> </w:t>
@@ -2616,11 +2814,11 @@
                         <w:r>
                           <w:rPr>
                             <w:rStyle w:val="label"/>
-                            <w:rFonts w:ascii="IRANSans" w:hAnsi="IRANSans" w:cs="IRANSans" w:hint="cs"/>
+                            <w:rFonts w:ascii="IRANSansXFaNum" w:hAnsi="IRANSansXFaNum" w:cs="IRANSansXFaNum"/>
                             <w:b/>
                             <w:bCs/>
-                            <w:sz w:val="21"/>
-                            <w:szCs w:val="21"/>
+                            <w:sz w:val="20"/>
+                            <w:szCs w:val="20"/>
                             <w:shd w:val="clear" w:color="auto" w:fill="FFFFFF"/>
                             <w:rtl/>
                           </w:rPr>
@@ -2628,23 +2826,37 @@
                         </w:r>
                         <w:r>
                           <w:rPr>
+                            <w:rFonts w:ascii="IRANSansXFaNum Light" w:hAnsi="IRANSansXFaNum Light" w:cs="IRANSansXFaNum Light"/>
+                            <w:sz w:val="20"/>
+                            <w:szCs w:val="20"/>
                             <w:rtl/>
                           </w:rPr>
                           <w:t>{{</w:t>
                         </w:r>
                         <w:proofErr w:type="spellStart"/>
                         <w:r>
+                          <w:rPr>
+                            <w:rFonts w:ascii="IRANSansXFaNum Light" w:hAnsi="IRANSansXFaNum Light" w:cs="IRANSansXFaNum Light"/>
+                            <w:sz w:val="20"/>
+                            <w:szCs w:val="20"/>
+                          </w:rPr>
                           <w:t>code_eghtesadi</w:t>
                         </w:r>
                         <w:proofErr w:type="spellEnd"/>
                         <w:r>
                           <w:rPr>
+                            <w:rFonts w:ascii="IRANSansXFaNum Light" w:hAnsi="IRANSansXFaNum Light" w:cs="IRANSansXFaNum Light"/>
+                            <w:sz w:val="20"/>
+                            <w:szCs w:val="20"/>
                             <w:rtl/>
                           </w:rPr>
                           <w:t xml:space="preserve"> </w:t>
                         </w:r>
                         <w:r>
                           <w:rPr>
+                            <w:rFonts w:ascii="IRANSansXFaNum Light" w:hAnsi="IRANSansXFaNum Light" w:cs="IRANSansXFaNum Light"/>
+                            <w:sz w:val="20"/>
+                            <w:szCs w:val="20"/>
                             <w:rtl/>
                           </w:rPr>
                           <w:t>}}</w:t>
@@ -2664,13 +2876,19 @@
                       <w:p>
                         <w:pPr>
                           <w:rPr>
+                            <w:rFonts w:ascii="IRANSansXFaNum" w:hAnsi="IRANSansXFaNum" w:cs="IRANSansXFaNum"/>
+                            <w:sz w:val="20"/>
+                            <w:szCs w:val="20"/>
                             <w:shd w:val="clear" w:color="auto" w:fill="FFFFFF"/>
                           </w:rPr>
                         </w:pPr>
                         <w:r>
                           <w:rPr>
+                            <w:rFonts w:ascii="IRANSansXFaNum" w:hAnsi="IRANSansXFaNum" w:cs="IRANSansXFaNum"/>
                             <w:b/>
                             <w:bCs/>
+                            <w:sz w:val="20"/>
+                            <w:szCs w:val="20"/>
                             <w:rtl/>
                           </w:rPr>
                           <w:t>شماره ثبت</w:t>
@@ -2678,18 +2896,20 @@
                         <w:r>
                           <w:rPr>
                             <w:rStyle w:val="label"/>
-                            <w:rFonts w:ascii="IRANSans" w:hAnsi="IRANSans" w:cs="IRANSans" w:hint="cs"/>
+                            <w:rFonts w:ascii="IRANSansXFaNum" w:hAnsi="IRANSansXFaNum" w:cs="IRANSansXFaNum"/>
                             <w:b/>
                             <w:bCs/>
-                            <w:sz w:val="21"/>
-                            <w:szCs w:val="21"/>
+                            <w:sz w:val="20"/>
+                            <w:szCs w:val="20"/>
                             <w:rtl/>
                           </w:rPr>
                           <w:t xml:space="preserve">: </w:t>
                         </w:r>
                         <w:r>
                           <w:rPr>
-                            <w:shd w:val="clear" w:color="auto" w:fill="FFFFFF"/>
+                            <w:rFonts w:ascii="IRANSansXFaNum Light" w:hAnsi="IRANSansXFaNum Light" w:cs="IRANSansXFaNum Light"/>
+                            <w:sz w:val="20"/>
+                            <w:szCs w:val="20"/>
                             <w:rtl/>
                           </w:rPr>
                           <w:t>{{</w:t>
@@ -2697,14 +2917,18 @@
                         <w:proofErr w:type="spellStart"/>
                         <w:r>
                           <w:rPr>
-                            <w:shd w:val="clear" w:color="auto" w:fill="FFFFFF"/>
+                            <w:rFonts w:ascii="IRANSansXFaNum Light" w:hAnsi="IRANSansXFaNum Light" w:cs="IRANSansXFaNum Light"/>
+                            <w:sz w:val="20"/>
+                            <w:szCs w:val="20"/>
                           </w:rPr>
                           <w:t>shomare_sabt</w:t>
                         </w:r>
                         <w:proofErr w:type="spellEnd"/>
                         <w:r>
                           <w:rPr>
-                            <w:shd w:val="clear" w:color="auto" w:fill="FFFFFF"/>
+                            <w:rFonts w:ascii="IRANSansXFaNum Light" w:hAnsi="IRANSansXFaNum Light" w:cs="IRANSansXFaNum Light"/>
+                            <w:sz w:val="20"/>
+                            <w:szCs w:val="20"/>
                             <w:rtl/>
                           </w:rPr>
                           <w:t>}}</w:t>
@@ -2713,6 +2937,9 @@
                       <w:p>
                         <w:pPr>
                           <w:rPr>
+                            <w:rFonts w:ascii="IRANSansXFaNum" w:hAnsi="IRANSansXFaNum" w:cs="IRANSansXFaNum"/>
+                            <w:sz w:val="20"/>
+                            <w:szCs w:val="20"/>
                             <w:rtl/>
                           </w:rPr>
                         </w:pPr>
@@ -2731,22 +2958,30 @@
                       <w:p>
                         <w:pPr>
                           <w:rPr>
+                            <w:rFonts w:ascii="IRANSansXFaNum" w:hAnsi="IRANSansXFaNum" w:cs="IRANSansXFaNum"/>
+                            <w:sz w:val="20"/>
+                            <w:szCs w:val="20"/>
                             <w:shd w:val="clear" w:color="auto" w:fill="FFFFFF"/>
                           </w:rPr>
                         </w:pPr>
                         <w:r>
                           <w:rPr>
+                            <w:rFonts w:ascii="IRANSansXFaNum" w:hAnsi="IRANSansXFaNum" w:cs="IRANSansXFaNum"/>
                             <w:b/>
                             <w:bCs/>
+                            <w:sz w:val="20"/>
+                            <w:szCs w:val="20"/>
                             <w:rtl/>
                           </w:rPr>
                           <w:t>شناسه ملی</w:t>
                         </w:r>
                         <w:r>
                           <w:rPr>
-                            <w:rFonts w:ascii="IRANSans" w:hAnsi="IRANSans" w:cs="IRANSans"/>
+                            <w:rFonts w:ascii="IRANSansXFaNum" w:hAnsi="IRANSansXFaNum" w:cs="IRANSansXFaNum"/>
                             <w:b/>
                             <w:bCs/>
+                            <w:sz w:val="20"/>
+                            <w:szCs w:val="20"/>
                             <w:shd w:val="clear" w:color="auto" w:fill="FFFFFF"/>
                           </w:rPr>
                           <w:t>:</w:t>
@@ -2754,11 +2989,11 @@
                         <w:r>
                           <w:rPr>
                             <w:rStyle w:val="label"/>
-                            <w:rFonts w:ascii="IRANSans(FaNum)" w:hAnsi="IRANSans(FaNum)" w:cs="IRANSans(FaNum)"/>
+                            <w:rFonts w:ascii="IRANSansXFaNum" w:hAnsi="IRANSansXFaNum" w:cs="IRANSansXFaNum"/>
                             <w:b/>
                             <w:bCs/>
-                            <w:sz w:val="21"/>
-                            <w:szCs w:val="21"/>
+                            <w:sz w:val="20"/>
+                            <w:szCs w:val="20"/>
                             <w:shd w:val="clear" w:color="auto" w:fill="FFFFFF"/>
                             <w:rtl/>
                           </w:rPr>
@@ -2766,24 +3001,37 @@
                         </w:r>
                         <w:r>
                           <w:rPr>
-                            <w:rFonts w:ascii="Calibri" w:hAnsi="Calibri" w:cs="Calibri"/>
+                            <w:rFonts w:ascii="IRANSansXFaNum" w:hAnsi="IRANSansXFaNum" w:cs="IRANSansXFaNum"/>
+                            <w:sz w:val="20"/>
+                            <w:szCs w:val="20"/>
                             <w:shd w:val="clear" w:color="auto" w:fill="FFFFFF"/>
                           </w:rPr>
                           <w:t> </w:t>
                         </w:r>
                         <w:r>
                           <w:rPr>
+                            <w:rFonts w:ascii="IRANSansXFaNum Light" w:hAnsi="IRANSansXFaNum Light" w:cs="IRANSansXFaNum Light"/>
+                            <w:sz w:val="20"/>
+                            <w:szCs w:val="20"/>
                             <w:rtl/>
                           </w:rPr>
                           <w:t>{{</w:t>
                         </w:r>
                         <w:proofErr w:type="spellStart"/>
                         <w:r>
+                          <w:rPr>
+                            <w:rFonts w:ascii="IRANSansXFaNum Light" w:hAnsi="IRANSansXFaNum Light" w:cs="IRANSansXFaNum Light"/>
+                            <w:sz w:val="20"/>
+                            <w:szCs w:val="20"/>
+                          </w:rPr>
                           <w:t>shenase_meli</w:t>
                         </w:r>
                         <w:proofErr w:type="spellEnd"/>
                         <w:r>
                           <w:rPr>
+                            <w:rFonts w:ascii="IRANSansXFaNum Light" w:hAnsi="IRANSansXFaNum Light" w:cs="IRANSansXFaNum Light"/>
+                            <w:sz w:val="20"/>
+                            <w:szCs w:val="20"/>
                             <w:rtl/>
                           </w:rPr>
                           <w:t>}}</w:t>
@@ -2792,6 +3040,9 @@
                       <w:p>
                         <w:pPr>
                           <w:rPr>
+                            <w:rFonts w:ascii="IRANSansXFaNum" w:hAnsi="IRANSansXFaNum" w:cs="IRANSansXFaNum"/>
+                            <w:sz w:val="20"/>
+                            <w:szCs w:val="20"/>
                             <w:rtl/>
                           </w:rPr>
                         </w:pPr>
@@ -2801,7 +3052,7 @@
                   <w:tr>
                     <w:tc>
                       <w:tcPr>
-                        <w:tcW w:w="7378" w:type="dxa"/>
+                        <w:tcW w:w="7213" w:type="dxa"/>
                         <w:gridSpan w:val="2"/>
                         <w:tcBorders>
                           <w:top w:val="nil"/>
@@ -2813,46 +3064,54 @@
                       <w:p>
                         <w:pPr>
                           <w:rPr>
-                            <w:shd w:val="clear" w:color="auto" w:fill="FFFFFF"/>
+                            <w:rFonts w:ascii="IRANSansXFaNum" w:hAnsi="IRANSansXFaNum" w:cs="IRANSansXFaNum"/>
+                            <w:sz w:val="20"/>
+                            <w:szCs w:val="20"/>
+                            <w:rtl/>
                           </w:rPr>
                         </w:pPr>
                         <w:r>
                           <w:rPr>
+                            <w:rFonts w:ascii="IRANSansXFaNum" w:hAnsi="IRANSansXFaNum" w:cs="IRANSansXFaNum"/>
                             <w:b/>
                             <w:bCs/>
+                            <w:sz w:val="20"/>
+                            <w:szCs w:val="20"/>
                             <w:rtl/>
                           </w:rPr>
                           <w:t>نشانی شرکت</w:t>
                         </w:r>
                         <w:r>
                           <w:rPr>
-                            <w:rFonts w:ascii="IRANSans" w:hAnsi="IRANSans" w:cs="IRANSans"/>
+                            <w:rFonts w:ascii="IRANSansXFaNum" w:hAnsi="IRANSansXFaNum" w:cs="IRANSansXFaNum"/>
                             <w:b/>
                             <w:bCs/>
+                            <w:sz w:val="20"/>
+                            <w:szCs w:val="20"/>
                             <w:shd w:val="clear" w:color="auto" w:fill="FFFFFF"/>
                           </w:rPr>
                           <w:t>:</w:t>
                         </w:r>
                         <w:r>
                           <w:rPr>
-                            <w:rFonts w:ascii="IRANSans" w:hAnsi="IRANSans" w:cs="IRANSans" w:hint="cs"/>
+                            <w:rFonts w:ascii="IRANSansXFaNum" w:hAnsi="IRANSansXFaNum" w:cs="IRANSansXFaNum"/>
                             <w:b/>
                             <w:bCs/>
+                            <w:sz w:val="20"/>
+                            <w:szCs w:val="20"/>
                             <w:shd w:val="clear" w:color="auto" w:fill="FFFFFF"/>
                             <w:rtl/>
                           </w:rPr>
                           <w:t xml:space="preserve"> </w:t>
                         </w:r>
                         <w:r>
+                          <w:rPr>
+                            <w:rFonts w:ascii="IRANSansXFaNum Light" w:hAnsi="IRANSansXFaNum Light" w:cs="IRANSansXFaNum Light"/>
+                            <w:sz w:val="20"/>
+                            <w:szCs w:val="20"/>
+                          </w:rPr>
                           <w:t>{{address}}</w:t>
                         </w:r>
-                      </w:p>
-                      <w:p>
-                        <w:pPr>
-                          <w:rPr>
-                            <w:rtl/>
-                          </w:rPr>
-                        </w:pPr>
                       </w:p>
                     </w:tc>
                     <w:tc>
@@ -2868,13 +3127,19 @@
                       <w:p>
                         <w:pPr>
                           <w:rPr>
+                            <w:rFonts w:ascii="IRANSansXFaNum" w:hAnsi="IRANSansXFaNum" w:cs="IRANSansXFaNum"/>
+                            <w:sz w:val="20"/>
+                            <w:szCs w:val="20"/>
                             <w:shd w:val="clear" w:color="auto" w:fill="FFFFFF"/>
                           </w:rPr>
                         </w:pPr>
                         <w:r>
                           <w:rPr>
+                            <w:rFonts w:ascii="IRANSansXFaNum" w:hAnsi="IRANSansXFaNum" w:cs="IRANSansXFaNum"/>
                             <w:b/>
                             <w:bCs/>
+                            <w:sz w:val="20"/>
+                            <w:szCs w:val="20"/>
                             <w:rtl/>
                           </w:rPr>
                           <w:t>کدپستی</w:t>
@@ -2882,39 +3147,50 @@
                         <w:r>
                           <w:rPr>
                             <w:rStyle w:val="label"/>
-                            <w:rFonts w:ascii="IRANSans" w:hAnsi="IRANSans" w:cs="IRANSans"/>
+                            <w:rFonts w:ascii="IRANSansXFaNum" w:hAnsi="IRANSansXFaNum" w:cs="IRANSansXFaNum"/>
                             <w:b/>
                             <w:bCs/>
-                            <w:sz w:val="21"/>
-                            <w:szCs w:val="21"/>
+                            <w:sz w:val="20"/>
+                            <w:szCs w:val="20"/>
                           </w:rPr>
                           <w:t>:</w:t>
                         </w:r>
                         <w:r>
                           <w:rPr>
                             <w:rStyle w:val="label"/>
-                            <w:rFonts w:ascii="IRANSans" w:hAnsi="IRANSans" w:cs="IRANSans" w:hint="cs"/>
+                            <w:rFonts w:ascii="IRANSansXFaNum" w:hAnsi="IRANSansXFaNum" w:cs="IRANSansXFaNum"/>
                             <w:b/>
                             <w:bCs/>
-                            <w:sz w:val="21"/>
-                            <w:szCs w:val="21"/>
+                            <w:sz w:val="20"/>
+                            <w:szCs w:val="20"/>
                             <w:rtl/>
                           </w:rPr>
                           <w:t xml:space="preserve"> </w:t>
                         </w:r>
                         <w:r>
                           <w:rPr>
+                            <w:rFonts w:ascii="IRANSansXFaNum Light" w:hAnsi="IRANSansXFaNum Light" w:cs="IRANSansXFaNum Light"/>
+                            <w:sz w:val="20"/>
+                            <w:szCs w:val="20"/>
                             <w:rtl/>
                           </w:rPr>
                           <w:t>{{</w:t>
                         </w:r>
                         <w:proofErr w:type="spellStart"/>
                         <w:r>
+                          <w:rPr>
+                            <w:rFonts w:ascii="IRANSansXFaNum Light" w:hAnsi="IRANSansXFaNum Light" w:cs="IRANSansXFaNum Light"/>
+                            <w:sz w:val="20"/>
+                            <w:szCs w:val="20"/>
+                          </w:rPr>
                           <w:t>postal_code</w:t>
                         </w:r>
                         <w:proofErr w:type="spellEnd"/>
                         <w:r>
                           <w:rPr>
+                            <w:rFonts w:ascii="IRANSansXFaNum Light" w:hAnsi="IRANSansXFaNum Light" w:cs="IRANSansXFaNum Light"/>
+                            <w:sz w:val="20"/>
+                            <w:szCs w:val="20"/>
                             <w:rtl/>
                           </w:rPr>
                           <w:t>}}</w:t>
@@ -2923,6 +3199,9 @@
                       <w:p>
                         <w:pPr>
                           <w:rPr>
+                            <w:rFonts w:ascii="IRANSansXFaNum" w:hAnsi="IRANSansXFaNum" w:cs="IRANSansXFaNum"/>
+                            <w:sz w:val="20"/>
+                            <w:szCs w:val="20"/>
                             <w:rtl/>
                           </w:rPr>
                         </w:pPr>
@@ -2942,54 +3221,74 @@
                         <w:pPr>
                           <w:pStyle w:val="NoSpacing"/>
                           <w:rPr>
+                            <w:rFonts w:ascii="IRANSansXFaNum" w:hAnsi="IRANSansXFaNum" w:cs="IRANSansXFaNum"/>
+                            <w:sz w:val="20"/>
+                            <w:szCs w:val="20"/>
                             <w:shd w:val="clear" w:color="auto" w:fill="FFFFFF"/>
                           </w:rPr>
                         </w:pPr>
                         <w:r>
                           <w:rPr>
+                            <w:rFonts w:ascii="IRANSansXFaNum" w:hAnsi="IRANSansXFaNum" w:cs="IRANSansXFaNum"/>
                             <w:b/>
                             <w:bCs/>
+                            <w:sz w:val="20"/>
+                            <w:szCs w:val="20"/>
                             <w:rtl/>
                           </w:rPr>
                           <w:t>شماره تماس</w:t>
                         </w:r>
                         <w:r>
                           <w:rPr>
-                            <w:rFonts w:ascii="IRANSans" w:hAnsi="IRANSans" w:cs="IRANSans"/>
+                            <w:rFonts w:ascii="IRANSansXFaNum" w:hAnsi="IRANSansXFaNum" w:cs="IRANSansXFaNum"/>
                             <w:b/>
                             <w:bCs/>
-                            <w:shd w:val="clear" w:color="auto" w:fill="FFFFFF"/>
+                            <w:sz w:val="20"/>
+                            <w:szCs w:val="20"/>
                           </w:rPr>
                           <w:t>:</w:t>
                         </w:r>
                         <w:r>
                           <w:rPr>
-                            <w:rFonts w:ascii="IRANSans" w:hAnsi="IRANSans" w:cs="IRANSans" w:hint="cs"/>
+                            <w:rFonts w:ascii="IRANSansXFaNum" w:hAnsi="IRANSansXFaNum" w:cs="IRANSansXFaNum"/>
                             <w:b/>
                             <w:bCs/>
-                            <w:shd w:val="clear" w:color="auto" w:fill="FFFFFF"/>
+                            <w:sz w:val="20"/>
+                            <w:szCs w:val="20"/>
                             <w:rtl/>
                           </w:rPr>
                           <w:t xml:space="preserve"> </w:t>
                         </w:r>
                         <w:r>
                           <w:rPr>
-                            <w:rFonts w:ascii="IRANSans" w:hAnsi="IRANSans" w:cs="IRANSans"/>
-                            <w:shd w:val="clear" w:color="auto" w:fill="FFFFFF"/>
+                            <w:rFonts w:ascii="IRANSansXFaNum Light" w:hAnsi="IRANSansXFaNum Light" w:cs="IRANSansXFaNum Light"/>
+                            <w:sz w:val="20"/>
+                            <w:szCs w:val="20"/>
                           </w:rPr>
                           <w:t> </w:t>
                         </w:r>
                         <w:r>
                           <w:rPr>
+                            <w:rFonts w:ascii="IRANSansXFaNum Light" w:hAnsi="IRANSansXFaNum Light" w:cs="IRANSansXFaNum Light"/>
+                            <w:sz w:val="20"/>
+                            <w:szCs w:val="20"/>
                             <w:rtl/>
                           </w:rPr>
                           <w:t>{{</w:t>
                         </w:r>
                         <w:r>
+                          <w:rPr>
+                            <w:rFonts w:ascii="IRANSansXFaNum Light" w:hAnsi="IRANSansXFaNum Light" w:cs="IRANSansXFaNum Light"/>
+                            <w:sz w:val="20"/>
+                            <w:szCs w:val="20"/>
+                          </w:rPr>
                           <w:t>phone</w:t>
                         </w:r>
                         <w:r>
                           <w:rPr>
+                            <w:rFonts w:ascii="IRANSansXFaNum Light" w:hAnsi="IRANSansXFaNum Light" w:cs="IRANSansXFaNum Light"/>
+                            <w:sz w:val="20"/>
+                            <w:szCs w:val="20"/>
                             <w:rtl/>
                           </w:rPr>
                           <w:t>}}</w:t>
@@ -2998,6 +3297,9 @@
                       <w:p>
                         <w:pPr>
                           <w:rPr>
+                            <w:rFonts w:ascii="IRANSansXFaNum" w:hAnsi="IRANSansXFaNum" w:cs="IRANSansXFaNum"/>
+                            <w:sz w:val="20"/>
+                            <w:szCs w:val="20"/>
                             <w:rtl/>
                           </w:rPr>
                         </w:pPr>
@@ -3005,36 +3307,12 @@
                     </w:tc>
                   </w:tr>
                 </w:tbl>
-                <w:p/>
-              </w:txbxContent>
-            </v:textbox>
-            <w10:wrap type="square"/>
-          </v:shape>
-        </w:pict>
-      </w:r>
-      <w:r>
-        <w:rPr>
-          <w:rFonts w:ascii="IRANSans(FaNum)" w:hAnsi="IRANSans(FaNum)" w:cs="IRANSans(FaNum)"/>
-          <w:noProof/>
-        </w:rPr>
-        <w:pict w14:anchorId="28A23D64">
-          <v:shape id="_x0000_s1035" type="#_x0000_t202" style="position:absolute;left:0;text-align:left;margin-left:562.5pt;margin-top:119.05pt;width:40.5pt;height:66pt;z-index:251672576;visibility:visible;mso-wrap-distance-left:9pt;mso-wrap-distance-top:3.6pt;mso-wrap-distance-right:9pt;mso-wrap-distance-bottom:3.6pt;mso-position-horizontal-relative:text;mso-position-vertical-relative:text;mso-width-relative:margin;mso-height-relative:margin;v-text-anchor:top" fillcolor="#d8d8d8 [2732]" strokecolor="#272727 [2749]">
-            <v:textbox style="layout-flow:vertical;mso-layout-flow-alt:bottom-to-top;mso-next-textbox:#_x0000_s1035">
-              <w:txbxContent>
-                <w:p>
-                  <w:pPr>
-                    <w:jc w:val="center"/>
-                    <w:rPr>
-                      <w:rtl/>
-                    </w:rPr>
-                  </w:pPr>
-                  <w:r>
-                    <w:rPr>
-                      <w:rFonts w:hint="cs"/>
-                      <w:rtl/>
-                    </w:rPr>
-                    <w:t>خریدار</w:t>
-                  </w:r>
+                <w:p>
+                  <w:pPr>
+                    <w:rPr>
+                      <w:rFonts w:ascii="IRANSansXFaNum" w:hAnsi="IRANSansXFaNum" w:cs="IRANSansXFaNum"/>
+                    </w:rPr>
+                  </w:pPr>
                 </w:p>
               </w:txbxContent>
             </v:textbox>
@@ -3051,6 +3329,127 @@
     </w:sectPr>
   </w:body>
 </w:document>
+</file>
+
+<file path=word/numbering.xml><?xml version="1.0" encoding="utf-8"?>
+<w:numbering xmlns:wpc="http://schemas.microsoft.com/office/word/2010/wordprocessingCanvas" xmlns:cx="http://schemas.microsoft.com/office/drawing/2014/chartex" xmlns:cx1="http://schemas.microsoft.com/office/drawing/2015/9/8/chartex" xmlns:cx2="http://schemas.microsoft.com/office/drawing/2015/10/21/chartex" xmlns:cx3="http://schemas.microsoft.com/office/drawing/2016/5/9/chartex" xmlns:cx4="http://schemas.microsoft.com/office/drawing/2016/5/10/chartex" xmlns:cx5="http://schemas.microsoft.com/office/drawing/2016/5/11/chartex" xmlns:cx6="http://schemas.microsoft.com/office/drawing/2016/5/12/chartex" xmlns:cx7="http://schemas.microsoft.com/office/drawing/2016/5/13/chartex" xmlns:cx8="http://schemas.microsoft.com/office/drawing/2016/5/14/chartex" xmlns:mc="http://schemas.openxmlformats.org/markup-compatibility/2006" xmlns:aink="http://schemas.microsoft.com/office/drawing/2016/ink" xmlns:am3d="http://schemas.microsoft.com/office/drawing/2017/model3d" xmlns:o="urn:schemas-microsoft-com:office:office" xmlns:oel="http://schemas.microsoft.com/office/2019/extlst" xmlns:r="http://schemas.openxmlformats.org/officeDocument/2006/relationships" xmlns:m="http://schemas.openxmlformats.org/officeDocument/2006/math" xmlns:v="urn:schemas-microsoft-com:vml" xmlns:wp14="http://schemas.microsoft.com/office/word/2010/wordprocessingDrawing" xmlns:wp="http://schemas.openxmlformats.org/drawingml/2006/wordprocessingDrawing" xmlns:w10="urn:schemas-microsoft-com:office:word" xmlns:w="http://schemas.openxmlformats.org/wordprocessingml/2006/main" xmlns:w14="http://schemas.microsoft.com/office/word/2010/wordml" xmlns:w15="http://schemas.microsoft.com/office/word/2012/wordml" xmlns:w16cex="http://schemas.microsoft.com/office/word/2018/wordml/cex" xmlns:w16cid="http://schemas.microsoft.com/office/word/2016/wordml/cid" xmlns:w16="http://schemas.microsoft.com/office/word/2018/wordml" xmlns:w16sdtdh="http://schemas.microsoft.com/office/word/2020/wordml/sdtdatahash" xmlns:w16se="http://schemas.microsoft.com/office/word/2015/wordml/symex" xmlns:wpg="http://schemas.microsoft.com/office/word/2010/wordprocessingGroup" xmlns:wpi="http://schemas.microsoft.com/office/word/2010/wordprocessingInk" xmlns:wne="http://schemas.microsoft.com/office/word/2006/wordml" xmlns:wps="http://schemas.microsoft.com/office/word/2010/wordprocessingShape" mc:Ignorable="w14 w15 w16se w16cid w16 w16cex w16sdtdh wp14">
+  <w:abstractNum w:abstractNumId="0" w15:restartNumberingAfterBreak="0">
+    <w:nsid w:val="23F35B33"/>
+    <w:multiLevelType w:val="hybridMultilevel"/>
+    <w:tmpl w:val="B17EBEA6"/>
+    <w:lvl w:ilvl="0" w:tplc="04090009">
+      <w:start w:val="1"/>
+      <w:numFmt w:val="bullet"/>
+      <w:lvlText w:val=""/>
+      <w:lvlJc w:val="left"/>
+      <w:pPr>
+        <w:ind w:left="450" w:hanging="360"/>
+      </w:pPr>
+      <w:rPr>
+        <w:rFonts w:ascii="Wingdings" w:hAnsi="Wingdings" w:hint="default"/>
+      </w:rPr>
+    </w:lvl>
+    <w:lvl w:ilvl="1" w:tplc="04090003" w:tentative="1">
+      <w:start w:val="1"/>
+      <w:numFmt w:val="bullet"/>
+      <w:lvlText w:val="o"/>
+      <w:lvlJc w:val="left"/>
+      <w:pPr>
+        <w:ind w:left="1170" w:hanging="360"/>
+      </w:pPr>
+      <w:rPr>
+        <w:rFonts w:ascii="Courier New" w:hAnsi="Courier New" w:cs="Courier New" w:hint="default"/>
+      </w:rPr>
+    </w:lvl>
+    <w:lvl w:ilvl="2" w:tplc="04090005" w:tentative="1">
+      <w:start w:val="1"/>
+      <w:numFmt w:val="bullet"/>
+      <w:lvlText w:val=""/>
+      <w:lvlJc w:val="left"/>
+      <w:pPr>
+        <w:ind w:left="1890" w:hanging="360"/>
+      </w:pPr>
+      <w:rPr>
+        <w:rFonts w:ascii="Wingdings" w:hAnsi="Wingdings" w:hint="default"/>
+      </w:rPr>
+    </w:lvl>
+    <w:lvl w:ilvl="3" w:tplc="04090001" w:tentative="1">
+      <w:start w:val="1"/>
+      <w:numFmt w:val="bullet"/>
+      <w:lvlText w:val=""/>
+      <w:lvlJc w:val="left"/>
+      <w:pPr>
+        <w:ind w:left="2610" w:hanging="360"/>
+      </w:pPr>
+      <w:rPr>
+        <w:rFonts w:ascii="Symbol" w:hAnsi="Symbol" w:hint="default"/>
+      </w:rPr>
+    </w:lvl>
+    <w:lvl w:ilvl="4" w:tplc="04090003" w:tentative="1">
+      <w:start w:val="1"/>
+      <w:numFmt w:val="bullet"/>
+      <w:lvlText w:val="o"/>
+      <w:lvlJc w:val="left"/>
+      <w:pPr>
+        <w:ind w:left="3330" w:hanging="360"/>
+      </w:pPr>
+      <w:rPr>
+        <w:rFonts w:ascii="Courier New" w:hAnsi="Courier New" w:cs="Courier New" w:hint="default"/>
+      </w:rPr>
+    </w:lvl>
+    <w:lvl w:ilvl="5" w:tplc="04090005" w:tentative="1">
+      <w:start w:val="1"/>
+      <w:numFmt w:val="bullet"/>
+      <w:lvlText w:val=""/>
+      <w:lvlJc w:val="left"/>
+      <w:pPr>
+        <w:ind w:left="4050" w:hanging="360"/>
+      </w:pPr>
+      <w:rPr>
+        <w:rFonts w:ascii="Wingdings" w:hAnsi="Wingdings" w:hint="default"/>
+      </w:rPr>
+    </w:lvl>
+    <w:lvl w:ilvl="6" w:tplc="04090001" w:tentative="1">
+      <w:start w:val="1"/>
+      <w:numFmt w:val="bullet"/>
+      <w:lvlText w:val=""/>
+      <w:lvlJc w:val="left"/>
+      <w:pPr>
+        <w:ind w:left="4770" w:hanging="360"/>
+      </w:pPr>
+      <w:rPr>
+        <w:rFonts w:ascii="Symbol" w:hAnsi="Symbol" w:hint="default"/>
+      </w:rPr>
+    </w:lvl>
+    <w:lvl w:ilvl="7" w:tplc="04090003" w:tentative="1">
+      <w:start w:val="1"/>
+      <w:numFmt w:val="bullet"/>
+      <w:lvlText w:val="o"/>
+      <w:lvlJc w:val="left"/>
+      <w:pPr>
+        <w:ind w:left="5490" w:hanging="360"/>
+      </w:pPr>
+      <w:rPr>
+        <w:rFonts w:ascii="Courier New" w:hAnsi="Courier New" w:cs="Courier New" w:hint="default"/>
+      </w:rPr>
+    </w:lvl>
+    <w:lvl w:ilvl="8" w:tplc="04090005" w:tentative="1">
+      <w:start w:val="1"/>
+      <w:numFmt w:val="bullet"/>
+      <w:lvlText w:val=""/>
+      <w:lvlJc w:val="left"/>
+      <w:pPr>
+        <w:ind w:left="6210" w:hanging="360"/>
+      </w:pPr>
+      <w:rPr>
+        <w:rFonts w:ascii="Wingdings" w:hAnsi="Wingdings" w:hint="default"/>
+      </w:rPr>
+    </w:lvl>
+  </w:abstractNum>
+  <w:num w:numId="1" w16cid:durableId="15889241">
+    <w:abstractNumId w:val="0"/>
+  </w:num>
+</w:numbering>
 </file>
 
 <file path=word/styles.xml><?xml version="1.0" encoding="utf-8"?>
@@ -3564,6 +3963,17 @@
       <w:lang w:bidi="fa-IR"/>
     </w:rPr>
   </w:style>
+  <w:style w:type="paragraph" w:styleId="ListParagraph">
+    <w:name w:val="List Paragraph"/>
+    <w:basedOn w:val="Normal"/>
+    <w:uiPriority w:val="34"/>
+    <w:qFormat/>
+    <w:rsid w:val="00530686"/>
+    <w:pPr>
+      <w:ind w:left="720"/>
+      <w:contextualSpacing/>
+    </w:pPr>
+  </w:style>
 </w:styles>
 </file>
 

</xml_diff>